<commit_message>
fixed parallel MSGF+ search
allows at least 170 files to be searched
</commit_message>
<xml_diff>
--- a/Instructions.docx
+++ b/Instructions.docx
@@ -1918,6 +1918,34 @@
         </w:rPr>
         <w:t xml:space="preserve">In the bottom-left section, you need to specify the locations for all the file conversion executables.  </w:t>
       </w:r>
+      <w:r>
+        <w:rPr>
+          <w:b/>
+          <w:sz w:val="24"/>
+          <w:szCs w:val="24"/>
+        </w:rPr>
+        <w:t xml:space="preserve">NOTE: Use of </w:t>
+      </w:r>
+      <w:proofErr w:type="spellStart"/>
+      <w:r>
+        <w:rPr>
+          <w:b/>
+          <w:sz w:val="24"/>
+          <w:szCs w:val="24"/>
+        </w:rPr>
+        <w:t>Sciex</w:t>
+      </w:r>
+      <w:proofErr w:type="spellEnd"/>
+      <w:r>
+        <w:rPr>
+          <w:b/>
+          <w:sz w:val="24"/>
+          <w:szCs w:val="24"/>
+        </w:rPr>
+        <w:t xml:space="preserve"> data converter is currently depreciated!  You do not need to specify the actual location, but this box must contain text, e.g. “none”.</w:t>
+      </w:r>
+      <w:bookmarkStart w:id="0" w:name="_GoBack"/>
+      <w:bookmarkEnd w:id="0"/>
     </w:p>
     <w:p>
       <w:pPr>
@@ -2499,6 +2527,7 @@
           <w:sz w:val="24"/>
           <w:szCs w:val="24"/>
         </w:rPr>
+        <w:lastRenderedPageBreak/>
         <w:t xml:space="preserve">Within the </w:t>
       </w:r>
       <w:r>
@@ -2570,7 +2599,6 @@
           <w:sz w:val="24"/>
           <w:szCs w:val="24"/>
         </w:rPr>
-        <w:lastRenderedPageBreak/>
         <w:t>COMET search:</w:t>
       </w:r>
       <w:r>
@@ -2654,8 +2682,6 @@
         </w:rPr>
         <w:t xml:space="preserve">  </w:t>
       </w:r>
-      <w:bookmarkStart w:id="0" w:name="_GoBack"/>
-      <w:bookmarkEnd w:id="0"/>
     </w:p>
     <w:p>
       <w:pPr>
@@ -3282,6 +3308,7 @@
           <w:sz w:val="24"/>
           <w:szCs w:val="24"/>
         </w:rPr>
+        <w:lastRenderedPageBreak/>
         <w:t xml:space="preserve">If using the tutorial data accessible from Massive, use </w:t>
       </w:r>
       <w:r>
@@ -3370,7 +3397,6 @@
           <w:szCs w:val="24"/>
           <w:u w:val="single"/>
         </w:rPr>
-        <w:lastRenderedPageBreak/>
         <w:t>mapDIA</w:t>
       </w:r>
       <w:proofErr w:type="spellEnd"/>
@@ -3696,6 +3722,7 @@
           <w:sz w:val="24"/>
           <w:szCs w:val="24"/>
         </w:rPr>
+        <w:lastRenderedPageBreak/>
         <w:t xml:space="preserve">If only running </w:t>
       </w:r>
       <w:proofErr w:type="spellStart"/>
@@ -3844,7 +3871,6 @@
           <w:sz w:val="24"/>
           <w:szCs w:val="24"/>
         </w:rPr>
-        <w:lastRenderedPageBreak/>
         <w:t>Enter the starting direct</w:t>
       </w:r>
       <w:r>
@@ -4259,6 +4285,7 @@
           <w:sz w:val="24"/>
           <w:szCs w:val="24"/>
         </w:rPr>
+        <w:lastRenderedPageBreak/>
         <w:t>To run the pipeline, click the “finished” button at the bottom of the page.  A command prompt will pop up and display the status of the current commands as they run.</w:t>
       </w:r>
     </w:p>
@@ -4289,15 +4316,7 @@
           <w:sz w:val="24"/>
           <w:szCs w:val="24"/>
         </w:rPr>
-        <w:t xml:space="preserve">  It is just a warning.  This warning is telling you that if the database searches do not find your </w:t>
-      </w:r>
-      <w:r>
-        <w:rPr>
-          <w:sz w:val="24"/>
-          <w:szCs w:val="24"/>
-        </w:rPr>
-        <w:lastRenderedPageBreak/>
-        <w:t>specified modification (acetylation if using tutorial data), then the Prophet refinement will fail.</w:t>
+        <w:t xml:space="preserve">  It is just a warning.  This warning is telling you that if the database searches do not find your specified modification (acetylation if using tutorial data), then the Prophet refinement will fail.</w:t>
       </w:r>
     </w:p>
     <w:p>
@@ -9237,7 +9256,7 @@
     <w:lsdException w:name="Table Web 2" w:semiHidden="1" w:unhideWhenUsed="1"/>
     <w:lsdException w:name="Table Web 3" w:semiHidden="1" w:unhideWhenUsed="1"/>
     <w:lsdException w:name="Balloon Text" w:semiHidden="1" w:unhideWhenUsed="1"/>
-    <w:lsdException w:name="Table Grid" w:semiHidden="1" w:uiPriority="59" w:unhideWhenUsed="1"/>
+    <w:lsdException w:name="Table Grid" w:uiPriority="59"/>
     <w:lsdException w:name="Table Theme" w:semiHidden="1" w:unhideWhenUsed="1"/>
     <w:lsdException w:name="Placeholder Text" w:semiHidden="1"/>
     <w:lsdException w:name="No Spacing" w:uiPriority="1" w:qFormat="1"/>

</xml_diff>

<commit_message>
one more instruction update
</commit_message>
<xml_diff>
--- a/Instructions.docx
+++ b/Instructions.docx
@@ -42,19 +42,23 @@
         </w:rPr>
         <w:t>Jesse G. Meyer, Ph.D</w:t>
       </w:r>
-    </w:p>
-    <w:p>
-      <w:pPr>
-        <w:spacing w:line="240" w:lineRule="auto"/>
+      <w:r>
         <w:rPr>
           <w:i/>
         </w:rPr>
-      </w:pPr>
+        <w:t xml:space="preserve">, </w:t>
+      </w:r>
       <w:r>
         <w:rPr>
           <w:i/>
         </w:rPr>
-        <w:t xml:space="preserve">Please email </w:t>
+        <w:t>April 28th, 2017</w:t>
+      </w:r>
+      <w:r>
+        <w:rPr>
+          <w:i/>
+        </w:rPr>
+        <w:t xml:space="preserve"> email </w:t>
       </w:r>
       <w:hyperlink r:id="rId7" w:history="1">
         <w:r>
@@ -76,39 +80,6 @@
       <w:pPr>
         <w:spacing w:line="240" w:lineRule="auto"/>
         <w:rPr>
-          <w:i/>
-        </w:rPr>
-      </w:pPr>
-      <w:r>
-        <w:rPr>
-          <w:i/>
-        </w:rPr>
-        <w:t>April</w:t>
-      </w:r>
-      <w:r>
-        <w:rPr>
-          <w:i/>
-        </w:rPr>
-        <w:t xml:space="preserve"> 28</w:t>
-      </w:r>
-      <w:r>
-        <w:rPr>
-          <w:i/>
-          <w:vertAlign w:val="superscript"/>
-        </w:rPr>
-        <w:t>th</w:t>
-      </w:r>
-      <w:r>
-        <w:rPr>
-          <w:i/>
-        </w:rPr>
-        <w:t>, 2017</w:t>
-      </w:r>
-    </w:p>
-    <w:p>
-      <w:pPr>
-        <w:spacing w:line="240" w:lineRule="auto"/>
-        <w:rPr>
           <w:b/>
           <w:sz w:val="28"/>
           <w:szCs w:val="28"/>
@@ -133,6 +104,7 @@
           <w:numId w:val="36"/>
         </w:numPr>
         <w:spacing w:line="240" w:lineRule="auto"/>
+        <w:ind w:left="720" w:hanging="360"/>
       </w:pPr>
       <w:r>
         <w:t>Download the</w:t>
@@ -192,6 +164,7 @@
           <w:numId w:val="37"/>
         </w:numPr>
         <w:spacing w:line="240" w:lineRule="auto"/>
+        <w:ind w:left="720" w:hanging="360"/>
       </w:pPr>
       <w:r>
         <w:t xml:space="preserve">Download the </w:t>
@@ -238,7 +211,6 @@
       <w:pPr>
         <w:pStyle w:val="ListParagraph"/>
         <w:spacing w:line="240" w:lineRule="auto"/>
-        <w:ind w:left="1080"/>
       </w:pPr>
       <w:r>
         <w:t>ftp://MSV000080189@massive.ucsd.edu/</w:t>
@@ -248,7 +220,6 @@
       <w:pPr>
         <w:pStyle w:val="ListParagraph"/>
         <w:spacing w:line="240" w:lineRule="auto"/>
-        <w:ind w:left="1080"/>
         <w:rPr>
           <w:u w:val="single"/>
         </w:rPr>
@@ -273,7 +244,6 @@
       <w:pPr>
         <w:pStyle w:val="ListParagraph"/>
         <w:spacing w:line="240" w:lineRule="auto"/>
-        <w:ind w:left="1080"/>
       </w:pPr>
       <w:proofErr w:type="gramStart"/>
       <w:r>
@@ -294,7 +264,6 @@
       <w:pPr>
         <w:pStyle w:val="ListParagraph"/>
         <w:spacing w:line="240" w:lineRule="auto"/>
-        <w:ind w:left="1080"/>
       </w:pPr>
       <w:r>
         <w:t>Click on the ‘raw’ folder and download all the .</w:t>
@@ -343,7 +312,13 @@
           <w:rPr>
             <w:rStyle w:val="Hyperlink"/>
           </w:rPr>
-          <w:t>executables that should be added to the system path variable)</w:t>
+          <w:t>executables that must</w:t>
+        </w:r>
+        <w:r>
+          <w:rPr>
+            <w:rStyle w:val="Hyperlink"/>
+          </w:rPr>
+          <w:t xml:space="preserve"> be added to the system path variable)</w:t>
         </w:r>
       </w:hyperlink>
       <w:r>
@@ -357,17 +332,44 @@
           <w:ilvl w:val="0"/>
           <w:numId w:val="1"/>
         </w:numPr>
-      </w:pPr>
-      <w:hyperlink r:id="rId10" w:history="1">
-        <w:r>
-          <w:rPr>
-            <w:rStyle w:val="Hyperlink"/>
-          </w:rPr>
-          <w:t>AB_SCIEX_MS_Converter.exe</w:t>
-        </w:r>
-      </w:hyperlink>
-      <w:r>
-        <w:t xml:space="preserve"> </w:t>
+        <w:rPr>
+          <w:rStyle w:val="Hyperlink"/>
+        </w:rPr>
+      </w:pPr>
+      <w:r>
+        <w:fldChar w:fldCharType="begin"/>
+      </w:r>
+      <w:r>
+        <w:instrText xml:space="preserve"> HYPERLINK "http://proteowizard.sourceforge.net/user_installation.shtml" </w:instrText>
+      </w:r>
+      <w:r>
+        <w:fldChar w:fldCharType="separate"/>
+      </w:r>
+      <w:r>
+        <w:rPr>
+          <w:rStyle w:val="Hyperlink"/>
+        </w:rPr>
+        <w:t>msconvert.exe</w:t>
+      </w:r>
+      <w:r>
+        <w:rPr>
+          <w:rStyle w:val="Hyperlink"/>
+        </w:rPr>
+        <w:t xml:space="preserve"> (</w:t>
+      </w:r>
+      <w:proofErr w:type="spellStart"/>
+      <w:r>
+        <w:rPr>
+          <w:rStyle w:val="Hyperlink"/>
+        </w:rPr>
+        <w:t>Proteowizard</w:t>
+      </w:r>
+      <w:proofErr w:type="spellEnd"/>
+      <w:r>
+        <w:rPr>
+          <w:rStyle w:val="Hyperlink"/>
+        </w:rPr>
+        <w:t>)</w:t>
       </w:r>
     </w:p>
     <w:p>
@@ -377,53 +379,6 @@
           <w:ilvl w:val="0"/>
           <w:numId w:val="1"/>
         </w:numPr>
-        <w:rPr>
-          <w:rStyle w:val="Hyperlink"/>
-        </w:rPr>
-      </w:pPr>
-      <w:r>
-        <w:fldChar w:fldCharType="begin"/>
-      </w:r>
-      <w:r>
-        <w:instrText xml:space="preserve"> HYPERLINK "http://proteowizard.sourceforge.net/user_installation.shtml" </w:instrText>
-      </w:r>
-      <w:r>
-        <w:fldChar w:fldCharType="separate"/>
-      </w:r>
-      <w:r>
-        <w:rPr>
-          <w:rStyle w:val="Hyperlink"/>
-        </w:rPr>
-        <w:t>msconvert.exe</w:t>
-      </w:r>
-      <w:r>
-        <w:rPr>
-          <w:rStyle w:val="Hyperlink"/>
-        </w:rPr>
-        <w:t xml:space="preserve"> (</w:t>
-      </w:r>
-      <w:proofErr w:type="spellStart"/>
-      <w:r>
-        <w:rPr>
-          <w:rStyle w:val="Hyperlink"/>
-        </w:rPr>
-        <w:t>Proteowizard</w:t>
-      </w:r>
-      <w:proofErr w:type="spellEnd"/>
-      <w:r>
-        <w:rPr>
-          <w:rStyle w:val="Hyperlink"/>
-        </w:rPr>
-        <w:t>)</w:t>
-      </w:r>
-    </w:p>
-    <w:p>
-      <w:pPr>
-        <w:pStyle w:val="ListParagraph"/>
-        <w:numPr>
-          <w:ilvl w:val="0"/>
-          <w:numId w:val="1"/>
-        </w:numPr>
       </w:pPr>
       <w:r>
         <w:fldChar w:fldCharType="end"/>
@@ -431,7 +386,7 @@
       <w:r>
         <w:t xml:space="preserve">DIA Umpire, </w:t>
       </w:r>
-      <w:hyperlink r:id="rId11" w:history="1">
+      <w:hyperlink r:id="rId10" w:history="1">
         <w:r>
           <w:rPr>
             <w:rStyle w:val="Hyperlink"/>
@@ -456,7 +411,7 @@
       <w:r>
         <w:t xml:space="preserve">MS-GF+, </w:t>
       </w:r>
-      <w:hyperlink r:id="rId12" w:history="1">
+      <w:hyperlink r:id="rId11" w:history="1">
         <w:r>
           <w:rPr>
             <w:rStyle w:val="Hyperlink"/>
@@ -478,7 +433,7 @@
           <w:u w:val="none"/>
         </w:rPr>
       </w:pPr>
-      <w:hyperlink r:id="rId13" w:history="1">
+      <w:hyperlink r:id="rId12" w:history="1">
         <w:proofErr w:type="spellStart"/>
         <w:r>
           <w:rPr>
@@ -503,7 +458,7 @@
           <w:numId w:val="1"/>
         </w:numPr>
       </w:pPr>
-      <w:hyperlink r:id="rId14" w:history="1">
+      <w:hyperlink r:id="rId13" w:history="1">
         <w:r>
           <w:rPr>
             <w:rStyle w:val="Hyperlink"/>
@@ -534,7 +489,7 @@
       <w:r>
         <w:t>*</w:t>
       </w:r>
-      <w:hyperlink r:id="rId15" w:history="1">
+      <w:hyperlink r:id="rId14" w:history="1">
         <w:r>
           <w:rPr>
             <w:rStyle w:val="Hyperlink"/>
@@ -542,12 +497,6 @@
           <w:t>Python 2.7</w:t>
         </w:r>
       </w:hyperlink>
-      <w:r>
-        <w:rPr>
-          <w:rStyle w:val="Hyperlink"/>
-        </w:rPr>
-        <w:t>, executable added to the system path variable or located at C:\Python27\python.exe</w:t>
-      </w:r>
     </w:p>
     <w:p>
       <w:pPr>
@@ -578,6 +527,106 @@
         </w:rPr>
         <w:t>Java</w:t>
       </w:r>
+      <w:r>
+        <w:rPr>
+          <w:rStyle w:val="Hyperlink"/>
+          <w:color w:val="auto"/>
+          <w:u w:val="none"/>
+        </w:rPr>
+        <w:t xml:space="preserve"> AND </w:t>
+      </w:r>
+      <w:r>
+        <w:rPr>
+          <w:rStyle w:val="Hyperlink"/>
+          <w:color w:val="auto"/>
+          <w:u w:val="none"/>
+        </w:rPr>
+        <w:t>*</w:t>
+      </w:r>
+      <w:proofErr w:type="spellStart"/>
+      <w:r>
+        <w:rPr>
+          <w:rStyle w:val="Hyperlink"/>
+          <w:color w:val="auto"/>
+          <w:u w:val="none"/>
+        </w:rPr>
+        <w:fldChar w:fldCharType="begin"/>
+      </w:r>
+      <w:r>
+        <w:rPr>
+          <w:rStyle w:val="Hyperlink"/>
+          <w:color w:val="auto"/>
+          <w:u w:val="none"/>
+        </w:rPr>
+        <w:instrText xml:space="preserve"> HYPERLINK "http://www.oracle.com/technetwork/java/javase/downloads/index-jsp-138363.html" </w:instrText>
+      </w:r>
+      <w:r>
+        <w:rPr>
+          <w:rStyle w:val="Hyperlink"/>
+          <w:color w:val="auto"/>
+          <w:u w:val="none"/>
+        </w:rPr>
+        <w:fldChar w:fldCharType="separate"/>
+      </w:r>
+      <w:r>
+        <w:rPr>
+          <w:rStyle w:val="Hyperlink"/>
+        </w:rPr>
+        <w:t>Java</w:t>
+      </w:r>
+      <w:r>
+        <w:rPr>
+          <w:rStyle w:val="Hyperlink"/>
+        </w:rPr>
+        <w:t>c</w:t>
+      </w:r>
+      <w:proofErr w:type="spellEnd"/>
+      <w:r>
+        <w:rPr>
+          <w:rStyle w:val="Hyperlink"/>
+        </w:rPr>
+        <w:t>,</w:t>
+      </w:r>
+      <w:r>
+        <w:rPr>
+          <w:rStyle w:val="Hyperlink"/>
+        </w:rPr>
+        <w:t xml:space="preserve"> </w:t>
+      </w:r>
+      <w:r>
+        <w:rPr>
+          <w:rStyle w:val="Hyperlink"/>
+        </w:rPr>
+        <w:t xml:space="preserve">java </w:t>
+      </w:r>
+      <w:r>
+        <w:rPr>
+          <w:rStyle w:val="Hyperlink"/>
+        </w:rPr>
+        <w:t>Compiler</w:t>
+      </w:r>
+      <w:r>
+        <w:rPr>
+          <w:rStyle w:val="Hyperlink"/>
+        </w:rPr>
+        <w:t xml:space="preserve"> (included in JDK)</w:t>
+      </w:r>
+      <w:r>
+        <w:rPr>
+          <w:rStyle w:val="Hyperlink"/>
+          <w:color w:val="auto"/>
+          <w:u w:val="none"/>
+        </w:rPr>
+        <w:fldChar w:fldCharType="end"/>
+      </w:r>
+      <w:r>
+        <w:rPr>
+          <w:rStyle w:val="Hyperlink"/>
+          <w:color w:val="auto"/>
+          <w:u w:val="none"/>
+        </w:rPr>
+        <w:t>, added to the system path variable</w:t>
+      </w:r>
     </w:p>
     <w:p>
       <w:pPr>
@@ -600,113 +649,7 @@
         </w:rPr>
         <w:t>*</w:t>
       </w:r>
-      <w:proofErr w:type="spellStart"/>
-      <w:r>
-        <w:rPr>
-          <w:rStyle w:val="Hyperlink"/>
-          <w:color w:val="auto"/>
-          <w:u w:val="none"/>
-        </w:rPr>
-        <w:fldChar w:fldCharType="begin"/>
-      </w:r>
-      <w:r>
-        <w:rPr>
-          <w:rStyle w:val="Hyperlink"/>
-          <w:color w:val="auto"/>
-          <w:u w:val="none"/>
-        </w:rPr>
-        <w:instrText xml:space="preserve"> HYPERLINK "http://www.oracle.com/technetwork/java/javase/downloads/index-jsp-138363.html" </w:instrText>
-      </w:r>
-      <w:r>
-        <w:rPr>
-          <w:rStyle w:val="Hyperlink"/>
-          <w:color w:val="auto"/>
-          <w:u w:val="none"/>
-        </w:rPr>
-        <w:fldChar w:fldCharType="separate"/>
-      </w:r>
-      <w:r>
-        <w:rPr>
-          <w:rStyle w:val="Hyperlink"/>
-        </w:rPr>
-        <w:t>Java</w:t>
-      </w:r>
-      <w:r>
-        <w:rPr>
-          <w:rStyle w:val="Hyperlink"/>
-        </w:rPr>
-        <w:t>c</w:t>
-      </w:r>
-      <w:proofErr w:type="spellEnd"/>
-      <w:r>
-        <w:rPr>
-          <w:rStyle w:val="Hyperlink"/>
-        </w:rPr>
-        <w:t>,</w:t>
-      </w:r>
-      <w:r>
-        <w:rPr>
-          <w:rStyle w:val="Hyperlink"/>
-        </w:rPr>
-        <w:t xml:space="preserve"> </w:t>
-      </w:r>
-      <w:r>
-        <w:rPr>
-          <w:rStyle w:val="Hyperlink"/>
-        </w:rPr>
-        <w:t xml:space="preserve">java </w:t>
-      </w:r>
-      <w:r>
-        <w:rPr>
-          <w:rStyle w:val="Hyperlink"/>
-        </w:rPr>
-        <w:t>Compiler</w:t>
-      </w:r>
-      <w:r>
-        <w:rPr>
-          <w:rStyle w:val="Hyperlink"/>
-        </w:rPr>
-        <w:t xml:space="preserve"> (included in JDK)</w:t>
-      </w:r>
-      <w:r>
-        <w:rPr>
-          <w:rStyle w:val="Hyperlink"/>
-          <w:color w:val="auto"/>
-          <w:u w:val="none"/>
-        </w:rPr>
-        <w:fldChar w:fldCharType="end"/>
-      </w:r>
-      <w:r>
-        <w:rPr>
-          <w:rStyle w:val="Hyperlink"/>
-          <w:color w:val="auto"/>
-          <w:u w:val="none"/>
-        </w:rPr>
-        <w:t>, added to the system path variable</w:t>
-      </w:r>
-    </w:p>
-    <w:p>
-      <w:pPr>
-        <w:pStyle w:val="ListParagraph"/>
-        <w:numPr>
-          <w:ilvl w:val="0"/>
-          <w:numId w:val="1"/>
-        </w:numPr>
-        <w:rPr>
-          <w:rStyle w:val="Hyperlink"/>
-          <w:color w:val="auto"/>
-          <w:u w:val="none"/>
-        </w:rPr>
-      </w:pPr>
-      <w:r>
-        <w:rPr>
-          <w:rStyle w:val="Hyperlink"/>
-          <w:color w:val="auto"/>
-          <w:u w:val="none"/>
-        </w:rPr>
-        <w:t>*</w:t>
-      </w:r>
-      <w:hyperlink r:id="rId16" w:history="1">
+      <w:hyperlink r:id="rId15" w:history="1">
         <w:r>
           <w:rPr>
             <w:rStyle w:val="Hyperlink"/>
@@ -744,13 +687,37 @@
           <w:u w:val="none"/>
         </w:rPr>
       </w:pPr>
+      <w:hyperlink r:id="rId16" w:history="1">
+        <w:r>
+          <w:rPr>
+            <w:rStyle w:val="Hyperlink"/>
+          </w:rPr>
+          <w:t>comet binaries</w:t>
+        </w:r>
+      </w:hyperlink>
       <w:r>
         <w:rPr>
           <w:rStyle w:val="Hyperlink"/>
           <w:color w:val="auto"/>
           <w:u w:val="none"/>
         </w:rPr>
-        <w:t>comet.exe – you must download the latest version of comet binaries to use the 64-bit version, NOT the 32-bit executable included with the TPP installation</w:t>
+        <w:t xml:space="preserve"> </w:t>
+      </w:r>
+      <w:r>
+        <w:rPr>
+          <w:rStyle w:val="Hyperlink"/>
+          <w:color w:val="auto"/>
+          <w:u w:val="none"/>
+        </w:rPr>
+        <w:t>– must use</w:t>
+      </w:r>
+      <w:r>
+        <w:rPr>
+          <w:rStyle w:val="Hyperlink"/>
+          <w:color w:val="auto"/>
+          <w:u w:val="none"/>
+        </w:rPr>
+        <w:t xml:space="preserve"> 64-bit version, NOT the 32-bit included with the TPP</w:t>
       </w:r>
     </w:p>
     <w:p>
@@ -871,7 +838,6 @@
     </w:p>
     <w:p>
       <w:r>
-        <w:lastRenderedPageBreak/>
         <w:t>Suggested hardware:</w:t>
       </w:r>
     </w:p>
@@ -934,6 +900,7 @@
         <w:tabs>
           <w:tab w:val="left" w:pos="1800"/>
         </w:tabs>
+        <w:ind w:left="360" w:hanging="360"/>
       </w:pPr>
       <w:r>
         <w:rPr>
@@ -942,7 +909,8 @@
           <w:szCs w:val="36"/>
           <w:u w:val="single"/>
         </w:rPr>
-        <w:t xml:space="preserve">****IMPORTANT </w:t>
+        <w:lastRenderedPageBreak/>
+        <w:t xml:space="preserve">IMPORTANT </w:t>
       </w:r>
       <w:r>
         <w:rPr>
@@ -988,6 +956,7 @@
           <w:ilvl w:val="0"/>
           <w:numId w:val="41"/>
         </w:numPr>
+        <w:ind w:left="360"/>
         <w:rPr>
           <w:sz w:val="24"/>
           <w:szCs w:val="24"/>
@@ -999,14 +968,28 @@
           <w:sz w:val="24"/>
           <w:szCs w:val="24"/>
         </w:rPr>
-        <w:t>Avoid long path names</w:t>
-      </w:r>
-      <w:r>
-        <w:rPr>
-          <w:sz w:val="24"/>
-          <w:szCs w:val="24"/>
-        </w:rPr>
-        <w:t xml:space="preserve"> for all file locations you enter into the GUI because some steps are processed in parallel and command length becomes an issue</w:t>
+        <w:t xml:space="preserve">Prepare your parameter files </w:t>
+      </w:r>
+      <w:r>
+        <w:rPr>
+          <w:sz w:val="24"/>
+          <w:szCs w:val="24"/>
+        </w:rPr>
+        <w:t>before starting the pipeline</w:t>
+      </w:r>
+      <w:r>
+        <w:rPr>
+          <w:sz w:val="24"/>
+          <w:szCs w:val="24"/>
+        </w:rPr>
+        <w:t>, for example</w:t>
+      </w:r>
+      <w:r>
+        <w:rPr>
+          <w:sz w:val="24"/>
+          <w:szCs w:val="24"/>
+        </w:rPr>
+        <w:t>:</w:t>
       </w:r>
     </w:p>
     <w:p>
@@ -1023,92 +1006,10 @@
       </w:pPr>
       <w:r>
         <w:rPr>
-          <w:b/>
-          <w:sz w:val="24"/>
-          <w:szCs w:val="24"/>
-        </w:rPr>
-        <w:t xml:space="preserve">Prepare your parameter files </w:t>
-      </w:r>
-      <w:r>
-        <w:rPr>
-          <w:sz w:val="24"/>
-          <w:szCs w:val="24"/>
-        </w:rPr>
-        <w:t>before starting the pipeline</w:t>
-      </w:r>
-      <w:r>
-        <w:rPr>
-          <w:sz w:val="24"/>
-          <w:szCs w:val="24"/>
-        </w:rPr>
-        <w:t>, for example</w:t>
-      </w:r>
-      <w:r>
-        <w:rPr>
-          <w:sz w:val="24"/>
-          <w:szCs w:val="24"/>
-        </w:rPr>
-        <w:t>:</w:t>
-      </w:r>
-    </w:p>
-    <w:p>
-      <w:pPr>
-        <w:pStyle w:val="ListParagraph"/>
-        <w:numPr>
-          <w:ilvl w:val="1"/>
-          <w:numId w:val="41"/>
-        </w:numPr>
-        <w:rPr>
-          <w:sz w:val="24"/>
-          <w:szCs w:val="24"/>
-        </w:rPr>
-      </w:pPr>
-      <w:r>
-        <w:rPr>
           <w:sz w:val="24"/>
           <w:szCs w:val="24"/>
         </w:rPr>
         <w:t>DIA-Umpire Signal Extraction parameters file</w:t>
-      </w:r>
-    </w:p>
-    <w:p>
-      <w:pPr>
-        <w:pStyle w:val="ListParagraph"/>
-        <w:numPr>
-          <w:ilvl w:val="1"/>
-          <w:numId w:val="41"/>
-        </w:numPr>
-        <w:rPr>
-          <w:sz w:val="24"/>
-          <w:szCs w:val="24"/>
-        </w:rPr>
-      </w:pPr>
-      <w:r>
-        <w:rPr>
-          <w:sz w:val="24"/>
-          <w:szCs w:val="24"/>
-        </w:rPr>
-        <w:t>Database search parameter files, e.g. FASTA, modifications, taxonomy.xml, etc.</w:t>
-      </w:r>
-    </w:p>
-    <w:p>
-      <w:pPr>
-        <w:pStyle w:val="ListParagraph"/>
-        <w:numPr>
-          <w:ilvl w:val="1"/>
-          <w:numId w:val="41"/>
-        </w:numPr>
-        <w:rPr>
-          <w:sz w:val="24"/>
-          <w:szCs w:val="24"/>
-        </w:rPr>
-      </w:pPr>
-      <w:r>
-        <w:rPr>
-          <w:sz w:val="24"/>
-          <w:szCs w:val="24"/>
-        </w:rPr>
-        <w:t>Skyline template document</w:t>
       </w:r>
     </w:p>
     <w:p>
@@ -1125,34 +1026,10 @@
       </w:pPr>
       <w:r>
         <w:rPr>
-          <w:b/>
-          <w:sz w:val="24"/>
-          <w:szCs w:val="24"/>
-        </w:rPr>
-        <w:t>To complete the entire pipeline</w:t>
-      </w:r>
-      <w:r>
-        <w:rPr>
-          <w:sz w:val="24"/>
-          <w:szCs w:val="24"/>
-        </w:rPr>
-        <w:t xml:space="preserve"> through </w:t>
-      </w:r>
-      <w:proofErr w:type="spellStart"/>
-      <w:r>
-        <w:rPr>
-          <w:sz w:val="24"/>
-          <w:szCs w:val="24"/>
-        </w:rPr>
-        <w:t>mapDIA</w:t>
-      </w:r>
-      <w:proofErr w:type="spellEnd"/>
-      <w:r>
-        <w:rPr>
-          <w:sz w:val="24"/>
-          <w:szCs w:val="24"/>
-        </w:rPr>
-        <w:t xml:space="preserve"> quantification, files from each condition must all contain the same unique text identifier, e.g. when comparing two replicates each of wild-type (WT) and knockout (KO) samples, files could be named: “DATE_WT1.wiff, DATE_WT2.wiff, DATE_KO1.wiff, DATE_KO2.wiff”.</w:t>
+          <w:sz w:val="24"/>
+          <w:szCs w:val="24"/>
+        </w:rPr>
+        <w:t>Database search parameter files, e.g. FASTA, modifications, taxonomy.xml, etc.</w:t>
       </w:r>
     </w:p>
     <w:p>
@@ -1169,25 +1046,10 @@
       </w:pPr>
       <w:r>
         <w:rPr>
-          <w:b/>
-          <w:sz w:val="24"/>
-          <w:szCs w:val="24"/>
-        </w:rPr>
-        <w:t>To enable protein-level correction,</w:t>
-      </w:r>
-      <w:r>
-        <w:rPr>
-          <w:sz w:val="24"/>
-          <w:szCs w:val="24"/>
-        </w:rPr>
-        <w:t xml:space="preserve"> include a file in the output directory named “proteinlevel.txt”, which will contain uniport identifiers that match those in your FASTA databases in the first column, followed by the measured areas for each PTM analysis replicate in subsequent columns that are in the same order as the s</w:t>
-      </w:r>
-      <w:r>
-        <w:rPr>
-          <w:sz w:val="24"/>
-          <w:szCs w:val="24"/>
-        </w:rPr>
-        <w:t>kyline document (alphabetical).</w:t>
+          <w:sz w:val="24"/>
+          <w:szCs w:val="24"/>
+        </w:rPr>
+        <w:t>Skyline template document</w:t>
       </w:r>
     </w:p>
     <w:p>
@@ -1197,6 +1059,7 @@
           <w:ilvl w:val="0"/>
           <w:numId w:val="41"/>
         </w:numPr>
+        <w:ind w:left="360"/>
         <w:rPr>
           <w:sz w:val="24"/>
           <w:szCs w:val="24"/>
@@ -1208,14 +1071,14 @@
           <w:sz w:val="24"/>
           <w:szCs w:val="24"/>
         </w:rPr>
-        <w:t xml:space="preserve">Modify example parameter files </w:t>
-      </w:r>
-      <w:r>
-        <w:rPr>
-          <w:sz w:val="24"/>
-          <w:szCs w:val="24"/>
-        </w:rPr>
-        <w:t>whenever possible instead of using your own because some steps in the program look for specific lines within these files.</w:t>
+        <w:t>Modify example parameter files whenever possible</w:t>
+      </w:r>
+      <w:r>
+        <w:rPr>
+          <w:sz w:val="24"/>
+          <w:szCs w:val="24"/>
+        </w:rPr>
+        <w:t xml:space="preserve"> instead of using your own because some steps in the program look for specific lines within these files.</w:t>
       </w:r>
     </w:p>
     <w:p>
@@ -1225,9 +1088,7 @@
           <w:ilvl w:val="0"/>
           <w:numId w:val="41"/>
         </w:numPr>
-        <w:tabs>
-          <w:tab w:val="left" w:pos="1800"/>
-        </w:tabs>
+        <w:ind w:left="360"/>
         <w:rPr>
           <w:sz w:val="24"/>
           <w:szCs w:val="24"/>
@@ -1239,14 +1100,14 @@
           <w:sz w:val="24"/>
           <w:szCs w:val="24"/>
         </w:rPr>
-        <w:t>Place all raw mass spectrometry files</w:t>
-      </w:r>
-      <w:r>
-        <w:rPr>
-          <w:sz w:val="24"/>
-          <w:szCs w:val="24"/>
-        </w:rPr>
-        <w:t xml:space="preserve"> into a folder on your C:\ drive. From SWATH that means your “.</w:t>
+        <w:t>Place all raw mass spectrometry files into a folder on your C:\ drive</w:t>
+      </w:r>
+      <w:r>
+        <w:rPr>
+          <w:sz w:val="24"/>
+          <w:szCs w:val="24"/>
+        </w:rPr>
+        <w:t>. From SWATH that means your “.</w:t>
       </w:r>
       <w:proofErr w:type="spellStart"/>
       <w:r>
@@ -1311,6 +1172,61 @@
           <w:szCs w:val="24"/>
         </w:rPr>
         <w:t xml:space="preserve"> DIA that means all “.RAW” files.</w:t>
+      </w:r>
+      <w:r>
+        <w:rPr>
+          <w:sz w:val="24"/>
+          <w:szCs w:val="24"/>
+        </w:rPr>
+        <w:t xml:space="preserve">  You don’t need to explicitly specify whether the data is from </w:t>
+      </w:r>
+      <w:proofErr w:type="spellStart"/>
+      <w:r>
+        <w:rPr>
+          <w:sz w:val="24"/>
+          <w:szCs w:val="24"/>
+        </w:rPr>
+        <w:t>Sciex</w:t>
+      </w:r>
+      <w:proofErr w:type="spellEnd"/>
+      <w:r>
+        <w:rPr>
+          <w:sz w:val="24"/>
+          <w:szCs w:val="24"/>
+        </w:rPr>
+        <w:t xml:space="preserve"> or </w:t>
+      </w:r>
+      <w:proofErr w:type="spellStart"/>
+      <w:r>
+        <w:rPr>
+          <w:sz w:val="24"/>
+          <w:szCs w:val="24"/>
+        </w:rPr>
+        <w:t>Thermo</w:t>
+      </w:r>
+      <w:proofErr w:type="spellEnd"/>
+      <w:r>
+        <w:rPr>
+          <w:sz w:val="24"/>
+          <w:szCs w:val="24"/>
+        </w:rPr>
+        <w:t>, the pipeline will automatically detect the file type and convert the files to .</w:t>
+      </w:r>
+      <w:proofErr w:type="spellStart"/>
+      <w:r>
+        <w:rPr>
+          <w:sz w:val="24"/>
+          <w:szCs w:val="24"/>
+        </w:rPr>
+        <w:t>mzXML</w:t>
+      </w:r>
+      <w:proofErr w:type="spellEnd"/>
+      <w:r>
+        <w:rPr>
+          <w:sz w:val="24"/>
+          <w:szCs w:val="24"/>
+        </w:rPr>
+        <w:t xml:space="preserve"> as appropriate.  The parameters used for downstream steps for each type of data are quite different. </w:t>
       </w:r>
     </w:p>
     <w:p>
@@ -1320,9 +1236,7 @@
           <w:ilvl w:val="0"/>
           <w:numId w:val="41"/>
         </w:numPr>
-        <w:tabs>
-          <w:tab w:val="left" w:pos="1800"/>
-        </w:tabs>
+        <w:ind w:left="360"/>
         <w:rPr>
           <w:sz w:val="24"/>
           <w:szCs w:val="24"/>
@@ -1352,15 +1266,227 @@
           <w:sz w:val="24"/>
           <w:szCs w:val="24"/>
         </w:rPr>
-        <w:t xml:space="preserve"> files for the searches.  </w:t>
-      </w:r>
-      <w:r>
-        <w:rPr>
-          <w:sz w:val="24"/>
-          <w:szCs w:val="24"/>
-        </w:rPr>
-        <w:t>The MSGF+ search uses a database not containing decoys (e.g. 20150810.mouse.cc.iRT.fasta), as they will be created automatically by the search engine. The X! Tandem and COMET searches use a database containing decoys (e.g. 20150810.mouse.cc.iRT_DECOY.fasta).</w:t>
-      </w:r>
+        <w:t xml:space="preserve"> files for the </w:t>
+      </w:r>
+      <w:r>
+        <w:rPr>
+          <w:b/>
+          <w:sz w:val="24"/>
+          <w:szCs w:val="24"/>
+        </w:rPr>
+        <w:t xml:space="preserve">database </w:t>
+      </w:r>
+      <w:r>
+        <w:rPr>
+          <w:b/>
+          <w:sz w:val="24"/>
+          <w:szCs w:val="24"/>
+        </w:rPr>
+        <w:t>searches</w:t>
+      </w:r>
+      <w:r>
+        <w:rPr>
+          <w:b/>
+          <w:sz w:val="24"/>
+          <w:szCs w:val="24"/>
+        </w:rPr>
+        <w:t xml:space="preserve"> (module 2)</w:t>
+      </w:r>
+      <w:r>
+        <w:rPr>
+          <w:sz w:val="24"/>
+          <w:szCs w:val="24"/>
+        </w:rPr>
+        <w:t>.  The MSGF+ search uses a database not containing decoys (e.g. 20150810.mouse.cc.iRT.fasta), as they will be created automatically by the search engine. The X! Tandem and COMET searches use a database containing decoys (e.g. 20150810.mouse.cc.iRT_DECOY.fasta).</w:t>
+      </w:r>
+    </w:p>
+    <w:p>
+      <w:pPr>
+        <w:pStyle w:val="ListParagraph"/>
+        <w:numPr>
+          <w:ilvl w:val="0"/>
+          <w:numId w:val="41"/>
+        </w:numPr>
+        <w:ind w:left="360"/>
+        <w:rPr>
+          <w:sz w:val="24"/>
+          <w:szCs w:val="24"/>
+        </w:rPr>
+      </w:pPr>
+      <w:r>
+        <w:rPr>
+          <w:b/>
+          <w:sz w:val="24"/>
+          <w:szCs w:val="24"/>
+        </w:rPr>
+        <w:t>F</w:t>
+      </w:r>
+      <w:r>
+        <w:rPr>
+          <w:b/>
+          <w:sz w:val="24"/>
+          <w:szCs w:val="24"/>
+        </w:rPr>
+        <w:t xml:space="preserve">or the </w:t>
+      </w:r>
+      <w:proofErr w:type="spellStart"/>
+      <w:r>
+        <w:rPr>
+          <w:b/>
+          <w:sz w:val="24"/>
+          <w:szCs w:val="24"/>
+        </w:rPr>
+        <w:t>mapDIA</w:t>
+      </w:r>
+      <w:proofErr w:type="spellEnd"/>
+      <w:r>
+        <w:rPr>
+          <w:b/>
+          <w:sz w:val="24"/>
+          <w:szCs w:val="24"/>
+        </w:rPr>
+        <w:t xml:space="preserve"> section to work properly </w:t>
+      </w:r>
+      <w:r>
+        <w:rPr>
+          <w:sz w:val="24"/>
+          <w:szCs w:val="24"/>
+        </w:rPr>
+        <w:t xml:space="preserve">through </w:t>
+      </w:r>
+      <w:proofErr w:type="spellStart"/>
+      <w:r>
+        <w:rPr>
+          <w:sz w:val="24"/>
+          <w:szCs w:val="24"/>
+        </w:rPr>
+        <w:t>mapDIA</w:t>
+      </w:r>
+      <w:proofErr w:type="spellEnd"/>
+      <w:r>
+        <w:rPr>
+          <w:sz w:val="24"/>
+          <w:szCs w:val="24"/>
+        </w:rPr>
+        <w:t xml:space="preserve"> quantification, files from each condition must all contain the same unique text identifier, e.g. when comparing two replicates each of wild-type (WT) and knockout (KO) samples, files could be named: “DATE_WT1.wiff, DATE_WT2.wiff, DATE_KO1.wiff, DATE_KO2.wiff”.</w:t>
+      </w:r>
+      <w:r>
+        <w:rPr>
+          <w:sz w:val="24"/>
+          <w:szCs w:val="24"/>
+        </w:rPr>
+        <w:t xml:space="preserve">  </w:t>
+      </w:r>
+      <w:r>
+        <w:rPr>
+          <w:b/>
+          <w:sz w:val="24"/>
+          <w:szCs w:val="24"/>
+        </w:rPr>
+        <w:t>Alternatively,</w:t>
+      </w:r>
+      <w:r>
+        <w:rPr>
+          <w:sz w:val="24"/>
+          <w:szCs w:val="24"/>
+        </w:rPr>
+        <w:t xml:space="preserve"> all</w:t>
+      </w:r>
+      <w:r>
+        <w:rPr>
+          <w:sz w:val="24"/>
+          <w:szCs w:val="24"/>
+        </w:rPr>
+        <w:t xml:space="preserve"> file names must either contain text with their group name, or the directory must contain a </w:t>
+      </w:r>
+      <w:r>
+        <w:rPr>
+          <w:sz w:val="24"/>
+          <w:szCs w:val="24"/>
+        </w:rPr>
+        <w:t>tab-delimited text file named “name_mapping.txt</w:t>
+      </w:r>
+      <w:r>
+        <w:rPr>
+          <w:sz w:val="24"/>
+          <w:szCs w:val="24"/>
+        </w:rPr>
+        <w:t xml:space="preserve">” </w:t>
+      </w:r>
+      <w:r>
+        <w:rPr>
+          <w:sz w:val="24"/>
+          <w:szCs w:val="24"/>
+        </w:rPr>
+        <w:t>where the first</w:t>
+      </w:r>
+      <w:r>
+        <w:rPr>
+          <w:sz w:val="24"/>
+          <w:szCs w:val="24"/>
+        </w:rPr>
+        <w:t xml:space="preserve"> row </w:t>
+      </w:r>
+      <w:r>
+        <w:rPr>
+          <w:sz w:val="24"/>
+          <w:szCs w:val="24"/>
+        </w:rPr>
+        <w:t xml:space="preserve">contains names of the </w:t>
+      </w:r>
+      <w:r>
+        <w:rPr>
+          <w:sz w:val="24"/>
+          <w:szCs w:val="24"/>
+        </w:rPr>
+        <w:t xml:space="preserve">group names in the same order entered into the main PIQED GUI before generating the pop-up pictured below, and the rows below list the names of the files in each condition.  </w:t>
+      </w:r>
+    </w:p>
+    <w:p>
+      <w:pPr>
+        <w:pStyle w:val="ListParagraph"/>
+        <w:numPr>
+          <w:ilvl w:val="0"/>
+          <w:numId w:val="41"/>
+        </w:numPr>
+        <w:ind w:left="360"/>
+        <w:rPr>
+          <w:sz w:val="24"/>
+          <w:szCs w:val="24"/>
+        </w:rPr>
+      </w:pPr>
+      <w:r>
+        <w:rPr>
+          <w:b/>
+          <w:sz w:val="24"/>
+          <w:szCs w:val="24"/>
+        </w:rPr>
+        <w:t>To enable protein-level correction,</w:t>
+      </w:r>
+      <w:r>
+        <w:rPr>
+          <w:sz w:val="24"/>
+          <w:szCs w:val="24"/>
+        </w:rPr>
+        <w:t xml:space="preserve"> include a file in the output directory named “proteinlevel.txt”, which will contain uniport identifiers that match those in your FASTA databases in the first column, followed by the measured areas for each PTM analysis replicate in subsequent columns that are in the same order as the s</w:t>
+      </w:r>
+      <w:r>
+        <w:rPr>
+          <w:sz w:val="24"/>
+          <w:szCs w:val="24"/>
+        </w:rPr>
+        <w:t>kyline document (alphabetical).</w:t>
+      </w:r>
+    </w:p>
+    <w:p>
+      <w:pPr>
+        <w:rPr>
+          <w:b/>
+          <w:sz w:val="36"/>
+          <w:szCs w:val="36"/>
+          <w:u w:val="single"/>
+        </w:rPr>
+      </w:pPr>
     </w:p>
     <w:p>
       <w:pPr>
@@ -1461,16 +1587,9 @@
           <w:sz w:val="24"/>
           <w:szCs w:val="24"/>
         </w:rPr>
-        <w:t xml:space="preserve">Command prompt should appear with the </w:t>
-      </w:r>
-      <w:proofErr w:type="spellStart"/>
-      <w:r>
-        <w:rPr>
-          <w:sz w:val="24"/>
-          <w:szCs w:val="24"/>
-        </w:rPr>
-        <w:t>question</w:t>
-      </w:r>
+        <w:t>Command prompt should appear with the question</w:t>
+      </w:r>
+      <w:proofErr w:type="gramStart"/>
       <w:r>
         <w:rPr>
           <w:sz w:val="24"/>
@@ -1483,15 +1602,22 @@
           <w:sz w:val="24"/>
           <w:szCs w:val="24"/>
         </w:rPr>
-        <w:t>”Do</w:t>
-      </w:r>
-      <w:proofErr w:type="spellEnd"/>
-      <w:r>
-        <w:rPr>
-          <w:sz w:val="24"/>
-          <w:szCs w:val="24"/>
-        </w:rPr>
-        <w:t xml:space="preserve"> you have a parameters file for the </w:t>
+        <w:t xml:space="preserve"> </w:t>
+      </w:r>
+      <w:r>
+        <w:rPr>
+          <w:sz w:val="24"/>
+          <w:szCs w:val="24"/>
+        </w:rPr>
+        <w:t>”</w:t>
+      </w:r>
+      <w:proofErr w:type="gramEnd"/>
+      <w:r>
+        <w:rPr>
+          <w:sz w:val="24"/>
+          <w:szCs w:val="24"/>
+        </w:rPr>
+        <w:t xml:space="preserve">Do you have a parameters file for the </w:t>
       </w:r>
       <w:proofErr w:type="spellStart"/>
       <w:r>
@@ -1529,8 +1655,8 @@
         </w:rPr>
         <w:drawing>
           <wp:inline distT="0" distB="0" distL="0" distR="0" wp14:anchorId="054A337A" wp14:editId="0AA57D1B">
-            <wp:extent cx="5943600" cy="3002280"/>
-            <wp:effectExtent l="0" t="0" r="0" b="7620"/>
+            <wp:extent cx="4209847" cy="2126512"/>
+            <wp:effectExtent l="0" t="0" r="635" b="7620"/>
             <wp:docPr id="1" name="Picture 1"/>
             <wp:cNvGraphicFramePr>
               <a:graphicFrameLocks xmlns:a="http://schemas.openxmlformats.org/drawingml/2006/main" noChangeAspect="1"/>
@@ -1551,7 +1677,7 @@
                   <pic:spPr>
                     <a:xfrm>
                       <a:off x="0" y="0"/>
-                      <a:ext cx="5943600" cy="3002280"/>
+                      <a:ext cx="4215321" cy="2129277"/>
                     </a:xfrm>
                     <a:prstGeom prst="rect">
                       <a:avLst/>
@@ -1617,9 +1743,9 @@
           <w:szCs w:val="24"/>
         </w:rPr>
         <w:drawing>
-          <wp:inline distT="0" distB="0" distL="0" distR="0" wp14:anchorId="09BD279D" wp14:editId="38A56B5B">
-            <wp:extent cx="5943600" cy="3517900"/>
-            <wp:effectExtent l="0" t="0" r="0" b="6350"/>
+          <wp:inline distT="0" distB="0" distL="0" distR="0" wp14:anchorId="65ACCDF8" wp14:editId="3166956F">
+            <wp:extent cx="4827181" cy="2857113"/>
+            <wp:effectExtent l="0" t="0" r="0" b="635"/>
             <wp:docPr id="2" name="Picture 2"/>
             <wp:cNvGraphicFramePr>
               <a:graphicFrameLocks xmlns:a="http://schemas.openxmlformats.org/drawingml/2006/main" noChangeAspect="1"/>
@@ -1640,7 +1766,7 @@
                   <pic:spPr>
                     <a:xfrm>
                       <a:off x="0" y="0"/>
-                      <a:ext cx="5943600" cy="3517900"/>
+                      <a:ext cx="4844397" cy="2867303"/>
                     </a:xfrm>
                     <a:prstGeom prst="rect">
                       <a:avLst/>
@@ -1656,10 +1782,6 @@
     <w:p>
       <w:pPr>
         <w:pStyle w:val="ListParagraph"/>
-        <w:numPr>
-          <w:ilvl w:val="0"/>
-          <w:numId w:val="2"/>
-        </w:numPr>
         <w:tabs>
           <w:tab w:val="left" w:pos="1800"/>
         </w:tabs>
@@ -1668,110 +1790,6 @@
           <w:szCs w:val="24"/>
         </w:rPr>
       </w:pPr>
-      <w:r>
-        <w:rPr>
-          <w:sz w:val="24"/>
-          <w:szCs w:val="24"/>
-        </w:rPr>
-        <w:lastRenderedPageBreak/>
-        <w:t xml:space="preserve">At the top left under </w:t>
-      </w:r>
-      <w:r>
-        <w:rPr>
-          <w:b/>
-          <w:sz w:val="24"/>
-          <w:szCs w:val="24"/>
-        </w:rPr>
-        <w:t>General Info</w:t>
-      </w:r>
-      <w:r>
-        <w:rPr>
-          <w:sz w:val="24"/>
-          <w:szCs w:val="24"/>
-        </w:rPr>
-        <w:t xml:space="preserve">, enter </w:t>
-      </w:r>
-      <w:r>
-        <w:rPr>
-          <w:sz w:val="24"/>
-          <w:szCs w:val="24"/>
-        </w:rPr>
-        <w:t xml:space="preserve">the </w:t>
-      </w:r>
-      <w:r>
-        <w:rPr>
-          <w:sz w:val="24"/>
-          <w:szCs w:val="24"/>
-        </w:rPr>
-        <w:t xml:space="preserve">full </w:t>
-      </w:r>
-      <w:r>
-        <w:rPr>
-          <w:sz w:val="24"/>
-          <w:szCs w:val="24"/>
-        </w:rPr>
-        <w:t xml:space="preserve">path to the directory where all </w:t>
-      </w:r>
-      <w:r>
-        <w:rPr>
-          <w:sz w:val="24"/>
-          <w:szCs w:val="24"/>
-        </w:rPr>
-        <w:t>.</w:t>
-      </w:r>
-      <w:proofErr w:type="spellStart"/>
-      <w:r>
-        <w:rPr>
-          <w:sz w:val="24"/>
-          <w:szCs w:val="24"/>
-        </w:rPr>
-        <w:t>wiff</w:t>
-      </w:r>
-      <w:proofErr w:type="spellEnd"/>
-      <w:r>
-        <w:rPr>
-          <w:sz w:val="24"/>
-          <w:szCs w:val="24"/>
-        </w:rPr>
-        <w:t xml:space="preserve"> + .</w:t>
-      </w:r>
-      <w:proofErr w:type="spellStart"/>
-      <w:r>
-        <w:rPr>
-          <w:sz w:val="24"/>
-          <w:szCs w:val="24"/>
-        </w:rPr>
-        <w:t>wiff.scan</w:t>
-      </w:r>
-      <w:proofErr w:type="spellEnd"/>
-      <w:r>
-        <w:rPr>
-          <w:sz w:val="24"/>
-          <w:szCs w:val="24"/>
-        </w:rPr>
-        <w:t xml:space="preserve"> </w:t>
-      </w:r>
-      <w:r>
-        <w:rPr>
-          <w:sz w:val="24"/>
-          <w:szCs w:val="24"/>
-        </w:rPr>
-        <w:t xml:space="preserve">files </w:t>
-      </w:r>
-      <w:r>
-        <w:rPr>
-          <w:sz w:val="24"/>
-          <w:szCs w:val="24"/>
-        </w:rPr>
-        <w:t xml:space="preserve">OR all .raw files are located </w:t>
-      </w:r>
-      <w:r>
-        <w:rPr>
-          <w:sz w:val="24"/>
-          <w:szCs w:val="24"/>
-        </w:rPr>
-        <w:t xml:space="preserve">as the input and output directories.  </w:t>
-      </w:r>
     </w:p>
     <w:p>
       <w:pPr>
@@ -1793,6 +1811,125 @@
           <w:sz w:val="24"/>
           <w:szCs w:val="24"/>
         </w:rPr>
+        <w:t xml:space="preserve">At the top left under </w:t>
+      </w:r>
+      <w:r>
+        <w:rPr>
+          <w:b/>
+          <w:sz w:val="24"/>
+          <w:szCs w:val="24"/>
+        </w:rPr>
+        <w:t>General Info</w:t>
+      </w:r>
+      <w:r>
+        <w:rPr>
+          <w:sz w:val="24"/>
+          <w:szCs w:val="24"/>
+        </w:rPr>
+        <w:t xml:space="preserve">, enter </w:t>
+      </w:r>
+      <w:r>
+        <w:rPr>
+          <w:sz w:val="24"/>
+          <w:szCs w:val="24"/>
+        </w:rPr>
+        <w:t xml:space="preserve">the </w:t>
+      </w:r>
+      <w:r>
+        <w:rPr>
+          <w:sz w:val="24"/>
+          <w:szCs w:val="24"/>
+        </w:rPr>
+        <w:t xml:space="preserve">full </w:t>
+      </w:r>
+      <w:r>
+        <w:rPr>
+          <w:sz w:val="24"/>
+          <w:szCs w:val="24"/>
+        </w:rPr>
+        <w:t xml:space="preserve">path to the directory where all </w:t>
+      </w:r>
+      <w:r>
+        <w:rPr>
+          <w:sz w:val="24"/>
+          <w:szCs w:val="24"/>
+        </w:rPr>
+        <w:t>.</w:t>
+      </w:r>
+      <w:proofErr w:type="spellStart"/>
+      <w:r>
+        <w:rPr>
+          <w:sz w:val="24"/>
+          <w:szCs w:val="24"/>
+        </w:rPr>
+        <w:t>wiff</w:t>
+      </w:r>
+      <w:proofErr w:type="spellEnd"/>
+      <w:r>
+        <w:rPr>
+          <w:sz w:val="24"/>
+          <w:szCs w:val="24"/>
+        </w:rPr>
+        <w:t xml:space="preserve"> + .</w:t>
+      </w:r>
+      <w:proofErr w:type="spellStart"/>
+      <w:r>
+        <w:rPr>
+          <w:sz w:val="24"/>
+          <w:szCs w:val="24"/>
+        </w:rPr>
+        <w:t>wiff.scan</w:t>
+      </w:r>
+      <w:proofErr w:type="spellEnd"/>
+      <w:r>
+        <w:rPr>
+          <w:sz w:val="24"/>
+          <w:szCs w:val="24"/>
+        </w:rPr>
+        <w:t xml:space="preserve"> </w:t>
+      </w:r>
+      <w:r>
+        <w:rPr>
+          <w:sz w:val="24"/>
+          <w:szCs w:val="24"/>
+        </w:rPr>
+        <w:t xml:space="preserve">files </w:t>
+      </w:r>
+      <w:r>
+        <w:rPr>
+          <w:sz w:val="24"/>
+          <w:szCs w:val="24"/>
+        </w:rPr>
+        <w:t xml:space="preserve">OR all .raw files are located </w:t>
+      </w:r>
+      <w:r>
+        <w:rPr>
+          <w:sz w:val="24"/>
+          <w:szCs w:val="24"/>
+        </w:rPr>
+        <w:t xml:space="preserve">as the input and output directories.  </w:t>
+      </w:r>
+    </w:p>
+    <w:p>
+      <w:pPr>
+        <w:pStyle w:val="ListParagraph"/>
+        <w:numPr>
+          <w:ilvl w:val="0"/>
+          <w:numId w:val="2"/>
+        </w:numPr>
+        <w:tabs>
+          <w:tab w:val="left" w:pos="1800"/>
+        </w:tabs>
+        <w:rPr>
+          <w:sz w:val="24"/>
+          <w:szCs w:val="24"/>
+        </w:rPr>
+      </w:pPr>
+      <w:r>
+        <w:rPr>
+          <w:sz w:val="24"/>
+          <w:szCs w:val="24"/>
+        </w:rPr>
         <w:t xml:space="preserve">Enter the number of threads </w:t>
       </w:r>
       <w:r>
@@ -1899,10 +2036,11 @@
           <w:sz w:val="24"/>
           <w:szCs w:val="24"/>
         </w:rPr>
+        <w:lastRenderedPageBreak/>
         <w:drawing>
           <wp:inline distT="0" distB="0" distL="0" distR="0">
-            <wp:extent cx="5943600" cy="3776345"/>
-            <wp:effectExtent l="0" t="0" r="0" b="0"/>
+            <wp:extent cx="5052872" cy="3210409"/>
+            <wp:effectExtent l="0" t="0" r="0" b="9525"/>
             <wp:docPr id="5" name="Picture 5"/>
             <wp:cNvGraphicFramePr>
               <a:graphicFrameLocks xmlns:a="http://schemas.openxmlformats.org/drawingml/2006/main" noChangeAspect="1"/>
@@ -1929,7 +2067,7 @@
                   <pic:spPr>
                     <a:xfrm>
                       <a:off x="0" y="0"/>
-                      <a:ext cx="5943600" cy="3776345"/>
+                      <a:ext cx="5056173" cy="3212506"/>
                     </a:xfrm>
                     <a:prstGeom prst="rect">
                       <a:avLst/>
@@ -2039,41 +2177,6 @@
     </w:p>
     <w:p>
       <w:pPr>
-        <w:tabs>
-          <w:tab w:val="left" w:pos="1800"/>
-        </w:tabs>
-        <w:ind w:left="360"/>
-        <w:rPr>
-          <w:sz w:val="24"/>
-          <w:szCs w:val="24"/>
-        </w:rPr>
-      </w:pPr>
-      <w:r>
-        <w:rPr>
-          <w:sz w:val="24"/>
-          <w:szCs w:val="24"/>
-        </w:rPr>
-        <w:t>***The pipeline detects the presence of either .</w:t>
-      </w:r>
-      <w:proofErr w:type="spellStart"/>
-      <w:r>
-        <w:rPr>
-          <w:sz w:val="24"/>
-          <w:szCs w:val="24"/>
-        </w:rPr>
-        <w:t>wiff</w:t>
-      </w:r>
-      <w:proofErr w:type="spellEnd"/>
-      <w:r>
-        <w:rPr>
-          <w:sz w:val="24"/>
-          <w:szCs w:val="24"/>
-        </w:rPr>
-        <w:t xml:space="preserve"> files or .raw files and performs the appropriate file conversions for either input file type.  ***</w:t>
-      </w:r>
-    </w:p>
-    <w:p>
-      <w:pPr>
         <w:pStyle w:val="ListParagraph"/>
         <w:numPr>
           <w:ilvl w:val="0"/>
@@ -2321,15 +2424,7 @@
           <w:sz w:val="24"/>
           <w:szCs w:val="24"/>
         </w:rPr>
-        <w:t xml:space="preserve">An </w:t>
-      </w:r>
-      <w:r>
-        <w:rPr>
-          <w:sz w:val="24"/>
-          <w:szCs w:val="24"/>
-        </w:rPr>
-        <w:lastRenderedPageBreak/>
-        <w:t xml:space="preserve">example parameter file for </w:t>
+        <w:t xml:space="preserve">An example parameter file for </w:t>
       </w:r>
       <w:proofErr w:type="spellStart"/>
       <w:r>
@@ -2511,43 +2606,34 @@
         </w:rPr>
         <w:t xml:space="preserve"> reflect the threads available on your computer. For more details on these parameters, please see the DIA-Umpire documentation: </w:t>
       </w:r>
-      <w:bookmarkStart w:id="0" w:name="_GoBack"/>
-      <w:bookmarkEnd w:id="0"/>
-      <w:r>
-        <w:rPr>
-          <w:sz w:val="24"/>
-          <w:szCs w:val="24"/>
-        </w:rPr>
-        <w:fldChar w:fldCharType="begin"/>
-      </w:r>
-      <w:r>
-        <w:rPr>
-          <w:sz w:val="24"/>
-          <w:szCs w:val="24"/>
-        </w:rPr>
-        <w:instrText xml:space="preserve"> HYPERLINK "http://diaumpire.sourceforge.net/?page_id=19" </w:instrText>
-      </w:r>
-      <w:r>
-        <w:rPr>
-          <w:sz w:val="24"/>
-          <w:szCs w:val="24"/>
-        </w:rPr>
-        <w:fldChar w:fldCharType="separate"/>
-      </w:r>
-      <w:r>
-        <w:rPr>
-          <w:rStyle w:val="Hyperlink"/>
-          <w:sz w:val="24"/>
-          <w:szCs w:val="24"/>
-        </w:rPr>
-        <w:t>http://diaumpire.sourceforge.net/?page_id=19</w:t>
-      </w:r>
-      <w:r>
-        <w:rPr>
-          <w:sz w:val="24"/>
-          <w:szCs w:val="24"/>
-        </w:rPr>
-        <w:fldChar w:fldCharType="end"/>
+      <w:hyperlink r:id="rId22" w:history="1">
+        <w:r>
+          <w:rPr>
+            <w:rStyle w:val="Hyperlink"/>
+            <w:sz w:val="24"/>
+            <w:szCs w:val="24"/>
+          </w:rPr>
+          <w:t>http://diaumpire.sourceforge.net/?page_id=19</w:t>
+        </w:r>
+      </w:hyperlink>
+    </w:p>
+    <w:p>
+      <w:pPr>
+        <w:rPr>
+          <w:b/>
+          <w:sz w:val="32"/>
+          <w:szCs w:val="32"/>
+          <w:u w:val="single"/>
+        </w:rPr>
+      </w:pPr>
+      <w:r>
+        <w:rPr>
+          <w:b/>
+          <w:sz w:val="32"/>
+          <w:szCs w:val="32"/>
+          <w:u w:val="single"/>
+        </w:rPr>
+        <w:br w:type="page"/>
       </w:r>
     </w:p>
     <w:p>
@@ -2570,6 +2656,7 @@
           <w:szCs w:val="32"/>
           <w:u w:val="single"/>
         </w:rPr>
+        <w:lastRenderedPageBreak/>
         <w:t xml:space="preserve">Module 2, </w:t>
       </w:r>
       <w:r>
@@ -3187,7 +3274,6 @@
           <w:szCs w:val="32"/>
           <w:u w:val="single"/>
         </w:rPr>
-        <w:lastRenderedPageBreak/>
         <w:t xml:space="preserve">Module 3, </w:t>
       </w:r>
       <w:r>
@@ -3228,27 +3314,27 @@
         <w:ind w:left="360"/>
         <w:rPr>
           <w:b/>
-          <w:sz w:val="24"/>
-          <w:szCs w:val="24"/>
-          <w:u w:val="single"/>
+          <w:i/>
+          <w:sz w:val="28"/>
+          <w:szCs w:val="28"/>
         </w:rPr>
       </w:pPr>
       <w:proofErr w:type="spellStart"/>
       <w:r>
         <w:rPr>
           <w:b/>
-          <w:sz w:val="24"/>
-          <w:szCs w:val="24"/>
-          <w:u w:val="single"/>
+          <w:i/>
+          <w:sz w:val="28"/>
+          <w:szCs w:val="28"/>
         </w:rPr>
         <w:t>P</w:t>
       </w:r>
       <w:r>
         <w:rPr>
           <w:b/>
-          <w:sz w:val="24"/>
-          <w:szCs w:val="24"/>
-          <w:u w:val="single"/>
+          <w:i/>
+          <w:sz w:val="28"/>
+          <w:szCs w:val="28"/>
         </w:rPr>
         <w:t>eptideProphet</w:t>
       </w:r>
@@ -3256,9 +3342,9 @@
       <w:r>
         <w:rPr>
           <w:b/>
-          <w:sz w:val="24"/>
-          <w:szCs w:val="24"/>
-          <w:u w:val="single"/>
+          <w:i/>
+          <w:sz w:val="28"/>
+          <w:szCs w:val="28"/>
         </w:rPr>
         <w:t xml:space="preserve">, </w:t>
       </w:r>
@@ -3266,9 +3352,9 @@
       <w:r>
         <w:rPr>
           <w:b/>
-          <w:sz w:val="24"/>
-          <w:szCs w:val="24"/>
-          <w:u w:val="single"/>
+          <w:i/>
+          <w:sz w:val="28"/>
+          <w:szCs w:val="28"/>
         </w:rPr>
         <w:t>iProphet</w:t>
       </w:r>
@@ -3276,9 +3362,9 @@
       <w:r>
         <w:rPr>
           <w:b/>
-          <w:sz w:val="24"/>
-          <w:szCs w:val="24"/>
-          <w:u w:val="single"/>
+          <w:i/>
+          <w:sz w:val="28"/>
+          <w:szCs w:val="28"/>
         </w:rPr>
         <w:t xml:space="preserve">, and </w:t>
       </w:r>
@@ -3286,9 +3372,9 @@
       <w:r>
         <w:rPr>
           <w:b/>
-          <w:sz w:val="24"/>
-          <w:szCs w:val="24"/>
-          <w:u w:val="single"/>
+          <w:i/>
+          <w:sz w:val="28"/>
+          <w:szCs w:val="28"/>
         </w:rPr>
         <w:t>PTMprophet</w:t>
       </w:r>
@@ -3431,18 +3517,19 @@
         <w:ind w:left="360"/>
         <w:rPr>
           <w:b/>
-          <w:sz w:val="24"/>
-          <w:szCs w:val="24"/>
-          <w:u w:val="single"/>
+          <w:i/>
+          <w:sz w:val="28"/>
+          <w:szCs w:val="28"/>
         </w:rPr>
       </w:pPr>
       <w:r>
         <w:rPr>
           <w:b/>
-          <w:sz w:val="24"/>
-          <w:szCs w:val="24"/>
-          <w:u w:val="single"/>
-        </w:rPr>
+          <w:i/>
+          <w:sz w:val="28"/>
+          <w:szCs w:val="28"/>
+        </w:rPr>
+        <w:lastRenderedPageBreak/>
         <w:t>Skyline Signal Extraction and report generation</w:t>
       </w:r>
     </w:p>
@@ -3464,39 +3551,7 @@
           <w:sz w:val="24"/>
           <w:szCs w:val="24"/>
         </w:rPr>
-        <w:t xml:space="preserve">Skyline Template document, </w:t>
-      </w:r>
-      <w:r>
-        <w:rPr>
-          <w:b/>
-          <w:sz w:val="24"/>
-          <w:szCs w:val="24"/>
-        </w:rPr>
-        <w:t xml:space="preserve">**NOTE, </w:t>
-      </w:r>
-      <w:r>
-        <w:rPr>
-          <w:b/>
-          <w:sz w:val="24"/>
-          <w:szCs w:val="24"/>
-        </w:rPr>
-        <w:t xml:space="preserve">template </w:t>
-      </w:r>
-      <w:r>
-        <w:rPr>
-          <w:b/>
-          <w:sz w:val="24"/>
-          <w:szCs w:val="24"/>
-        </w:rPr>
-        <w:t>will be overwritten with compl</w:t>
-      </w:r>
-      <w:r>
-        <w:rPr>
-          <w:b/>
-          <w:sz w:val="24"/>
-          <w:szCs w:val="24"/>
-        </w:rPr>
-        <w:t>eted import**</w:t>
+        <w:t>Skyline Template document</w:t>
       </w:r>
       <w:r>
         <w:rPr>
@@ -3524,21 +3579,37 @@
           <w:sz w:val="24"/>
           <w:szCs w:val="24"/>
         </w:rPr>
-        <w:t xml:space="preserve">Tutorial 5600 or Orbitrap data: Open Skyline and create a template </w:t>
-      </w:r>
-      <w:r>
-        <w:rPr>
-          <w:sz w:val="24"/>
-          <w:szCs w:val="24"/>
-        </w:rPr>
-        <w:t>Copy the appropriate skyline template document to your output directory, “</w:t>
-      </w:r>
-      <w:r>
-        <w:rPr>
-          <w:sz w:val="24"/>
-          <w:szCs w:val="24"/>
-        </w:rPr>
-        <w:t>..\</w:t>
+        <w:t>Tutorial 5600 or Orbitrap data: Open Skyline and create a template</w:t>
+      </w:r>
+      <w:r>
+        <w:rPr>
+          <w:sz w:val="24"/>
+          <w:szCs w:val="24"/>
+        </w:rPr>
+        <w:t xml:space="preserve"> or c</w:t>
+      </w:r>
+      <w:r>
+        <w:rPr>
+          <w:sz w:val="24"/>
+          <w:szCs w:val="24"/>
+        </w:rPr>
+        <w:t>opy the appropriate skyline template document to your output directory, “</w:t>
+      </w:r>
+      <w:proofErr w:type="gramStart"/>
+      <w:r>
+        <w:rPr>
+          <w:sz w:val="24"/>
+          <w:szCs w:val="24"/>
+        </w:rPr>
+        <w:t>..</w:t>
+      </w:r>
+      <w:proofErr w:type="gramEnd"/>
+      <w:r>
+        <w:rPr>
+          <w:sz w:val="24"/>
+          <w:szCs w:val="24"/>
+        </w:rPr>
+        <w:t>\</w:t>
       </w:r>
       <w:r>
         <w:rPr>
@@ -3577,7 +3648,23 @@
           <w:sz w:val="24"/>
           <w:szCs w:val="24"/>
         </w:rPr>
-        <w:t xml:space="preserve"> 5600, or “..\DIA-Pipe\skyline\</w:t>
+        <w:t xml:space="preserve"> 5600, or “</w:t>
+      </w:r>
+      <w:proofErr w:type="gramStart"/>
+      <w:r>
+        <w:rPr>
+          <w:sz w:val="24"/>
+          <w:szCs w:val="24"/>
+        </w:rPr>
+        <w:t>..</w:t>
+      </w:r>
+      <w:proofErr w:type="gramEnd"/>
+      <w:r>
+        <w:rPr>
+          <w:sz w:val="24"/>
+          <w:szCs w:val="24"/>
+        </w:rPr>
+        <w:t>\DIA-Pipe\skyline\</w:t>
       </w:r>
       <w:proofErr w:type="spellStart"/>
       <w:r>
@@ -3848,78 +3935,27 @@
         <w:tabs>
           <w:tab w:val="left" w:pos="1800"/>
         </w:tabs>
-        <w:rPr>
-          <w:sz w:val="24"/>
-          <w:szCs w:val="24"/>
-        </w:rPr>
-      </w:pPr>
-    </w:p>
-    <w:p>
-      <w:pPr>
-        <w:tabs>
-          <w:tab w:val="left" w:pos="1800"/>
-        </w:tabs>
         <w:ind w:left="360"/>
         <w:rPr>
           <w:b/>
-          <w:sz w:val="24"/>
-          <w:szCs w:val="24"/>
-          <w:u w:val="single"/>
+          <w:i/>
+          <w:sz w:val="28"/>
+          <w:szCs w:val="28"/>
         </w:rPr>
       </w:pPr>
       <w:proofErr w:type="spellStart"/>
+      <w:proofErr w:type="gramStart"/>
       <w:r>
         <w:rPr>
           <w:b/>
-          <w:sz w:val="24"/>
-          <w:szCs w:val="24"/>
-          <w:u w:val="single"/>
+          <w:i/>
+          <w:sz w:val="28"/>
+          <w:szCs w:val="28"/>
         </w:rPr>
         <w:t>mapDIA</w:t>
       </w:r>
       <w:proofErr w:type="spellEnd"/>
-    </w:p>
-    <w:p>
-      <w:pPr>
-        <w:tabs>
-          <w:tab w:val="left" w:pos="1800"/>
-        </w:tabs>
-        <w:rPr>
-          <w:sz w:val="24"/>
-          <w:szCs w:val="24"/>
-        </w:rPr>
-      </w:pPr>
-      <w:r>
-        <w:rPr>
-          <w:sz w:val="24"/>
-          <w:szCs w:val="24"/>
-        </w:rPr>
-        <w:t xml:space="preserve">notes: your directory must contain a tab-delimited text file named “filemapping.txt,” that includes at minimum one rows where the first row is the group names in the same order entered into the main PIQED GUI before generating the pop-up pictured below, and the rows </w:t>
-      </w:r>
-      <w:r>
-        <w:rPr>
-          <w:sz w:val="24"/>
-          <w:szCs w:val="24"/>
-        </w:rPr>
-        <w:lastRenderedPageBreak/>
-        <w:t xml:space="preserve">below list the names of the files in each condition.  This is because of the </w:t>
-      </w:r>
-      <w:proofErr w:type="spellStart"/>
-      <w:r>
-        <w:rPr>
-          <w:sz w:val="24"/>
-          <w:szCs w:val="24"/>
-        </w:rPr>
-        <w:t>mapDIA</w:t>
-      </w:r>
-      <w:proofErr w:type="spellEnd"/>
-      <w:r>
-        <w:rPr>
-          <w:sz w:val="24"/>
-          <w:szCs w:val="24"/>
-        </w:rPr>
-        <w:t xml:space="preserve"> requirement that the input parameters file and the input data file have the same order.</w:t>
-      </w:r>
+      <w:proofErr w:type="gramEnd"/>
     </w:p>
     <w:p>
       <w:pPr>
@@ -4040,6 +4076,13 @@
         </w:rPr>
         <w:t>.</w:t>
       </w:r>
+      <w:r>
+        <w:rPr>
+          <w:sz w:val="24"/>
+          <w:szCs w:val="24"/>
+        </w:rPr>
+        <w:t xml:space="preserve">  </w:t>
+      </w:r>
     </w:p>
     <w:p>
       <w:pPr>
@@ -4081,644 +4124,10 @@
           <w:noProof/>
         </w:rPr>
         <w:drawing>
-          <wp:inline distT="0" distB="0" distL="0" distR="0" wp14:anchorId="0612BAC6" wp14:editId="1793E75E">
-            <wp:extent cx="4057650" cy="3590925"/>
-            <wp:effectExtent l="0" t="0" r="0" b="9525"/>
+          <wp:inline distT="0" distB="0" distL="0" distR="0" wp14:anchorId="7E638989" wp14:editId="4BA04E9F">
+            <wp:extent cx="3291975" cy="2913321"/>
+            <wp:effectExtent l="0" t="0" r="3810" b="1905"/>
             <wp:docPr id="3" name="Picture 3"/>
-            <wp:cNvGraphicFramePr>
-              <a:graphicFrameLocks xmlns:a="http://schemas.openxmlformats.org/drawingml/2006/main" noChangeAspect="1"/>
-            </wp:cNvGraphicFramePr>
-            <a:graphic xmlns:a="http://schemas.openxmlformats.org/drawingml/2006/main">
-              <a:graphicData uri="http://schemas.openxmlformats.org/drawingml/2006/picture">
-                <pic:pic xmlns:pic="http://schemas.openxmlformats.org/drawingml/2006/picture">
-                  <pic:nvPicPr>
-                    <pic:cNvPr id="0" name=""/>
-                    <pic:cNvPicPr/>
-                  </pic:nvPicPr>
-                  <pic:blipFill>
-                    <a:blip r:embed="rId22"/>
-                    <a:stretch>
-                      <a:fillRect/>
-                    </a:stretch>
-                  </pic:blipFill>
-                  <pic:spPr>
-                    <a:xfrm>
-                      <a:off x="0" y="0"/>
-                      <a:ext cx="4057650" cy="3590925"/>
-                    </a:xfrm>
-                    <a:prstGeom prst="rect">
-                      <a:avLst/>
-                    </a:prstGeom>
-                  </pic:spPr>
-                </pic:pic>
-              </a:graphicData>
-            </a:graphic>
-          </wp:inline>
-        </w:drawing>
-      </w:r>
-    </w:p>
-    <w:p>
-      <w:pPr>
-        <w:pStyle w:val="ListParagraph"/>
-        <w:tabs>
-          <w:tab w:val="left" w:pos="1800"/>
-        </w:tabs>
-        <w:ind w:left="1080"/>
-        <w:rPr>
-          <w:sz w:val="24"/>
-          <w:szCs w:val="24"/>
-        </w:rPr>
-      </w:pPr>
-    </w:p>
-    <w:p>
-      <w:pPr>
-        <w:tabs>
-          <w:tab w:val="left" w:pos="1800"/>
-        </w:tabs>
-        <w:rPr>
-          <w:sz w:val="24"/>
-          <w:szCs w:val="24"/>
-        </w:rPr>
-      </w:pPr>
-      <w:r>
-        <w:rPr>
-          <w:b/>
-          <w:sz w:val="24"/>
-          <w:szCs w:val="24"/>
-        </w:rPr>
-        <w:t>NOTE:</w:t>
-      </w:r>
-      <w:r>
-        <w:rPr>
-          <w:sz w:val="24"/>
-          <w:szCs w:val="24"/>
-        </w:rPr>
-        <w:t xml:space="preserve"> The </w:t>
-      </w:r>
-      <w:proofErr w:type="spellStart"/>
-      <w:r>
-        <w:rPr>
-          <w:sz w:val="24"/>
-          <w:szCs w:val="24"/>
-        </w:rPr>
-        <w:t>mapDIA</w:t>
-      </w:r>
-      <w:proofErr w:type="spellEnd"/>
-      <w:r>
-        <w:rPr>
-          <w:sz w:val="24"/>
-          <w:szCs w:val="24"/>
-        </w:rPr>
-        <w:t xml:space="preserve"> module requires either the path to your </w:t>
-      </w:r>
-      <w:proofErr w:type="spellStart"/>
-      <w:r>
-        <w:rPr>
-          <w:sz w:val="24"/>
-          <w:szCs w:val="24"/>
-        </w:rPr>
-        <w:t>mapDIA</w:t>
-      </w:r>
-      <w:proofErr w:type="spellEnd"/>
-      <w:r>
-        <w:rPr>
-          <w:sz w:val="24"/>
-          <w:szCs w:val="24"/>
-        </w:rPr>
-        <w:t xml:space="preserve"> input file (if running this module independent of the other steps), OR the name of the skyline report created from the previous steps.  Enter only one of these.</w:t>
-      </w:r>
-    </w:p>
-    <w:p>
-      <w:pPr>
-        <w:pStyle w:val="ListParagraph"/>
-        <w:numPr>
-          <w:ilvl w:val="0"/>
-          <w:numId w:val="6"/>
-        </w:numPr>
-        <w:tabs>
-          <w:tab w:val="left" w:pos="1800"/>
-        </w:tabs>
-        <w:rPr>
-          <w:sz w:val="24"/>
-          <w:szCs w:val="24"/>
-        </w:rPr>
-      </w:pPr>
-      <w:r>
-        <w:rPr>
-          <w:sz w:val="24"/>
-          <w:szCs w:val="24"/>
-        </w:rPr>
-        <w:t xml:space="preserve">If only running </w:t>
-      </w:r>
-      <w:proofErr w:type="spellStart"/>
-      <w:r>
-        <w:rPr>
-          <w:sz w:val="24"/>
-          <w:szCs w:val="24"/>
-        </w:rPr>
-        <w:t>mapDIA</w:t>
-      </w:r>
-      <w:proofErr w:type="spellEnd"/>
-      <w:r>
-        <w:rPr>
-          <w:sz w:val="24"/>
-          <w:szCs w:val="24"/>
-        </w:rPr>
-        <w:t xml:space="preserve"> (not the previous steps in DIA-Pipe), enter the </w:t>
-      </w:r>
-      <w:proofErr w:type="spellStart"/>
-      <w:r>
-        <w:rPr>
-          <w:sz w:val="24"/>
-          <w:szCs w:val="24"/>
-        </w:rPr>
-        <w:t>mapDIA</w:t>
-      </w:r>
-      <w:proofErr w:type="spellEnd"/>
-      <w:r>
-        <w:rPr>
-          <w:sz w:val="24"/>
-          <w:szCs w:val="24"/>
-        </w:rPr>
-        <w:t xml:space="preserve"> input file path</w:t>
-      </w:r>
-      <w:r>
-        <w:rPr>
-          <w:sz w:val="24"/>
-          <w:szCs w:val="24"/>
-        </w:rPr>
-        <w:t xml:space="preserve"> and leave the Skyline Report box blank</w:t>
-      </w:r>
-      <w:r>
-        <w:rPr>
-          <w:sz w:val="24"/>
-          <w:szCs w:val="24"/>
-        </w:rPr>
-        <w:t xml:space="preserve">.  </w:t>
-      </w:r>
-    </w:p>
-    <w:p>
-      <w:pPr>
-        <w:pStyle w:val="ListParagraph"/>
-        <w:numPr>
-          <w:ilvl w:val="0"/>
-          <w:numId w:val="6"/>
-        </w:numPr>
-        <w:tabs>
-          <w:tab w:val="left" w:pos="1800"/>
-        </w:tabs>
-        <w:rPr>
-          <w:sz w:val="24"/>
-          <w:szCs w:val="24"/>
-        </w:rPr>
-      </w:pPr>
-      <w:r>
-        <w:rPr>
-          <w:sz w:val="24"/>
-          <w:szCs w:val="24"/>
-        </w:rPr>
-        <w:t xml:space="preserve">If running </w:t>
-      </w:r>
-      <w:proofErr w:type="spellStart"/>
-      <w:r>
-        <w:rPr>
-          <w:sz w:val="24"/>
-          <w:szCs w:val="24"/>
-        </w:rPr>
-        <w:t>mapDIA</w:t>
-      </w:r>
-      <w:proofErr w:type="spellEnd"/>
-      <w:r>
-        <w:rPr>
-          <w:sz w:val="24"/>
-          <w:szCs w:val="24"/>
-        </w:rPr>
-        <w:t xml:space="preserve"> using results from previous modules, and using the skyline template file with template report, then enter “2016_0826_mapDIA.csv” as the </w:t>
-      </w:r>
-      <w:r>
-        <w:rPr>
-          <w:b/>
-          <w:sz w:val="24"/>
-          <w:szCs w:val="24"/>
-        </w:rPr>
-        <w:t>skyline report</w:t>
-      </w:r>
-      <w:r>
-        <w:rPr>
-          <w:sz w:val="24"/>
-          <w:szCs w:val="24"/>
-        </w:rPr>
-        <w:t xml:space="preserve"> and leave the </w:t>
-      </w:r>
-      <w:proofErr w:type="spellStart"/>
-      <w:r>
-        <w:rPr>
-          <w:b/>
-          <w:sz w:val="24"/>
-          <w:szCs w:val="24"/>
-        </w:rPr>
-        <w:t>mapDIA</w:t>
-      </w:r>
-      <w:proofErr w:type="spellEnd"/>
-      <w:r>
-        <w:rPr>
-          <w:b/>
-          <w:sz w:val="24"/>
-          <w:szCs w:val="24"/>
-        </w:rPr>
-        <w:t xml:space="preserve"> Input</w:t>
-      </w:r>
-      <w:r>
-        <w:rPr>
-          <w:sz w:val="24"/>
-          <w:szCs w:val="24"/>
-        </w:rPr>
-        <w:t xml:space="preserve"> box blank.</w:t>
-      </w:r>
-    </w:p>
-    <w:p>
-      <w:pPr>
-        <w:pStyle w:val="ListParagraph"/>
-        <w:numPr>
-          <w:ilvl w:val="0"/>
-          <w:numId w:val="6"/>
-        </w:numPr>
-        <w:tabs>
-          <w:tab w:val="left" w:pos="1800"/>
-        </w:tabs>
-        <w:rPr>
-          <w:sz w:val="24"/>
-          <w:szCs w:val="24"/>
-        </w:rPr>
-      </w:pPr>
-      <w:r>
-        <w:rPr>
-          <w:sz w:val="24"/>
-          <w:szCs w:val="24"/>
-        </w:rPr>
-        <w:t>Enter the starting direct</w:t>
-      </w:r>
-      <w:r>
-        <w:rPr>
-          <w:sz w:val="24"/>
-          <w:szCs w:val="24"/>
-        </w:rPr>
-        <w:t>ory containing your .</w:t>
-      </w:r>
-      <w:proofErr w:type="spellStart"/>
-      <w:r>
-        <w:rPr>
-          <w:sz w:val="24"/>
-          <w:szCs w:val="24"/>
-        </w:rPr>
-        <w:t>wiff</w:t>
-      </w:r>
-      <w:proofErr w:type="spellEnd"/>
-      <w:r>
-        <w:rPr>
-          <w:sz w:val="24"/>
-          <w:szCs w:val="24"/>
-        </w:rPr>
-        <w:t xml:space="preserve"> files</w:t>
-      </w:r>
-      <w:r>
-        <w:rPr>
-          <w:sz w:val="24"/>
-          <w:szCs w:val="24"/>
-        </w:rPr>
-        <w:t xml:space="preserve"> (if completing the entire pipeline, this path will match the path under the first section “Enter Input directory)</w:t>
-      </w:r>
-    </w:p>
-    <w:p>
-      <w:pPr>
-        <w:pStyle w:val="ListParagraph"/>
-        <w:numPr>
-          <w:ilvl w:val="0"/>
-          <w:numId w:val="6"/>
-        </w:numPr>
-        <w:tabs>
-          <w:tab w:val="left" w:pos="1800"/>
-        </w:tabs>
-        <w:rPr>
-          <w:sz w:val="24"/>
-          <w:szCs w:val="24"/>
-        </w:rPr>
-      </w:pPr>
-      <w:r>
-        <w:rPr>
-          <w:sz w:val="24"/>
-          <w:szCs w:val="24"/>
-        </w:rPr>
-        <w:t xml:space="preserve">Chose the type of normalization (see </w:t>
-      </w:r>
-      <w:proofErr w:type="spellStart"/>
-      <w:r>
-        <w:rPr>
-          <w:sz w:val="24"/>
-          <w:szCs w:val="24"/>
-        </w:rPr>
-        <w:t>mapDIA</w:t>
-      </w:r>
-      <w:proofErr w:type="spellEnd"/>
-      <w:r>
-        <w:rPr>
-          <w:sz w:val="24"/>
-          <w:szCs w:val="24"/>
-        </w:rPr>
-        <w:t xml:space="preserve"> documentation).</w:t>
-      </w:r>
-      <w:r>
-        <w:rPr>
-          <w:sz w:val="24"/>
-          <w:szCs w:val="24"/>
-        </w:rPr>
-        <w:t xml:space="preserve">  If using the example SWATH files from MASSIVE, choose “None.”</w:t>
-      </w:r>
-    </w:p>
-    <w:p>
-      <w:pPr>
-        <w:pStyle w:val="ListParagraph"/>
-        <w:numPr>
-          <w:ilvl w:val="0"/>
-          <w:numId w:val="6"/>
-        </w:numPr>
-        <w:tabs>
-          <w:tab w:val="left" w:pos="1800"/>
-        </w:tabs>
-        <w:rPr>
-          <w:sz w:val="24"/>
-          <w:szCs w:val="24"/>
-        </w:rPr>
-      </w:pPr>
-      <w:r>
-        <w:rPr>
-          <w:sz w:val="24"/>
-          <w:szCs w:val="24"/>
-        </w:rPr>
-        <w:lastRenderedPageBreak/>
-        <w:t>Enter the integer mass of the modification you want to quantif</w:t>
-      </w:r>
-      <w:r>
-        <w:rPr>
-          <w:sz w:val="24"/>
-          <w:szCs w:val="24"/>
-        </w:rPr>
-        <w:t>y</w:t>
-      </w:r>
-      <w:r>
-        <w:rPr>
-          <w:sz w:val="24"/>
-          <w:szCs w:val="24"/>
-        </w:rPr>
-        <w:t xml:space="preserve"> </w:t>
-      </w:r>
-      <w:r>
-        <w:rPr>
-          <w:sz w:val="24"/>
-          <w:szCs w:val="24"/>
-        </w:rPr>
-        <w:t>(</w:t>
-      </w:r>
-      <w:r>
-        <w:rPr>
-          <w:sz w:val="24"/>
-          <w:szCs w:val="24"/>
-        </w:rPr>
-        <w:t xml:space="preserve">enter </w:t>
-      </w:r>
-      <w:r>
-        <w:rPr>
-          <w:sz w:val="24"/>
-          <w:szCs w:val="24"/>
-        </w:rPr>
-        <w:t>42 for acetylation</w:t>
-      </w:r>
-      <w:r>
-        <w:rPr>
-          <w:sz w:val="24"/>
-          <w:szCs w:val="24"/>
-        </w:rPr>
-        <w:t xml:space="preserve"> if using the example SWATH files from MASSIVE</w:t>
-      </w:r>
-      <w:r>
-        <w:rPr>
-          <w:sz w:val="24"/>
-          <w:szCs w:val="24"/>
-        </w:rPr>
-        <w:t>)</w:t>
-      </w:r>
-      <w:r>
-        <w:rPr>
-          <w:sz w:val="24"/>
-          <w:szCs w:val="24"/>
-        </w:rPr>
-        <w:t>.</w:t>
-      </w:r>
-    </w:p>
-    <w:p>
-      <w:pPr>
-        <w:pStyle w:val="ListParagraph"/>
-        <w:numPr>
-          <w:ilvl w:val="0"/>
-          <w:numId w:val="6"/>
-        </w:numPr>
-        <w:tabs>
-          <w:tab w:val="left" w:pos="1800"/>
-        </w:tabs>
-        <w:rPr>
-          <w:sz w:val="24"/>
-          <w:szCs w:val="24"/>
-        </w:rPr>
-      </w:pPr>
-      <w:r>
-        <w:rPr>
-          <w:sz w:val="24"/>
-          <w:szCs w:val="24"/>
-        </w:rPr>
-        <w:t>Enter the minimum localization score you are willing to accept for your quantified results</w:t>
-      </w:r>
-      <w:r>
-        <w:rPr>
-          <w:sz w:val="24"/>
-          <w:szCs w:val="24"/>
-        </w:rPr>
-        <w:t xml:space="preserve"> (0.75 suggested).</w:t>
-      </w:r>
-    </w:p>
-    <w:p>
-      <w:pPr>
-        <w:pStyle w:val="ListParagraph"/>
-        <w:numPr>
-          <w:ilvl w:val="0"/>
-          <w:numId w:val="6"/>
-        </w:numPr>
-        <w:tabs>
-          <w:tab w:val="left" w:pos="1800"/>
-        </w:tabs>
-        <w:rPr>
-          <w:sz w:val="24"/>
-          <w:szCs w:val="24"/>
-        </w:rPr>
-      </w:pPr>
-      <w:r>
-        <w:rPr>
-          <w:sz w:val="24"/>
-          <w:szCs w:val="24"/>
-        </w:rPr>
-        <w:t xml:space="preserve">Enter the name of the PTM Prophet report to use for finding the localization scores.  If this was produced using the </w:t>
-      </w:r>
-      <w:proofErr w:type="spellStart"/>
-      <w:r>
-        <w:rPr>
-          <w:sz w:val="24"/>
-          <w:szCs w:val="24"/>
-        </w:rPr>
-        <w:t>PTMProphet</w:t>
-      </w:r>
-      <w:proofErr w:type="spellEnd"/>
-      <w:r>
-        <w:rPr>
-          <w:sz w:val="24"/>
-          <w:szCs w:val="24"/>
-        </w:rPr>
-        <w:t xml:space="preserve"> section, use the name: “ptmProphet-output-file.ptm.pep.xml”.</w:t>
-      </w:r>
-    </w:p>
-    <w:p>
-      <w:pPr>
-        <w:pStyle w:val="ListParagraph"/>
-        <w:numPr>
-          <w:ilvl w:val="0"/>
-          <w:numId w:val="6"/>
-        </w:numPr>
-        <w:tabs>
-          <w:tab w:val="left" w:pos="1800"/>
-        </w:tabs>
-        <w:rPr>
-          <w:sz w:val="24"/>
-          <w:szCs w:val="24"/>
-        </w:rPr>
-      </w:pPr>
-      <w:r>
-        <w:rPr>
-          <w:sz w:val="24"/>
-          <w:szCs w:val="24"/>
-        </w:rPr>
-        <w:t xml:space="preserve">Make checks in the boxes where you want comparisons to be made.  For each comparison, the column title will be the denominator.  For example, to compute KO/WT in the above example, check the top-right box.  To compute, WT/KO, check the bottom-left box. </w:t>
-      </w:r>
-      <w:r>
-        <w:rPr>
-          <w:b/>
-          <w:sz w:val="24"/>
-          <w:szCs w:val="24"/>
-        </w:rPr>
-        <w:t>NOTE:</w:t>
-      </w:r>
-      <w:r>
-        <w:rPr>
-          <w:sz w:val="24"/>
-          <w:szCs w:val="24"/>
-        </w:rPr>
-        <w:t xml:space="preserve">  The same comparison cannot be made twice with alternate denominators, e.g. WT/KO and KO/WT will </w:t>
-      </w:r>
-      <w:r>
-        <w:rPr>
-          <w:sz w:val="24"/>
-          <w:szCs w:val="24"/>
-        </w:rPr>
-        <w:t xml:space="preserve">cause </w:t>
-      </w:r>
-      <w:r>
-        <w:rPr>
-          <w:sz w:val="24"/>
-          <w:szCs w:val="24"/>
-        </w:rPr>
-        <w:t xml:space="preserve">an error from </w:t>
-      </w:r>
-      <w:proofErr w:type="spellStart"/>
-      <w:r>
-        <w:rPr>
-          <w:sz w:val="24"/>
-          <w:szCs w:val="24"/>
-        </w:rPr>
-        <w:t>mapDIA</w:t>
-      </w:r>
-      <w:proofErr w:type="spellEnd"/>
-      <w:r>
-        <w:rPr>
-          <w:sz w:val="24"/>
-          <w:szCs w:val="24"/>
-        </w:rPr>
-        <w:t>.</w:t>
-      </w:r>
-    </w:p>
-    <w:p>
-      <w:pPr>
-        <w:pStyle w:val="ListParagraph"/>
-        <w:numPr>
-          <w:ilvl w:val="0"/>
-          <w:numId w:val="6"/>
-        </w:numPr>
-        <w:tabs>
-          <w:tab w:val="left" w:pos="1800"/>
-        </w:tabs>
-        <w:rPr>
-          <w:sz w:val="24"/>
-          <w:szCs w:val="24"/>
-        </w:rPr>
-      </w:pPr>
-      <w:r>
-        <w:rPr>
-          <w:sz w:val="24"/>
-          <w:szCs w:val="24"/>
-        </w:rPr>
-        <w:t xml:space="preserve">Once everything is correctly filled out, click “finished” to return to the main window.  </w:t>
-      </w:r>
-    </w:p>
-    <w:p>
-      <w:pPr>
-        <w:pStyle w:val="ListParagraph"/>
-        <w:numPr>
-          <w:ilvl w:val="0"/>
-          <w:numId w:val="6"/>
-        </w:numPr>
-        <w:tabs>
-          <w:tab w:val="left" w:pos="1800"/>
-        </w:tabs>
-        <w:rPr>
-          <w:sz w:val="24"/>
-          <w:szCs w:val="24"/>
-        </w:rPr>
-      </w:pPr>
-      <w:r>
-        <w:rPr>
-          <w:sz w:val="24"/>
-          <w:szCs w:val="24"/>
-        </w:rPr>
-        <w:t>Save the parameters you entered (in case of an error) by clicking the save button and choosing one of the save slots:</w:t>
-      </w:r>
-    </w:p>
-    <w:p>
-      <w:pPr>
-        <w:pStyle w:val="ListParagraph"/>
-        <w:tabs>
-          <w:tab w:val="left" w:pos="1800"/>
-        </w:tabs>
-        <w:ind w:left="1080"/>
-        <w:rPr>
-          <w:sz w:val="24"/>
-          <w:szCs w:val="24"/>
-        </w:rPr>
-      </w:pPr>
-      <w:r>
-        <w:rPr>
-          <w:noProof/>
-        </w:rPr>
-        <w:drawing>
-          <wp:inline distT="0" distB="0" distL="0" distR="0" wp14:anchorId="25BA1EF1" wp14:editId="7041C616">
-            <wp:extent cx="1352550" cy="2590800"/>
-            <wp:effectExtent l="0" t="0" r="0" b="0"/>
-            <wp:docPr id="4" name="Picture 4"/>
             <wp:cNvGraphicFramePr>
               <a:graphicFrameLocks xmlns:a="http://schemas.openxmlformats.org/drawingml/2006/main" noChangeAspect="1"/>
             </wp:cNvGraphicFramePr>
@@ -4738,7 +4147,7 @@
                   <pic:spPr>
                     <a:xfrm>
                       <a:off x="0" y="0"/>
-                      <a:ext cx="1352550" cy="2590800"/>
+                      <a:ext cx="3289337" cy="2910986"/>
                     </a:xfrm>
                     <a:prstGeom prst="rect">
                       <a:avLst/>
@@ -4753,6 +4162,65 @@
     </w:p>
     <w:p>
       <w:pPr>
+        <w:tabs>
+          <w:tab w:val="left" w:pos="1800"/>
+        </w:tabs>
+        <w:rPr>
+          <w:sz w:val="24"/>
+          <w:szCs w:val="24"/>
+        </w:rPr>
+      </w:pPr>
+      <w:r>
+        <w:rPr>
+          <w:b/>
+          <w:sz w:val="24"/>
+          <w:szCs w:val="24"/>
+        </w:rPr>
+        <w:lastRenderedPageBreak/>
+        <w:t>NOTE:</w:t>
+      </w:r>
+      <w:r>
+        <w:rPr>
+          <w:sz w:val="24"/>
+          <w:szCs w:val="24"/>
+        </w:rPr>
+        <w:t xml:space="preserve"> The </w:t>
+      </w:r>
+      <w:proofErr w:type="spellStart"/>
+      <w:r>
+        <w:rPr>
+          <w:sz w:val="24"/>
+          <w:szCs w:val="24"/>
+        </w:rPr>
+        <w:t>mapDIA</w:t>
+      </w:r>
+      <w:proofErr w:type="spellEnd"/>
+      <w:r>
+        <w:rPr>
+          <w:sz w:val="24"/>
+          <w:szCs w:val="24"/>
+        </w:rPr>
+        <w:t xml:space="preserve"> module requires either the path to your </w:t>
+      </w:r>
+      <w:proofErr w:type="spellStart"/>
+      <w:r>
+        <w:rPr>
+          <w:sz w:val="24"/>
+          <w:szCs w:val="24"/>
+        </w:rPr>
+        <w:t>mapDIA</w:t>
+      </w:r>
+      <w:proofErr w:type="spellEnd"/>
+      <w:r>
+        <w:rPr>
+          <w:sz w:val="24"/>
+          <w:szCs w:val="24"/>
+        </w:rPr>
+        <w:t xml:space="preserve"> input file (if running this module independent of the other steps), OR the name of the skyline report created from the previous steps.  Enter only one of these.</w:t>
+      </w:r>
+    </w:p>
+    <w:p>
+      <w:pPr>
         <w:pStyle w:val="ListParagraph"/>
         <w:numPr>
           <w:ilvl w:val="0"/>
@@ -4771,7 +4239,53 @@
           <w:sz w:val="24"/>
           <w:szCs w:val="24"/>
         </w:rPr>
-        <w:t>To run the pipeline, click the “finished” button at the bottom of the page.  A command prompt will pop up and display the status of the current commands as they run.</w:t>
+        <w:t xml:space="preserve">If only running </w:t>
+      </w:r>
+      <w:proofErr w:type="spellStart"/>
+      <w:r>
+        <w:rPr>
+          <w:sz w:val="24"/>
+          <w:szCs w:val="24"/>
+        </w:rPr>
+        <w:t>mapDIA</w:t>
+      </w:r>
+      <w:proofErr w:type="spellEnd"/>
+      <w:r>
+        <w:rPr>
+          <w:sz w:val="24"/>
+          <w:szCs w:val="24"/>
+        </w:rPr>
+        <w:t xml:space="preserve"> (not the previous steps in DIA-Pipe), enter the </w:t>
+      </w:r>
+      <w:proofErr w:type="spellStart"/>
+      <w:r>
+        <w:rPr>
+          <w:sz w:val="24"/>
+          <w:szCs w:val="24"/>
+        </w:rPr>
+        <w:t>mapDIA</w:t>
+      </w:r>
+      <w:proofErr w:type="spellEnd"/>
+      <w:r>
+        <w:rPr>
+          <w:sz w:val="24"/>
+          <w:szCs w:val="24"/>
+        </w:rPr>
+        <w:t xml:space="preserve"> input file path</w:t>
+      </w:r>
+      <w:r>
+        <w:rPr>
+          <w:sz w:val="24"/>
+          <w:szCs w:val="24"/>
+        </w:rPr>
+        <w:t xml:space="preserve"> and leave the Skyline Report box blank</w:t>
+      </w:r>
+      <w:r>
+        <w:rPr>
+          <w:sz w:val="24"/>
+          <w:szCs w:val="24"/>
+        </w:rPr>
+        <w:t xml:space="preserve">.  </w:t>
       </w:r>
     </w:p>
     <w:p>
@@ -4794,7 +4308,547 @@
           <w:sz w:val="24"/>
           <w:szCs w:val="24"/>
         </w:rPr>
-        <w:t>After clicking the finished button, a window will open saying that ‘errors may occur’. This does not mean that the system paths were entered incorrectly.</w:t>
+        <w:t xml:space="preserve">If running </w:t>
+      </w:r>
+      <w:proofErr w:type="spellStart"/>
+      <w:r>
+        <w:rPr>
+          <w:sz w:val="24"/>
+          <w:szCs w:val="24"/>
+        </w:rPr>
+        <w:t>mapDIA</w:t>
+      </w:r>
+      <w:proofErr w:type="spellEnd"/>
+      <w:r>
+        <w:rPr>
+          <w:sz w:val="24"/>
+          <w:szCs w:val="24"/>
+        </w:rPr>
+        <w:t xml:space="preserve"> using results from previous modules, and using the skyline template file with template report, then enter “2016_0826_mapDIA.csv” as the </w:t>
+      </w:r>
+      <w:r>
+        <w:rPr>
+          <w:b/>
+          <w:sz w:val="24"/>
+          <w:szCs w:val="24"/>
+        </w:rPr>
+        <w:t>skyline report</w:t>
+      </w:r>
+      <w:r>
+        <w:rPr>
+          <w:sz w:val="24"/>
+          <w:szCs w:val="24"/>
+        </w:rPr>
+        <w:t xml:space="preserve"> and leave the </w:t>
+      </w:r>
+      <w:proofErr w:type="spellStart"/>
+      <w:r>
+        <w:rPr>
+          <w:b/>
+          <w:sz w:val="24"/>
+          <w:szCs w:val="24"/>
+        </w:rPr>
+        <w:t>mapDIA</w:t>
+      </w:r>
+      <w:proofErr w:type="spellEnd"/>
+      <w:r>
+        <w:rPr>
+          <w:b/>
+          <w:sz w:val="24"/>
+          <w:szCs w:val="24"/>
+        </w:rPr>
+        <w:t xml:space="preserve"> Input</w:t>
+      </w:r>
+      <w:r>
+        <w:rPr>
+          <w:sz w:val="24"/>
+          <w:szCs w:val="24"/>
+        </w:rPr>
+        <w:t xml:space="preserve"> box blank.</w:t>
+      </w:r>
+    </w:p>
+    <w:p>
+      <w:pPr>
+        <w:pStyle w:val="ListParagraph"/>
+        <w:numPr>
+          <w:ilvl w:val="0"/>
+          <w:numId w:val="6"/>
+        </w:numPr>
+        <w:tabs>
+          <w:tab w:val="left" w:pos="1800"/>
+        </w:tabs>
+        <w:rPr>
+          <w:sz w:val="24"/>
+          <w:szCs w:val="24"/>
+        </w:rPr>
+      </w:pPr>
+      <w:r>
+        <w:rPr>
+          <w:sz w:val="24"/>
+          <w:szCs w:val="24"/>
+        </w:rPr>
+        <w:t>Enter the starting direct</w:t>
+      </w:r>
+      <w:r>
+        <w:rPr>
+          <w:sz w:val="24"/>
+          <w:szCs w:val="24"/>
+        </w:rPr>
+        <w:t>ory containing your .</w:t>
+      </w:r>
+      <w:proofErr w:type="spellStart"/>
+      <w:r>
+        <w:rPr>
+          <w:sz w:val="24"/>
+          <w:szCs w:val="24"/>
+        </w:rPr>
+        <w:t>wiff</w:t>
+      </w:r>
+      <w:proofErr w:type="spellEnd"/>
+      <w:r>
+        <w:rPr>
+          <w:sz w:val="24"/>
+          <w:szCs w:val="24"/>
+        </w:rPr>
+        <w:t xml:space="preserve"> files</w:t>
+      </w:r>
+      <w:r>
+        <w:rPr>
+          <w:sz w:val="24"/>
+          <w:szCs w:val="24"/>
+        </w:rPr>
+        <w:t xml:space="preserve"> (if completing the entire pipeline, this path will match the path under the first section “Enter Input directory)</w:t>
+      </w:r>
+    </w:p>
+    <w:p>
+      <w:pPr>
+        <w:pStyle w:val="ListParagraph"/>
+        <w:numPr>
+          <w:ilvl w:val="0"/>
+          <w:numId w:val="6"/>
+        </w:numPr>
+        <w:tabs>
+          <w:tab w:val="left" w:pos="1800"/>
+        </w:tabs>
+        <w:rPr>
+          <w:sz w:val="24"/>
+          <w:szCs w:val="24"/>
+        </w:rPr>
+      </w:pPr>
+      <w:r>
+        <w:rPr>
+          <w:sz w:val="24"/>
+          <w:szCs w:val="24"/>
+        </w:rPr>
+        <w:t xml:space="preserve">Chose the type of normalization (see </w:t>
+      </w:r>
+      <w:proofErr w:type="spellStart"/>
+      <w:r>
+        <w:rPr>
+          <w:sz w:val="24"/>
+          <w:szCs w:val="24"/>
+        </w:rPr>
+        <w:t>mapDIA</w:t>
+      </w:r>
+      <w:proofErr w:type="spellEnd"/>
+      <w:r>
+        <w:rPr>
+          <w:sz w:val="24"/>
+          <w:szCs w:val="24"/>
+        </w:rPr>
+        <w:t xml:space="preserve"> documentation).</w:t>
+      </w:r>
+      <w:r>
+        <w:rPr>
+          <w:sz w:val="24"/>
+          <w:szCs w:val="24"/>
+        </w:rPr>
+        <w:t xml:space="preserve">  If using the example SWATH files from MASSIVE, choose “None.”</w:t>
+      </w:r>
+    </w:p>
+    <w:p>
+      <w:pPr>
+        <w:pStyle w:val="ListParagraph"/>
+        <w:numPr>
+          <w:ilvl w:val="0"/>
+          <w:numId w:val="6"/>
+        </w:numPr>
+        <w:tabs>
+          <w:tab w:val="left" w:pos="1800"/>
+        </w:tabs>
+        <w:rPr>
+          <w:sz w:val="24"/>
+          <w:szCs w:val="24"/>
+        </w:rPr>
+      </w:pPr>
+      <w:r>
+        <w:rPr>
+          <w:sz w:val="24"/>
+          <w:szCs w:val="24"/>
+        </w:rPr>
+        <w:t>Enter the integer mass of the modification you want to quantif</w:t>
+      </w:r>
+      <w:r>
+        <w:rPr>
+          <w:sz w:val="24"/>
+          <w:szCs w:val="24"/>
+        </w:rPr>
+        <w:t>y</w:t>
+      </w:r>
+      <w:r>
+        <w:rPr>
+          <w:sz w:val="24"/>
+          <w:szCs w:val="24"/>
+        </w:rPr>
+        <w:t xml:space="preserve"> </w:t>
+      </w:r>
+      <w:r>
+        <w:rPr>
+          <w:sz w:val="24"/>
+          <w:szCs w:val="24"/>
+        </w:rPr>
+        <w:t>(</w:t>
+      </w:r>
+      <w:r>
+        <w:rPr>
+          <w:sz w:val="24"/>
+          <w:szCs w:val="24"/>
+        </w:rPr>
+        <w:t xml:space="preserve">enter </w:t>
+      </w:r>
+      <w:r>
+        <w:rPr>
+          <w:sz w:val="24"/>
+          <w:szCs w:val="24"/>
+        </w:rPr>
+        <w:t>42 for acetylation</w:t>
+      </w:r>
+      <w:r>
+        <w:rPr>
+          <w:sz w:val="24"/>
+          <w:szCs w:val="24"/>
+        </w:rPr>
+        <w:t xml:space="preserve"> if using the example SWATH files from MASSIVE</w:t>
+      </w:r>
+      <w:r>
+        <w:rPr>
+          <w:sz w:val="24"/>
+          <w:szCs w:val="24"/>
+        </w:rPr>
+        <w:t>)</w:t>
+      </w:r>
+      <w:r>
+        <w:rPr>
+          <w:sz w:val="24"/>
+          <w:szCs w:val="24"/>
+        </w:rPr>
+        <w:t>.</w:t>
+      </w:r>
+    </w:p>
+    <w:p>
+      <w:pPr>
+        <w:pStyle w:val="ListParagraph"/>
+        <w:numPr>
+          <w:ilvl w:val="0"/>
+          <w:numId w:val="6"/>
+        </w:numPr>
+        <w:tabs>
+          <w:tab w:val="left" w:pos="1800"/>
+        </w:tabs>
+        <w:rPr>
+          <w:sz w:val="24"/>
+          <w:szCs w:val="24"/>
+        </w:rPr>
+      </w:pPr>
+      <w:r>
+        <w:rPr>
+          <w:sz w:val="24"/>
+          <w:szCs w:val="24"/>
+        </w:rPr>
+        <w:t>Enter the minimum localization score you are willing to accept for your quantified results</w:t>
+      </w:r>
+      <w:r>
+        <w:rPr>
+          <w:sz w:val="24"/>
+          <w:szCs w:val="24"/>
+        </w:rPr>
+        <w:t xml:space="preserve"> (0.75 suggested).</w:t>
+      </w:r>
+    </w:p>
+    <w:p>
+      <w:pPr>
+        <w:pStyle w:val="ListParagraph"/>
+        <w:numPr>
+          <w:ilvl w:val="0"/>
+          <w:numId w:val="6"/>
+        </w:numPr>
+        <w:tabs>
+          <w:tab w:val="left" w:pos="1800"/>
+        </w:tabs>
+        <w:rPr>
+          <w:sz w:val="24"/>
+          <w:szCs w:val="24"/>
+        </w:rPr>
+      </w:pPr>
+      <w:r>
+        <w:rPr>
+          <w:sz w:val="24"/>
+          <w:szCs w:val="24"/>
+        </w:rPr>
+        <w:t xml:space="preserve">Enter the name of the PTM Prophet report to use for finding the localization scores.  If this was produced using the </w:t>
+      </w:r>
+      <w:proofErr w:type="spellStart"/>
+      <w:r>
+        <w:rPr>
+          <w:sz w:val="24"/>
+          <w:szCs w:val="24"/>
+        </w:rPr>
+        <w:t>PTMProphet</w:t>
+      </w:r>
+      <w:proofErr w:type="spellEnd"/>
+      <w:r>
+        <w:rPr>
+          <w:sz w:val="24"/>
+          <w:szCs w:val="24"/>
+        </w:rPr>
+        <w:t xml:space="preserve"> section, use the name: “ptmProphet-output-file.ptm.pep.xml”.</w:t>
+      </w:r>
+    </w:p>
+    <w:p>
+      <w:pPr>
+        <w:pStyle w:val="ListParagraph"/>
+        <w:numPr>
+          <w:ilvl w:val="0"/>
+          <w:numId w:val="6"/>
+        </w:numPr>
+        <w:tabs>
+          <w:tab w:val="left" w:pos="1800"/>
+        </w:tabs>
+        <w:rPr>
+          <w:sz w:val="24"/>
+          <w:szCs w:val="24"/>
+        </w:rPr>
+      </w:pPr>
+      <w:r>
+        <w:rPr>
+          <w:sz w:val="24"/>
+          <w:szCs w:val="24"/>
+        </w:rPr>
+        <w:t xml:space="preserve">Make checks in the boxes where you want comparisons to be made.  For each comparison, the column title will be the denominator.  For example, to compute KO/WT in the above example, check the top-right box.  To compute, WT/KO, check the bottom-left box. </w:t>
+      </w:r>
+      <w:r>
+        <w:rPr>
+          <w:b/>
+          <w:sz w:val="24"/>
+          <w:szCs w:val="24"/>
+        </w:rPr>
+        <w:t>NOTE:</w:t>
+      </w:r>
+      <w:r>
+        <w:rPr>
+          <w:sz w:val="24"/>
+          <w:szCs w:val="24"/>
+        </w:rPr>
+        <w:t xml:space="preserve">  The same comparison cannot be made twice with alternate denominators, e.g. WT/KO and KO/WT will </w:t>
+      </w:r>
+      <w:r>
+        <w:rPr>
+          <w:sz w:val="24"/>
+          <w:szCs w:val="24"/>
+        </w:rPr>
+        <w:t xml:space="preserve">cause </w:t>
+      </w:r>
+      <w:r>
+        <w:rPr>
+          <w:sz w:val="24"/>
+          <w:szCs w:val="24"/>
+        </w:rPr>
+        <w:t xml:space="preserve">an error from </w:t>
+      </w:r>
+      <w:proofErr w:type="spellStart"/>
+      <w:r>
+        <w:rPr>
+          <w:sz w:val="24"/>
+          <w:szCs w:val="24"/>
+        </w:rPr>
+        <w:t>mapDIA</w:t>
+      </w:r>
+      <w:proofErr w:type="spellEnd"/>
+      <w:r>
+        <w:rPr>
+          <w:sz w:val="24"/>
+          <w:szCs w:val="24"/>
+        </w:rPr>
+        <w:t>.</w:t>
+      </w:r>
+    </w:p>
+    <w:p>
+      <w:pPr>
+        <w:pStyle w:val="ListParagraph"/>
+        <w:numPr>
+          <w:ilvl w:val="0"/>
+          <w:numId w:val="6"/>
+        </w:numPr>
+        <w:tabs>
+          <w:tab w:val="left" w:pos="1800"/>
+        </w:tabs>
+        <w:rPr>
+          <w:sz w:val="24"/>
+          <w:szCs w:val="24"/>
+        </w:rPr>
+      </w:pPr>
+      <w:r>
+        <w:rPr>
+          <w:sz w:val="24"/>
+          <w:szCs w:val="24"/>
+        </w:rPr>
+        <w:t xml:space="preserve">Once everything is correctly filled out, click “finished” to return to the main window.  </w:t>
+      </w:r>
+    </w:p>
+    <w:p>
+      <w:pPr>
+        <w:pStyle w:val="ListParagraph"/>
+        <w:numPr>
+          <w:ilvl w:val="0"/>
+          <w:numId w:val="6"/>
+        </w:numPr>
+        <w:tabs>
+          <w:tab w:val="left" w:pos="1800"/>
+        </w:tabs>
+        <w:rPr>
+          <w:sz w:val="24"/>
+          <w:szCs w:val="24"/>
+        </w:rPr>
+      </w:pPr>
+      <w:r>
+        <w:rPr>
+          <w:noProof/>
+        </w:rPr>
+        <w:drawing>
+          <wp:anchor distT="0" distB="0" distL="114300" distR="114300" simplePos="0" relativeHeight="251658240" behindDoc="1" locked="0" layoutInCell="1" allowOverlap="1" wp14:anchorId="70335672" wp14:editId="7C883425">
+            <wp:simplePos x="0" y="0"/>
+            <wp:positionH relativeFrom="column">
+              <wp:posOffset>4688840</wp:posOffset>
+            </wp:positionH>
+            <wp:positionV relativeFrom="paragraph">
+              <wp:posOffset>287020</wp:posOffset>
+            </wp:positionV>
+            <wp:extent cx="1094740" cy="2098040"/>
+            <wp:effectExtent l="0" t="0" r="0" b="0"/>
+            <wp:wrapTight wrapText="bothSides">
+              <wp:wrapPolygon edited="0">
+                <wp:start x="0" y="0"/>
+                <wp:lineTo x="0" y="21378"/>
+                <wp:lineTo x="21049" y="21378"/>
+                <wp:lineTo x="21049" y="0"/>
+                <wp:lineTo x="0" y="0"/>
+              </wp:wrapPolygon>
+            </wp:wrapTight>
+            <wp:docPr id="4" name="Picture 4"/>
+            <wp:cNvGraphicFramePr>
+              <a:graphicFrameLocks xmlns:a="http://schemas.openxmlformats.org/drawingml/2006/main" noChangeAspect="1"/>
+            </wp:cNvGraphicFramePr>
+            <a:graphic xmlns:a="http://schemas.openxmlformats.org/drawingml/2006/main">
+              <a:graphicData uri="http://schemas.openxmlformats.org/drawingml/2006/picture">
+                <pic:pic xmlns:pic="http://schemas.openxmlformats.org/drawingml/2006/picture">
+                  <pic:nvPicPr>
+                    <pic:cNvPr id="0" name=""/>
+                    <pic:cNvPicPr/>
+                  </pic:nvPicPr>
+                  <pic:blipFill>
+                    <a:blip r:embed="rId24">
+                      <a:extLst>
+                        <a:ext uri="{28A0092B-C50C-407E-A947-70E740481C1C}">
+                          <a14:useLocalDpi xmlns:a14="http://schemas.microsoft.com/office/drawing/2010/main" val="0"/>
+                        </a:ext>
+                      </a:extLst>
+                    </a:blip>
+                    <a:stretch>
+                      <a:fillRect/>
+                    </a:stretch>
+                  </pic:blipFill>
+                  <pic:spPr>
+                    <a:xfrm>
+                      <a:off x="0" y="0"/>
+                      <a:ext cx="1094740" cy="2098040"/>
+                    </a:xfrm>
+                    <a:prstGeom prst="rect">
+                      <a:avLst/>
+                    </a:prstGeom>
+                  </pic:spPr>
+                </pic:pic>
+              </a:graphicData>
+            </a:graphic>
+            <wp14:sizeRelH relativeFrom="page">
+              <wp14:pctWidth>0</wp14:pctWidth>
+            </wp14:sizeRelH>
+            <wp14:sizeRelV relativeFrom="page">
+              <wp14:pctHeight>0</wp14:pctHeight>
+            </wp14:sizeRelV>
+          </wp:anchor>
+        </w:drawing>
+      </w:r>
+      <w:r>
+        <w:rPr>
+          <w:sz w:val="24"/>
+          <w:szCs w:val="24"/>
+        </w:rPr>
+        <w:t>Save the parameters you entered (in case of an error) by clicking the save button and choosing one of the save slots:</w:t>
+      </w:r>
+    </w:p>
+    <w:p>
+      <w:pPr>
+        <w:pStyle w:val="ListParagraph"/>
+        <w:numPr>
+          <w:ilvl w:val="0"/>
+          <w:numId w:val="6"/>
+        </w:numPr>
+        <w:tabs>
+          <w:tab w:val="left" w:pos="1800"/>
+        </w:tabs>
+        <w:rPr>
+          <w:sz w:val="24"/>
+          <w:szCs w:val="24"/>
+        </w:rPr>
+      </w:pPr>
+      <w:r>
+        <w:rPr>
+          <w:sz w:val="24"/>
+          <w:szCs w:val="24"/>
+        </w:rPr>
+        <w:t>To run the pipeline, click the “finished” button at the bottom of the page.  A command prompt will pop up and display the status of the current commands as they run.</w:t>
+      </w:r>
+    </w:p>
+    <w:p>
+      <w:pPr>
+        <w:pStyle w:val="ListParagraph"/>
+        <w:numPr>
+          <w:ilvl w:val="0"/>
+          <w:numId w:val="6"/>
+        </w:numPr>
+        <w:tabs>
+          <w:tab w:val="left" w:pos="1800"/>
+        </w:tabs>
+        <w:rPr>
+          <w:sz w:val="24"/>
+          <w:szCs w:val="24"/>
+        </w:rPr>
+      </w:pPr>
+      <w:r>
+        <w:rPr>
+          <w:sz w:val="24"/>
+          <w:szCs w:val="24"/>
+        </w:rPr>
+        <w:t xml:space="preserve">After clicking the finished button, a window will open saying </w:t>
+      </w:r>
+      <w:bookmarkStart w:id="0" w:name="_GoBack"/>
+      <w:bookmarkEnd w:id="0"/>
+      <w:r>
+        <w:rPr>
+          <w:sz w:val="24"/>
+          <w:szCs w:val="24"/>
+        </w:rPr>
+        <w:t>that ‘errors may occur’. This does not mean that the system paths were entered incorrectly.</w:t>
       </w:r>
       <w:r>
         <w:rPr>
@@ -6007,7 +6061,7 @@
   <w:abstractNum w:abstractNumId="11">
     <w:nsid w:val="18B51639"/>
     <w:multiLevelType w:val="hybridMultilevel"/>
-    <w:tmpl w:val="E0A473EA"/>
+    <w:tmpl w:val="8EFE0D96"/>
     <w:lvl w:ilvl="0" w:tplc="0409000F">
       <w:start w:val="1"/>
       <w:numFmt w:val="decimal"/>
@@ -8396,7 +8450,7 @@
         <w:rFonts w:ascii="Courier New" w:hAnsi="Courier New" w:cs="Courier New" w:hint="default"/>
       </w:rPr>
     </w:lvl>
-    <w:lvl w:ilvl="2" w:tplc="04090005" w:tentative="1">
+    <w:lvl w:ilvl="2" w:tplc="04090005">
       <w:start w:val="1"/>
       <w:numFmt w:val="bullet"/>
       <w:lvlText w:val=""/>
@@ -10635,7 +10689,7 @@
 </file>
 
 <file path=customXml/itemProps1.xml><?xml version="1.0" encoding="utf-8"?>
-<ds:datastoreItem xmlns:ds="http://schemas.openxmlformats.org/officeDocument/2006/customXml" ds:itemID="{8884480A-5C42-45C5-80FF-DFC830C800C2}">
+<ds:datastoreItem xmlns:ds="http://schemas.openxmlformats.org/officeDocument/2006/customXml" ds:itemID="{162FBA53-24D7-4D7F-8DFD-908DE649175C}">
   <ds:schemaRefs>
     <ds:schemaRef ds:uri="http://schemas.openxmlformats.org/officeDocument/2006/bibliography"/>
   </ds:schemaRefs>

</xml_diff>

<commit_message>
DIA-Umpire memory fix, instructions updated
was always running with -Xmx128G now takes user RAM
</commit_message>
<xml_diff>
--- a/Instructions.docx
+++ b/Instructions.docx
@@ -1,6 +1,6 @@
 
 <file path=word/document.xml><?xml version="1.0" encoding="utf-8"?>
-<w:document xmlns:wpc="http://schemas.microsoft.com/office/word/2010/wordprocessingCanvas" xmlns:mc="http://schemas.openxmlformats.org/markup-compatibility/2006" xmlns:o="urn:schemas-microsoft-com:office:office" xmlns:r="http://schemas.openxmlformats.org/officeDocument/2006/relationships" xmlns:m="http://schemas.openxmlformats.org/officeDocument/2006/math" xmlns:v="urn:schemas-microsoft-com:vml" xmlns:wp14="http://schemas.microsoft.com/office/word/2010/wordprocessingDrawing" xmlns:wp="http://schemas.openxmlformats.org/drawingml/2006/wordprocessingDrawing" xmlns:w10="urn:schemas-microsoft-com:office:word" xmlns:w="http://schemas.openxmlformats.org/wordprocessingml/2006/main" xmlns:w14="http://schemas.microsoft.com/office/word/2010/wordml" xmlns:wpg="http://schemas.microsoft.com/office/word/2010/wordprocessingGroup" xmlns:wpi="http://schemas.microsoft.com/office/word/2010/wordprocessingInk" xmlns:wne="http://schemas.microsoft.com/office/word/2006/wordml" xmlns:wps="http://schemas.microsoft.com/office/word/2010/wordprocessingShape" mc:Ignorable="w14 wp14">
+<w:document xmlns:wpc="http://schemas.microsoft.com/office/word/2010/wordprocessingCanvas" xmlns:cx="http://schemas.microsoft.com/office/drawing/2014/chartex" xmlns:cx1="http://schemas.microsoft.com/office/drawing/2015/9/8/chartex" xmlns:cx2="http://schemas.microsoft.com/office/drawing/2015/10/21/chartex" xmlns:cx3="http://schemas.microsoft.com/office/drawing/2016/5/9/chartex" xmlns:cx4="http://schemas.microsoft.com/office/drawing/2016/5/10/chartex" xmlns:cx5="http://schemas.microsoft.com/office/drawing/2016/5/11/chartex" xmlns:cx6="http://schemas.microsoft.com/office/drawing/2016/5/12/chartex" xmlns:cx7="http://schemas.microsoft.com/office/drawing/2016/5/13/chartex" xmlns:cx8="http://schemas.microsoft.com/office/drawing/2016/5/14/chartex" xmlns:mc="http://schemas.openxmlformats.org/markup-compatibility/2006" xmlns:o="urn:schemas-microsoft-com:office:office" xmlns:r="http://schemas.openxmlformats.org/officeDocument/2006/relationships" xmlns:m="http://schemas.openxmlformats.org/officeDocument/2006/math" xmlns:v="urn:schemas-microsoft-com:vml" xmlns:wp14="http://schemas.microsoft.com/office/word/2010/wordprocessingDrawing" xmlns:wp="http://schemas.openxmlformats.org/drawingml/2006/wordprocessingDrawing" xmlns:w10="urn:schemas-microsoft-com:office:word" xmlns:w="http://schemas.openxmlformats.org/wordprocessingml/2006/main" xmlns:w14="http://schemas.microsoft.com/office/word/2010/wordml" xmlns:w15="http://schemas.microsoft.com/office/word/2012/wordml" xmlns:w16se="http://schemas.microsoft.com/office/word/2015/wordml/symex" xmlns:wpg="http://schemas.microsoft.com/office/word/2010/wordprocessingGroup" xmlns:wpi="http://schemas.microsoft.com/office/word/2010/wordprocessingInk" xmlns:wne="http://schemas.microsoft.com/office/word/2006/wordml" xmlns:wps="http://schemas.microsoft.com/office/word/2010/wordprocessingShape" mc:Ignorable="w14 w15 w16se wp14">
   <w:body>
     <w:p>
       <w:pPr>
@@ -43,8 +43,6 @@
         </w:rPr>
         <w:t>Jesse G. Meyer, Ph.D.</w:t>
       </w:r>
-      <w:bookmarkStart w:id="0" w:name="_GoBack"/>
-      <w:bookmarkEnd w:id="0"/>
     </w:p>
     <w:p>
       <w:pPr>
@@ -54,43 +52,40 @@
         </w:rPr>
       </w:pPr>
       <w:r>
-        <w:t>Release version 1.0</w:t>
-      </w:r>
-      <w:r>
+        <w:t xml:space="preserve">Release version 1.0 </w:t>
+      </w:r>
+    </w:p>
+    <w:p>
+      <w:pPr>
+        <w:pStyle w:val="NoSpacing"/>
+      </w:pPr>
+      <w:r>
+        <w:rPr>
+          <w:i/>
+        </w:rPr>
+        <w:t>May 2, 2017</w:t>
+      </w:r>
+    </w:p>
+    <w:p>
+      <w:pPr>
+        <w:spacing w:line="240" w:lineRule="auto"/>
+        <w:rPr>
+          <w:i/>
+        </w:rPr>
+      </w:pPr>
+      <w:r>
+        <w:rPr>
+          <w:i/>
+        </w:rPr>
+        <w:t>Please send problems or suggestions to</w:t>
+      </w:r>
+      <w:r>
+        <w:rPr>
+          <w:i/>
+        </w:rPr>
         <w:t xml:space="preserve"> </w:t>
       </w:r>
-    </w:p>
-    <w:p>
-      <w:pPr>
-        <w:pStyle w:val="NoSpacing"/>
-      </w:pPr>
-      <w:r>
-        <w:rPr>
-          <w:i/>
-        </w:rPr>
-        <w:t>May 2, 2017</w:t>
-      </w:r>
-    </w:p>
-    <w:p>
-      <w:pPr>
-        <w:spacing w:line="240" w:lineRule="auto"/>
-        <w:rPr>
-          <w:i/>
-        </w:rPr>
-      </w:pPr>
-      <w:r>
-        <w:rPr>
-          <w:i/>
-        </w:rPr>
-        <w:t>Please send problems or suggestions to</w:t>
-      </w:r>
-      <w:r>
-        <w:rPr>
-          <w:i/>
-        </w:rPr>
-        <w:t xml:space="preserve"> </w:t>
-      </w:r>
-      <w:hyperlink r:id="rId7" w:history="1">
+      <w:hyperlink r:id="rId6" w:history="1">
         <w:r>
           <w:rPr>
             <w:rStyle w:val="Hyperlink"/>
@@ -117,7 +112,7 @@
         </w:rPr>
         <w:t xml:space="preserve">or </w:t>
       </w:r>
-      <w:hyperlink r:id="rId8" w:tgtFrame="_blank" w:history="1">
+      <w:hyperlink r:id="rId7" w:tgtFrame="_blank" w:history="1">
         <w:r>
           <w:rPr>
             <w:rStyle w:val="Hyperlink"/>
@@ -162,7 +157,7 @@
       <w:r>
         <w:t>Download the</w:t>
       </w:r>
-      <w:hyperlink r:id="rId9" w:history="1">
+      <w:hyperlink r:id="rId8" w:history="1">
         <w:r>
           <w:rPr>
             <w:rStyle w:val="Hyperlink"/>
@@ -295,14 +290,12 @@
         <w:pStyle w:val="ListParagraph"/>
         <w:spacing w:line="240" w:lineRule="auto"/>
       </w:pPr>
-      <w:proofErr w:type="gramStart"/>
       <w:r>
         <w:rPr>
           <w:u w:val="single"/>
         </w:rPr>
         <w:t>password</w:t>
       </w:r>
-      <w:proofErr w:type="gramEnd"/>
       <w:r>
         <w:t>: $diapip3</w:t>
       </w:r>
@@ -345,7 +338,7 @@
       <w:r>
         <w:t xml:space="preserve"> </w:t>
       </w:r>
-      <w:hyperlink r:id="rId10" w:history="1">
+      <w:hyperlink r:id="rId9" w:history="1">
         <w:r>
           <w:rPr>
             <w:rStyle w:val="Hyperlink"/>
@@ -430,7 +423,7 @@
       <w:r>
         <w:t xml:space="preserve">DIA Umpire, </w:t>
       </w:r>
-      <w:hyperlink r:id="rId11" w:history="1">
+      <w:hyperlink r:id="rId10" w:history="1">
         <w:r>
           <w:rPr>
             <w:rStyle w:val="Hyperlink"/>
@@ -455,7 +448,7 @@
       <w:r>
         <w:t xml:space="preserve">MS-GF+, </w:t>
       </w:r>
-      <w:hyperlink r:id="rId12" w:history="1">
+      <w:hyperlink r:id="rId11" w:history="1">
         <w:r>
           <w:rPr>
             <w:rStyle w:val="Hyperlink"/>
@@ -477,7 +470,7 @@
           <w:u w:val="none"/>
         </w:rPr>
       </w:pPr>
-      <w:hyperlink r:id="rId13" w:history="1">
+      <w:hyperlink r:id="rId12" w:history="1">
         <w:proofErr w:type="spellStart"/>
         <w:r>
           <w:rPr>
@@ -502,7 +495,7 @@
           <w:numId w:val="1"/>
         </w:numPr>
       </w:pPr>
-      <w:hyperlink r:id="rId14" w:history="1">
+      <w:hyperlink r:id="rId13" w:history="1">
         <w:r>
           <w:rPr>
             <w:rStyle w:val="Hyperlink"/>
@@ -533,7 +526,7 @@
       <w:r>
         <w:t>*</w:t>
       </w:r>
-      <w:hyperlink r:id="rId15" w:history="1">
+      <w:hyperlink r:id="rId14" w:history="1">
         <w:r>
           <w:rPr>
             <w:rStyle w:val="Hyperlink"/>
@@ -693,7 +686,7 @@
         </w:rPr>
         <w:t>*</w:t>
       </w:r>
-      <w:hyperlink r:id="rId16" w:history="1">
+      <w:hyperlink r:id="rId15" w:history="1">
         <w:r>
           <w:rPr>
             <w:rStyle w:val="Hyperlink"/>
@@ -731,7 +724,7 @@
           <w:u w:val="none"/>
         </w:rPr>
       </w:pPr>
-      <w:hyperlink r:id="rId17" w:history="1">
+      <w:hyperlink r:id="rId16" w:history="1">
         <w:r>
           <w:rPr>
             <w:rStyle w:val="Hyperlink"/>
@@ -773,7 +766,7 @@
         </w:rPr>
         <w:t xml:space="preserve">Download and install </w:t>
       </w:r>
-      <w:hyperlink r:id="rId18" w:history="1">
+      <w:hyperlink r:id="rId17" w:history="1">
         <w:r>
           <w:rPr>
             <w:rStyle w:val="Hyperlink"/>
@@ -865,7 +858,7 @@
       <w:r>
         <w:t xml:space="preserve">PTMProphetParser.exe </w:t>
       </w:r>
-      <w:hyperlink r:id="rId19" w:history="1">
+      <w:hyperlink r:id="rId18" w:history="1">
         <w:r>
           <w:rPr>
             <w:rStyle w:val="Hyperlink"/>
@@ -1178,23 +1171,7 @@
           <w:sz w:val="24"/>
           <w:szCs w:val="24"/>
         </w:rPr>
-        <w:t xml:space="preserve">” </w:t>
-      </w:r>
-      <w:proofErr w:type="gramStart"/>
-      <w:r>
-        <w:rPr>
-          <w:sz w:val="24"/>
-          <w:szCs w:val="24"/>
-        </w:rPr>
-        <w:t>files,</w:t>
-      </w:r>
-      <w:proofErr w:type="gramEnd"/>
-      <w:r>
-        <w:rPr>
-          <w:sz w:val="24"/>
-          <w:szCs w:val="24"/>
-        </w:rPr>
-        <w:t xml:space="preserve"> or from </w:t>
+        <w:t xml:space="preserve">” files, or from </w:t>
       </w:r>
       <w:proofErr w:type="spellStart"/>
       <w:r>
@@ -1628,7 +1605,6 @@
         </w:rPr>
         <w:t>Command prompt should appear with the question</w:t>
       </w:r>
-      <w:proofErr w:type="gramStart"/>
       <w:r>
         <w:rPr>
           <w:sz w:val="24"/>
@@ -1648,15 +1624,7 @@
           <w:sz w:val="24"/>
           <w:szCs w:val="24"/>
         </w:rPr>
-        <w:t>”</w:t>
-      </w:r>
-      <w:proofErr w:type="gramEnd"/>
-      <w:r>
-        <w:rPr>
-          <w:sz w:val="24"/>
-          <w:szCs w:val="24"/>
-        </w:rPr>
-        <w:t xml:space="preserve">Do you have a parameters file for the </w:t>
+        <w:t xml:space="preserve">”Do you have a parameters file for the </w:t>
       </w:r>
       <w:proofErr w:type="spellStart"/>
       <w:r>
@@ -1708,7 +1676,7 @@
                     <pic:cNvPicPr/>
                   </pic:nvPicPr>
                   <pic:blipFill>
-                    <a:blip r:embed="rId20"/>
+                    <a:blip r:embed="rId19"/>
                     <a:stretch>
                       <a:fillRect/>
                     </a:stretch>
@@ -1797,7 +1765,7 @@
                     <pic:cNvPicPr/>
                   </pic:nvPicPr>
                   <pic:blipFill>
-                    <a:blip r:embed="rId21" cstate="print">
+                    <a:blip r:embed="rId20" cstate="print">
                       <a:extLst>
                         <a:ext uri="{28A0092B-C50C-407E-A947-70E740481C1C}">
                           <a14:useLocalDpi xmlns:a14="http://schemas.microsoft.com/office/drawing/2010/main" val="0"/>
@@ -2105,7 +2073,7 @@
                     <pic:cNvPicPr/>
                   </pic:nvPicPr>
                   <pic:blipFill>
-                    <a:blip r:embed="rId22" cstate="print">
+                    <a:blip r:embed="rId21" cstate="print">
                       <a:extLst>
                         <a:ext uri="{28A0092B-C50C-407E-A947-70E740481C1C}">
                           <a14:useLocalDpi xmlns:a14="http://schemas.microsoft.com/office/drawing/2010/main" val="0"/>
@@ -2352,6 +2320,7 @@
         </w:tabs>
         <w:ind w:left="360"/>
         <w:rPr>
+          <w:i/>
           <w:sz w:val="24"/>
           <w:szCs w:val="24"/>
         </w:rPr>
@@ -2359,29 +2328,36 @@
       <w:r>
         <w:rPr>
           <w:b/>
-          <w:sz w:val="24"/>
-          <w:szCs w:val="24"/>
-          <w:u w:val="single"/>
+          <w:i/>
+          <w:sz w:val="24"/>
+          <w:szCs w:val="24"/>
         </w:rPr>
         <w:t>DIA-Umpire Signal extraction parameter notes:</w:t>
       </w:r>
       <w:r>
         <w:rPr>
-          <w:sz w:val="24"/>
-          <w:szCs w:val="24"/>
-        </w:rPr>
-        <w:t xml:space="preserve"> An example</w:t>
-      </w:r>
-      <w:r>
-        <w:rPr>
-          <w:sz w:val="24"/>
-          <w:szCs w:val="24"/>
-        </w:rPr>
-        <w:t xml:space="preserve"> parameter file for </w:t>
-      </w:r>
+          <w:i/>
+          <w:sz w:val="24"/>
+          <w:szCs w:val="24"/>
+        </w:rPr>
+        <w:t xml:space="preserve"> </w:t>
+      </w:r>
+    </w:p>
+    <w:p>
+      <w:pPr>
+        <w:tabs>
+          <w:tab w:val="left" w:pos="720"/>
+        </w:tabs>
+        <w:ind w:left="720"/>
+        <w:rPr>
+          <w:sz w:val="24"/>
+          <w:szCs w:val="24"/>
+        </w:rPr>
+      </w:pPr>
       <w:proofErr w:type="spellStart"/>
       <w:r>
         <w:rPr>
+          <w:b/>
           <w:sz w:val="24"/>
           <w:szCs w:val="24"/>
         </w:rPr>
@@ -2390,17 +2366,40 @@
       <w:proofErr w:type="spellEnd"/>
       <w:r>
         <w:rPr>
-          <w:sz w:val="24"/>
-          <w:szCs w:val="24"/>
-        </w:rPr>
-        <w:t xml:space="preserve"> data</w:t>
-      </w:r>
-      <w:r>
-        <w:rPr>
-          <w:sz w:val="24"/>
-          <w:szCs w:val="24"/>
-        </w:rPr>
-        <w:t xml:space="preserve"> ‘</w:t>
+          <w:b/>
+          <w:sz w:val="24"/>
+          <w:szCs w:val="24"/>
+        </w:rPr>
+        <w:t xml:space="preserve"> and/or tutorial</w:t>
+      </w:r>
+      <w:r>
+        <w:rPr>
+          <w:b/>
+          <w:sz w:val="24"/>
+          <w:szCs w:val="24"/>
+        </w:rPr>
+        <w:t xml:space="preserve"> data </w:t>
+      </w:r>
+      <w:r>
+        <w:rPr>
+          <w:sz w:val="24"/>
+          <w:szCs w:val="24"/>
+        </w:rPr>
+        <w:t>example</w:t>
+      </w:r>
+      <w:r>
+        <w:rPr>
+          <w:sz w:val="24"/>
+          <w:szCs w:val="24"/>
+        </w:rPr>
+        <w:t xml:space="preserve"> parameter file </w:t>
+      </w:r>
+      <w:r>
+        <w:rPr>
+          <w:sz w:val="24"/>
+          <w:szCs w:val="24"/>
+        </w:rPr>
+        <w:t>‘</w:t>
       </w:r>
       <w:proofErr w:type="spellStart"/>
       <w:r>
@@ -2476,7 +2475,7 @@
           <w:sz w:val="24"/>
           <w:szCs w:val="24"/>
         </w:rPr>
-        <w:t xml:space="preserve">An example parameter file for </w:t>
+        <w:t>This example can be used with the “</w:t>
       </w:r>
       <w:proofErr w:type="spellStart"/>
       <w:r>
@@ -2484,7 +2483,7 @@
           <w:sz w:val="24"/>
           <w:szCs w:val="24"/>
         </w:rPr>
-        <w:t>orbitrap</w:t>
+        <w:t>halfDIA</w:t>
       </w:r>
       <w:proofErr w:type="spellEnd"/>
       <w:r>
@@ -2492,14 +2491,14 @@
           <w:sz w:val="24"/>
           <w:szCs w:val="24"/>
         </w:rPr>
-        <w:t xml:space="preserve"> data is a</w:t>
-      </w:r>
-      <w:r>
-        <w:rPr>
-          <w:sz w:val="24"/>
-          <w:szCs w:val="24"/>
-        </w:rPr>
-        <w:t xml:space="preserve">vailable from </w:t>
+        <w:t>” and</w:t>
+      </w:r>
+      <w:r>
+        <w:rPr>
+          <w:sz w:val="24"/>
+          <w:szCs w:val="24"/>
+        </w:rPr>
+        <w:t xml:space="preserve"> “</w:t>
       </w:r>
       <w:proofErr w:type="spellStart"/>
       <w:r>
@@ -2507,6 +2506,56 @@
           <w:sz w:val="24"/>
           <w:szCs w:val="24"/>
         </w:rPr>
+        <w:t>fullDIA</w:t>
+      </w:r>
+      <w:proofErr w:type="spellEnd"/>
+      <w:r>
+        <w:rPr>
+          <w:sz w:val="24"/>
+          <w:szCs w:val="24"/>
+        </w:rPr>
+        <w:t>” files from massive.</w:t>
+      </w:r>
+    </w:p>
+    <w:p>
+      <w:pPr>
+        <w:tabs>
+          <w:tab w:val="left" w:pos="720"/>
+        </w:tabs>
+        <w:ind w:left="720"/>
+        <w:rPr>
+          <w:sz w:val="24"/>
+          <w:szCs w:val="24"/>
+        </w:rPr>
+      </w:pPr>
+      <w:r>
+        <w:rPr>
+          <w:b/>
+          <w:sz w:val="24"/>
+          <w:szCs w:val="24"/>
+        </w:rPr>
+        <w:t>Orbitrap data example parameter file</w:t>
+      </w:r>
+      <w:r>
+        <w:rPr>
+          <w:sz w:val="24"/>
+          <w:szCs w:val="24"/>
+        </w:rPr>
+        <w:t xml:space="preserve"> </w:t>
+      </w:r>
+      <w:r>
+        <w:rPr>
+          <w:sz w:val="24"/>
+          <w:szCs w:val="24"/>
+        </w:rPr>
+        <w:t xml:space="preserve">is available from </w:t>
+      </w:r>
+      <w:proofErr w:type="spellStart"/>
+      <w:r>
+        <w:rPr>
+          <w:sz w:val="24"/>
+          <w:szCs w:val="24"/>
+        </w:rPr>
         <w:t>github</w:t>
       </w:r>
       <w:proofErr w:type="spellEnd"/>
@@ -2515,150 +2564,28 @@
           <w:sz w:val="24"/>
           <w:szCs w:val="24"/>
         </w:rPr>
-        <w:t xml:space="preserve"> under the parameter folder: (1) “diaumpire_se_orbi_strict.txt” was used for the non-enriched ur</w:t>
-      </w:r>
-      <w:r>
-        <w:rPr>
-          <w:sz w:val="24"/>
-          <w:szCs w:val="24"/>
-        </w:rPr>
-        <w:t xml:space="preserve">ine data in the manuscript, or </w:t>
-      </w:r>
-      <w:r>
-        <w:rPr>
-          <w:sz w:val="24"/>
-          <w:szCs w:val="24"/>
-        </w:rPr>
-        <w:t>(2) “</w:t>
-      </w:r>
-      <w:r>
-        <w:rPr>
-          <w:sz w:val="24"/>
-          <w:szCs w:val="24"/>
-        </w:rPr>
-        <w:t>diaumpire_se_orbi.txt</w:t>
-      </w:r>
-      <w:r>
-        <w:rPr>
-          <w:sz w:val="24"/>
-          <w:szCs w:val="24"/>
-        </w:rPr>
-        <w:t>”</w:t>
-      </w:r>
-      <w:r>
-        <w:rPr>
-          <w:sz w:val="24"/>
-          <w:szCs w:val="24"/>
-        </w:rPr>
-        <w:t xml:space="preserve"> for enriched samples.</w:t>
-      </w:r>
-      <w:r>
-        <w:rPr>
-          <w:sz w:val="24"/>
-          <w:szCs w:val="24"/>
-        </w:rPr>
-        <w:t xml:space="preserve"> </w:t>
-      </w:r>
-      <w:r>
-        <w:rPr>
-          <w:sz w:val="24"/>
-          <w:szCs w:val="24"/>
-        </w:rPr>
-        <w:t>This example can be used with the “</w:t>
-      </w:r>
-      <w:proofErr w:type="spellStart"/>
-      <w:r>
-        <w:rPr>
-          <w:sz w:val="24"/>
-          <w:szCs w:val="24"/>
-        </w:rPr>
-        <w:t>halfDIA</w:t>
-      </w:r>
-      <w:proofErr w:type="spellEnd"/>
-      <w:r>
-        <w:rPr>
-          <w:sz w:val="24"/>
-          <w:szCs w:val="24"/>
-        </w:rPr>
-        <w:t>” and “</w:t>
-      </w:r>
-      <w:proofErr w:type="spellStart"/>
-      <w:r>
-        <w:rPr>
-          <w:sz w:val="24"/>
-          <w:szCs w:val="24"/>
-        </w:rPr>
-        <w:t>fullDIA</w:t>
-      </w:r>
-      <w:proofErr w:type="spellEnd"/>
-      <w:r>
-        <w:rPr>
-          <w:sz w:val="24"/>
-          <w:szCs w:val="24"/>
-        </w:rPr>
-        <w:t xml:space="preserve">” files from massive.  These are default parameters that can be used for typical </w:t>
-      </w:r>
-      <w:proofErr w:type="spellStart"/>
-      <w:r>
-        <w:rPr>
-          <w:sz w:val="24"/>
-          <w:szCs w:val="24"/>
-        </w:rPr>
-        <w:t>Sciex</w:t>
-      </w:r>
-      <w:proofErr w:type="spellEnd"/>
-      <w:r>
-        <w:rPr>
-          <w:sz w:val="24"/>
-          <w:szCs w:val="24"/>
-        </w:rPr>
-        <w:t xml:space="preserve"> datasets.  Using your own data, you likely need to change the isolation windows </w:t>
-      </w:r>
-      <w:r>
-        <w:rPr>
-          <w:sz w:val="24"/>
-          <w:szCs w:val="24"/>
-        </w:rPr>
-        <w:t>section of the parameters file to reflect those used on your instrument</w:t>
-      </w:r>
-      <w:r>
-        <w:rPr>
-          <w:sz w:val="24"/>
-          <w:szCs w:val="24"/>
-        </w:rPr>
-        <w:t xml:space="preserve">.  </w:t>
-      </w:r>
-      <w:r>
-        <w:rPr>
-          <w:sz w:val="24"/>
-          <w:szCs w:val="24"/>
-        </w:rPr>
-        <w:t>You should also change the</w:t>
-      </w:r>
-      <w:r>
-        <w:rPr>
-          <w:sz w:val="24"/>
-          <w:szCs w:val="24"/>
-        </w:rPr>
-        <w:t xml:space="preserve"> “Threads=</w:t>
-      </w:r>
-      <w:proofErr w:type="gramStart"/>
-      <w:r>
-        <w:rPr>
-          <w:sz w:val="24"/>
-          <w:szCs w:val="24"/>
-        </w:rPr>
-        <w:t>“ to</w:t>
-      </w:r>
-      <w:proofErr w:type="gramEnd"/>
-      <w:r>
-        <w:rPr>
-          <w:sz w:val="24"/>
-          <w:szCs w:val="24"/>
-        </w:rPr>
-        <w:t xml:space="preserve"> reflect the threads available on your computer. For more details on these parameters, please see the DIA-Umpire documentation: </w:t>
-      </w:r>
-      <w:hyperlink r:id="rId23" w:history="1">
+        <w:t xml:space="preserve"> under the parameter folder: (1) “diaumpire_se_orbi_strict.txt” was used for the non-enriched urine data in the manuscript, or (2) “diaumpire_se_orbi.txt” for enriched samples. </w:t>
+      </w:r>
+    </w:p>
+    <w:p>
+      <w:pPr>
+        <w:tabs>
+          <w:tab w:val="left" w:pos="720"/>
+        </w:tabs>
+        <w:ind w:left="720"/>
+        <w:rPr>
+          <w:sz w:val="24"/>
+          <w:szCs w:val="24"/>
+        </w:rPr>
+      </w:pPr>
+      <w:r>
+        <w:rPr>
+          <w:sz w:val="24"/>
+          <w:szCs w:val="24"/>
+        </w:rPr>
+        <w:t xml:space="preserve">For more details on these parameters, please see the DIA-Umpire documentation: </w:t>
+      </w:r>
+      <w:hyperlink r:id="rId22" w:history="1">
         <w:r>
           <w:rPr>
             <w:rStyle w:val="Hyperlink"/>
@@ -2750,45 +2677,6 @@
     </w:p>
     <w:p>
       <w:pPr>
-        <w:pStyle w:val="ListParagraph"/>
-        <w:numPr>
-          <w:ilvl w:val="0"/>
-          <w:numId w:val="39"/>
-        </w:numPr>
-        <w:tabs>
-          <w:tab w:val="left" w:pos="1800"/>
-        </w:tabs>
-        <w:rPr>
-          <w:sz w:val="24"/>
-          <w:szCs w:val="24"/>
-        </w:rPr>
-      </w:pPr>
-      <w:r>
-        <w:rPr>
-          <w:sz w:val="24"/>
-          <w:szCs w:val="24"/>
-        </w:rPr>
-        <w:t xml:space="preserve">MS-GF+ and X! Tandem searches are set to automatically convert the results to .pep.xml after completion, whereas the </w:t>
-      </w:r>
-      <w:proofErr w:type="spellStart"/>
-      <w:r>
-        <w:rPr>
-          <w:sz w:val="24"/>
-          <w:szCs w:val="24"/>
-        </w:rPr>
-        <w:t>comet.params</w:t>
-      </w:r>
-      <w:proofErr w:type="spellEnd"/>
-      <w:r>
-        <w:rPr>
-          <w:sz w:val="24"/>
-          <w:szCs w:val="24"/>
-        </w:rPr>
-        <w:t xml:space="preserve"> file should specify the output as .pep.xml</w:t>
-      </w:r>
-    </w:p>
-    <w:p>
-      <w:pPr>
         <w:tabs>
           <w:tab w:val="left" w:pos="1800"/>
         </w:tabs>
@@ -2869,114 +2757,136 @@
           <w:sz w:val="24"/>
           <w:szCs w:val="24"/>
         </w:rPr>
+        <w:t>:</w:t>
+      </w:r>
+    </w:p>
+    <w:p>
+      <w:pPr>
+        <w:pStyle w:val="NoSpacing"/>
+        <w:ind w:firstLine="720"/>
+        <w:rPr>
+          <w:sz w:val="24"/>
+          <w:szCs w:val="24"/>
+        </w:rPr>
+      </w:pPr>
+      <w:r>
+        <w:rPr>
+          <w:sz w:val="24"/>
+          <w:szCs w:val="24"/>
+        </w:rPr>
+        <w:t>Path to .</w:t>
+      </w:r>
+      <w:proofErr w:type="spellStart"/>
+      <w:r>
+        <w:rPr>
+          <w:sz w:val="24"/>
+          <w:szCs w:val="24"/>
+        </w:rPr>
+        <w:t>fasta</w:t>
+      </w:r>
+      <w:proofErr w:type="spellEnd"/>
+      <w:r>
+        <w:rPr>
+          <w:sz w:val="24"/>
+          <w:szCs w:val="24"/>
+        </w:rPr>
+        <w:t xml:space="preserve"> file = C:\</w:t>
+      </w:r>
+      <w:r>
+        <w:rPr>
+          <w:sz w:val="24"/>
+          <w:szCs w:val="24"/>
+          <w:highlight w:val="yellow"/>
+        </w:rPr>
+        <w:t>[your path here]</w:t>
+      </w:r>
+      <w:r>
+        <w:rPr>
+          <w:sz w:val="24"/>
+          <w:szCs w:val="24"/>
+        </w:rPr>
+        <w:t>\</w:t>
+      </w:r>
+      <w:r>
+        <w:rPr>
+          <w:sz w:val="24"/>
+          <w:szCs w:val="24"/>
+        </w:rPr>
+        <w:t>20150810.mouse.cc.iRT.fasta</w:t>
+      </w:r>
+    </w:p>
+    <w:p>
+      <w:pPr>
+        <w:pStyle w:val="NoSpacing"/>
+        <w:ind w:firstLine="720"/>
+      </w:pPr>
+      <w:r>
+        <w:t>ppm = 25ppm</w:t>
+      </w:r>
+    </w:p>
+    <w:p>
+      <w:pPr>
+        <w:pStyle w:val="NoSpacing"/>
+        <w:ind w:firstLine="720"/>
+      </w:pPr>
+      <w:r>
+        <w:t>enzyme= 1</w:t>
+      </w:r>
+    </w:p>
+    <w:p>
+      <w:pPr>
+        <w:pStyle w:val="NoSpacing"/>
+        <w:ind w:firstLine="720"/>
+      </w:pPr>
+      <w:r>
+        <w:t>mods.txt fi</w:t>
+      </w:r>
+      <w:r>
+        <w:t>le = tutorial_MSGFmods.txt</w:t>
+      </w:r>
+    </w:p>
+    <w:p>
+      <w:pPr>
+        <w:pStyle w:val="NoSpacing"/>
+        <w:ind w:firstLine="720"/>
+      </w:pPr>
+      <w:proofErr w:type="spellStart"/>
+      <w:r>
+        <w:t>ntt</w:t>
+      </w:r>
+      <w:proofErr w:type="spellEnd"/>
+      <w:r>
+        <w:t xml:space="preserve"> = </w:t>
+      </w:r>
+      <w:r>
+        <w:t>1</w:t>
+      </w:r>
+    </w:p>
+    <w:p>
+      <w:pPr>
+        <w:pStyle w:val="NoSpacing"/>
+        <w:ind w:firstLine="720"/>
+      </w:pPr>
+      <w:proofErr w:type="spellStart"/>
+      <w:r>
+        <w:t>ti</w:t>
+      </w:r>
+      <w:proofErr w:type="spellEnd"/>
+      <w:r>
+        <w:t>= 0,</w:t>
+      </w:r>
+      <w:r>
+        <w:t>0</w:t>
+      </w:r>
+      <w:r>
         <w:t xml:space="preserve"> </w:t>
       </w:r>
-      <w:proofErr w:type="spellStart"/>
-      <w:r>
-        <w:rPr>
-          <w:sz w:val="24"/>
-          <w:szCs w:val="24"/>
-        </w:rPr>
-        <w:t>ntt</w:t>
-      </w:r>
-      <w:proofErr w:type="spellEnd"/>
-      <w:r>
-        <w:rPr>
-          <w:sz w:val="24"/>
-          <w:szCs w:val="24"/>
-        </w:rPr>
-        <w:t xml:space="preserve"> = </w:t>
-      </w:r>
-      <w:r>
-        <w:rPr>
-          <w:sz w:val="24"/>
-          <w:szCs w:val="24"/>
-        </w:rPr>
-        <w:t>1</w:t>
-      </w:r>
-      <w:r>
-        <w:rPr>
-          <w:sz w:val="24"/>
-          <w:szCs w:val="24"/>
-        </w:rPr>
-        <w:t xml:space="preserve">, enzyme= 1, </w:t>
-      </w:r>
-      <w:proofErr w:type="spellStart"/>
-      <w:r>
-        <w:rPr>
-          <w:sz w:val="24"/>
-          <w:szCs w:val="24"/>
-        </w:rPr>
-        <w:t>ti</w:t>
-      </w:r>
-      <w:proofErr w:type="spellEnd"/>
-      <w:r>
-        <w:rPr>
-          <w:sz w:val="24"/>
-          <w:szCs w:val="24"/>
-        </w:rPr>
-        <w:t>= 0,1, ppm = 25ppm</w:t>
-      </w:r>
-      <w:r>
-        <w:rPr>
-          <w:sz w:val="24"/>
-          <w:szCs w:val="24"/>
-        </w:rPr>
-        <w:t xml:space="preserve">, </w:t>
-      </w:r>
-      <w:proofErr w:type="spellStart"/>
-      <w:r>
-        <w:rPr>
-          <w:sz w:val="24"/>
-          <w:szCs w:val="24"/>
-        </w:rPr>
-        <w:t>fasta</w:t>
-      </w:r>
-      <w:proofErr w:type="spellEnd"/>
-      <w:r>
-        <w:rPr>
-          <w:sz w:val="24"/>
-          <w:szCs w:val="24"/>
-        </w:rPr>
-        <w:t xml:space="preserve"> file = “</w:t>
-      </w:r>
-      <w:r>
-        <w:rPr>
-          <w:sz w:val="24"/>
-          <w:szCs w:val="24"/>
-        </w:rPr>
-        <w:t>20150810.mouse.cc.iRT.fasta</w:t>
-      </w:r>
-      <w:r>
-        <w:rPr>
-          <w:sz w:val="24"/>
-          <w:szCs w:val="24"/>
-        </w:rPr>
-        <w:t xml:space="preserve">”, and mods.txt file </w:t>
-      </w:r>
-      <w:r>
-        <w:rPr>
-          <w:sz w:val="24"/>
-          <w:szCs w:val="24"/>
-        </w:rPr>
-        <w:t xml:space="preserve">= “tutorial_MSGFmods.txt” from the </w:t>
-      </w:r>
-      <w:proofErr w:type="spellStart"/>
-      <w:r>
-        <w:rPr>
-          <w:sz w:val="24"/>
-          <w:szCs w:val="24"/>
-        </w:rPr>
-        <w:t>github</w:t>
-      </w:r>
-      <w:proofErr w:type="spellEnd"/>
-      <w:r>
-        <w:rPr>
-          <w:sz w:val="24"/>
-          <w:szCs w:val="24"/>
-        </w:rPr>
-        <w:t xml:space="preserve"> repository.</w:t>
-      </w:r>
+    </w:p>
+    <w:p>
+      <w:pPr>
+        <w:pStyle w:val="NoSpacing"/>
+        <w:ind w:firstLine="720"/>
+      </w:pPr>
     </w:p>
     <w:p>
       <w:pPr>
@@ -2995,25 +2905,74 @@
           <w:sz w:val="24"/>
           <w:szCs w:val="24"/>
         </w:rPr>
-        <w:t xml:space="preserve">X! </w:t>
-      </w:r>
-      <w:proofErr w:type="gramStart"/>
+        <w:t>X! tandem search:</w:t>
+      </w:r>
       <w:r>
         <w:rPr>
           <w:b/>
           <w:sz w:val="24"/>
           <w:szCs w:val="24"/>
         </w:rPr>
-        <w:t>tandem</w:t>
-      </w:r>
-      <w:proofErr w:type="gramEnd"/>
+        <w:t xml:space="preserve"> </w:t>
+      </w:r>
+      <w:r>
+        <w:rPr>
+          <w:sz w:val="24"/>
+          <w:szCs w:val="24"/>
+        </w:rPr>
+        <w:t xml:space="preserve">If using the example SWATH files from MASSIVE, </w:t>
+      </w:r>
+      <w:r>
+        <w:rPr>
+          <w:sz w:val="24"/>
+          <w:szCs w:val="24"/>
+        </w:rPr>
+        <w:t>use the params.xml file “</w:t>
+      </w:r>
+      <w:r>
+        <w:rPr>
+          <w:sz w:val="24"/>
+          <w:szCs w:val="24"/>
+        </w:rPr>
+        <w:t>xTandem_Kac_params.xml</w:t>
+      </w:r>
+      <w:r>
+        <w:rPr>
+          <w:sz w:val="24"/>
+          <w:szCs w:val="24"/>
+        </w:rPr>
+        <w:t xml:space="preserve">” and the taxonomy.xml file from </w:t>
+      </w:r>
+      <w:proofErr w:type="spellStart"/>
+      <w:r>
+        <w:rPr>
+          <w:sz w:val="24"/>
+          <w:szCs w:val="24"/>
+        </w:rPr>
+        <w:t>github</w:t>
+      </w:r>
+      <w:proofErr w:type="spellEnd"/>
+      <w:r>
+        <w:rPr>
+          <w:sz w:val="24"/>
+          <w:szCs w:val="24"/>
+        </w:rPr>
+        <w:t xml:space="preserve">.  </w:t>
+      </w:r>
+      <w:r>
+        <w:rPr>
+          <w:sz w:val="24"/>
+          <w:szCs w:val="24"/>
+        </w:rPr>
+        <w:t xml:space="preserve">DIA-Pipe looks for specific lines of text in the X! Tandem Parameters file.  </w:t>
+      </w:r>
       <w:r>
         <w:rPr>
           <w:b/>
           <w:sz w:val="24"/>
           <w:szCs w:val="24"/>
         </w:rPr>
-        <w:t xml:space="preserve"> search:</w:t>
+        <w:t>You must edit two lines</w:t>
       </w:r>
       <w:r>
         <w:rPr>
@@ -3021,35 +2980,38 @@
           <w:sz w:val="24"/>
           <w:szCs w:val="24"/>
         </w:rPr>
+        <w:t xml:space="preserve"> inside the</w:t>
+      </w:r>
+      <w:r>
+        <w:rPr>
+          <w:b/>
+          <w:sz w:val="24"/>
+          <w:szCs w:val="24"/>
+        </w:rPr>
+        <w:t xml:space="preserve"> tandem.params.xml</w:t>
+      </w:r>
+      <w:r>
+        <w:rPr>
+          <w:b/>
+          <w:sz w:val="24"/>
+          <w:szCs w:val="24"/>
+        </w:rPr>
         <w:t xml:space="preserve"> </w:t>
       </w:r>
       <w:r>
         <w:rPr>
-          <w:sz w:val="24"/>
-          <w:szCs w:val="24"/>
-        </w:rPr>
-        <w:t xml:space="preserve">If using the example SWATH files from MASSIVE, </w:t>
-      </w:r>
-      <w:r>
-        <w:rPr>
-          <w:sz w:val="24"/>
-          <w:szCs w:val="24"/>
-        </w:rPr>
-        <w:t>use the params.xml file “</w:t>
-      </w:r>
-      <w:r>
-        <w:rPr>
-          <w:sz w:val="24"/>
-          <w:szCs w:val="24"/>
-        </w:rPr>
-        <w:t>xTandem_Kac_params.xml</w:t>
-      </w:r>
-      <w:r>
-        <w:rPr>
-          <w:sz w:val="24"/>
-          <w:szCs w:val="24"/>
-        </w:rPr>
-        <w:t xml:space="preserve">” and the taxonomy.xml file from </w:t>
+          <w:b/>
+          <w:sz w:val="24"/>
+          <w:szCs w:val="24"/>
+        </w:rPr>
+        <w:t xml:space="preserve">: </w:t>
+      </w:r>
+      <w:r>
+        <w:rPr>
+          <w:sz w:val="24"/>
+          <w:szCs w:val="24"/>
+        </w:rPr>
+        <w:t xml:space="preserve">(1) the path to your scoring parameter file (e.g. </w:t>
       </w:r>
       <w:proofErr w:type="spellStart"/>
       <w:r>
@@ -3057,7 +3019,7 @@
           <w:sz w:val="24"/>
           <w:szCs w:val="24"/>
         </w:rPr>
-        <w:t>github</w:t>
+        <w:t>kscore</w:t>
       </w:r>
       <w:proofErr w:type="spellEnd"/>
       <w:r>
@@ -3065,14 +3027,79 @@
           <w:sz w:val="24"/>
           <w:szCs w:val="24"/>
         </w:rPr>
-        <w:t xml:space="preserve">.  </w:t>
-      </w:r>
-      <w:r>
-        <w:rPr>
-          <w:sz w:val="24"/>
-          <w:szCs w:val="24"/>
-        </w:rPr>
-        <w:t xml:space="preserve">DIA-Pipe looks for specific lines of text in the X! Tandem Parameters file.  </w:t>
+        <w:t xml:space="preserve"> downloaded with TPP), and (2)</w:t>
+      </w:r>
+      <w:r>
+        <w:rPr>
+          <w:sz w:val="24"/>
+          <w:szCs w:val="24"/>
+        </w:rPr>
+        <w:t xml:space="preserve"> w</w:t>
+      </w:r>
+      <w:r>
+        <w:rPr>
+          <w:sz w:val="24"/>
+          <w:szCs w:val="24"/>
+        </w:rPr>
+        <w:t xml:space="preserve">ithin the </w:t>
+      </w:r>
+      <w:r>
+        <w:rPr>
+          <w:sz w:val="24"/>
+          <w:szCs w:val="24"/>
+        </w:rPr>
+        <w:t xml:space="preserve">taxonomy.xml </w:t>
+      </w:r>
+      <w:r>
+        <w:rPr>
+          <w:sz w:val="24"/>
+          <w:szCs w:val="24"/>
+        </w:rPr>
+        <w:t xml:space="preserve">file, update the path to the database to reflect the </w:t>
+      </w:r>
+      <w:r>
+        <w:rPr>
+          <w:sz w:val="24"/>
+          <w:szCs w:val="24"/>
+        </w:rPr>
+        <w:t>full path to the .</w:t>
+      </w:r>
+      <w:proofErr w:type="spellStart"/>
+      <w:r>
+        <w:rPr>
+          <w:sz w:val="24"/>
+          <w:szCs w:val="24"/>
+        </w:rPr>
+        <w:t>fasta</w:t>
+      </w:r>
+      <w:proofErr w:type="spellEnd"/>
+      <w:r>
+        <w:rPr>
+          <w:sz w:val="24"/>
+          <w:szCs w:val="24"/>
+        </w:rPr>
+        <w:t xml:space="preserve"> database on your computer, e.g.</w:t>
+      </w:r>
+      <w:r>
+        <w:rPr>
+          <w:sz w:val="24"/>
+          <w:szCs w:val="24"/>
+        </w:rPr>
+        <w:t xml:space="preserve"> “20150810.mouse.cc.iRT_DECOY.fasta”</w:t>
+      </w:r>
+      <w:r>
+        <w:rPr>
+          <w:sz w:val="24"/>
+          <w:szCs w:val="24"/>
+        </w:rPr>
+        <w:t>.</w:t>
+      </w:r>
+      <w:r>
+        <w:rPr>
+          <w:sz w:val="24"/>
+          <w:szCs w:val="24"/>
+        </w:rPr>
+        <w:t xml:space="preserve">  </w:t>
       </w:r>
       <w:r>
         <w:rPr>
@@ -3080,7 +3107,7 @@
           <w:sz w:val="24"/>
           <w:szCs w:val="24"/>
         </w:rPr>
-        <w:t>You must edit two lines</w:t>
+        <w:t>Do not edit the input and output file locations</w:t>
       </w:r>
       <w:r>
         <w:rPr>
@@ -3088,24 +3115,25 @@
           <w:sz w:val="24"/>
           <w:szCs w:val="24"/>
         </w:rPr>
-        <w:t xml:space="preserve"> inside the</w:t>
-      </w:r>
+        <w:t xml:space="preserve"> within the </w:t>
+      </w:r>
+      <w:proofErr w:type="spellStart"/>
       <w:r>
         <w:rPr>
           <w:b/>
           <w:sz w:val="24"/>
           <w:szCs w:val="24"/>
         </w:rPr>
-        <w:t xml:space="preserve"> </w:t>
-      </w:r>
-      <w:proofErr w:type="gramStart"/>
+        <w:t>tandem.params</w:t>
+      </w:r>
+      <w:proofErr w:type="spellEnd"/>
       <w:r>
         <w:rPr>
           <w:b/>
           <w:sz w:val="24"/>
           <w:szCs w:val="24"/>
         </w:rPr>
-        <w:t>tandem.params.xml</w:t>
+        <w:t xml:space="preserve"> file</w:t>
       </w:r>
       <w:r>
         <w:rPr>
@@ -3113,111 +3141,6 @@
           <w:sz w:val="24"/>
           <w:szCs w:val="24"/>
         </w:rPr>
-        <w:t xml:space="preserve"> </w:t>
-      </w:r>
-      <w:r>
-        <w:rPr>
-          <w:b/>
-          <w:sz w:val="24"/>
-          <w:szCs w:val="24"/>
-        </w:rPr>
-        <w:t>:</w:t>
-      </w:r>
-      <w:proofErr w:type="gramEnd"/>
-      <w:r>
-        <w:rPr>
-          <w:b/>
-          <w:sz w:val="24"/>
-          <w:szCs w:val="24"/>
-        </w:rPr>
-        <w:t xml:space="preserve"> </w:t>
-      </w:r>
-      <w:r>
-        <w:rPr>
-          <w:sz w:val="24"/>
-          <w:szCs w:val="24"/>
-        </w:rPr>
-        <w:t xml:space="preserve">(1) the path to your scoring parameter file (e.g. </w:t>
-      </w:r>
-      <w:proofErr w:type="spellStart"/>
-      <w:r>
-        <w:rPr>
-          <w:sz w:val="24"/>
-          <w:szCs w:val="24"/>
-        </w:rPr>
-        <w:t>kscore</w:t>
-      </w:r>
-      <w:proofErr w:type="spellEnd"/>
-      <w:r>
-        <w:rPr>
-          <w:sz w:val="24"/>
-          <w:szCs w:val="24"/>
-        </w:rPr>
-        <w:t xml:space="preserve"> downloaded with TPP), and (2)</w:t>
-      </w:r>
-      <w:r>
-        <w:rPr>
-          <w:sz w:val="24"/>
-          <w:szCs w:val="24"/>
-        </w:rPr>
-        <w:t xml:space="preserve"> w</w:t>
-      </w:r>
-      <w:r>
-        <w:rPr>
-          <w:sz w:val="24"/>
-          <w:szCs w:val="24"/>
-        </w:rPr>
-        <w:t xml:space="preserve">ithin the </w:t>
-      </w:r>
-      <w:r>
-        <w:rPr>
-          <w:sz w:val="24"/>
-          <w:szCs w:val="24"/>
-        </w:rPr>
-        <w:t xml:space="preserve">taxonomy.xml </w:t>
-      </w:r>
-      <w:r>
-        <w:rPr>
-          <w:sz w:val="24"/>
-          <w:szCs w:val="24"/>
-        </w:rPr>
-        <w:t xml:space="preserve">file, update the path to the database to reflect the </w:t>
-      </w:r>
-      <w:r>
-        <w:rPr>
-          <w:sz w:val="24"/>
-          <w:szCs w:val="24"/>
-        </w:rPr>
-        <w:t>full path to the .</w:t>
-      </w:r>
-      <w:proofErr w:type="spellStart"/>
-      <w:r>
-        <w:rPr>
-          <w:sz w:val="24"/>
-          <w:szCs w:val="24"/>
-        </w:rPr>
-        <w:t>fasta</w:t>
-      </w:r>
-      <w:proofErr w:type="spellEnd"/>
-      <w:r>
-        <w:rPr>
-          <w:sz w:val="24"/>
-          <w:szCs w:val="24"/>
-        </w:rPr>
-        <w:t xml:space="preserve"> database on your computer, e.g.</w:t>
-      </w:r>
-      <w:r>
-        <w:rPr>
-          <w:sz w:val="24"/>
-          <w:szCs w:val="24"/>
-        </w:rPr>
-        <w:t xml:space="preserve"> “20150810.mouse.cc.iRT_DECOY.fasta”</w:t>
-      </w:r>
-      <w:r>
-        <w:rPr>
-          <w:sz w:val="24"/>
-          <w:szCs w:val="24"/>
-        </w:rPr>
         <w:t>.</w:t>
       </w:r>
       <w:r>
@@ -3227,55 +3150,8 @@
         </w:rPr>
         <w:t xml:space="preserve">  </w:t>
       </w:r>
-      <w:r>
-        <w:rPr>
-          <w:b/>
-          <w:sz w:val="24"/>
-          <w:szCs w:val="24"/>
-        </w:rPr>
-        <w:t>Do not edit the input and output file locations</w:t>
-      </w:r>
-      <w:r>
-        <w:rPr>
-          <w:b/>
-          <w:sz w:val="24"/>
-          <w:szCs w:val="24"/>
-        </w:rPr>
-        <w:t xml:space="preserve"> within the </w:t>
-      </w:r>
-      <w:proofErr w:type="spellStart"/>
-      <w:r>
-        <w:rPr>
-          <w:b/>
-          <w:sz w:val="24"/>
-          <w:szCs w:val="24"/>
-        </w:rPr>
-        <w:t>tandem.params</w:t>
-      </w:r>
-      <w:proofErr w:type="spellEnd"/>
-      <w:r>
-        <w:rPr>
-          <w:b/>
-          <w:sz w:val="24"/>
-          <w:szCs w:val="24"/>
-        </w:rPr>
-        <w:t xml:space="preserve"> file</w:t>
-      </w:r>
-      <w:r>
-        <w:rPr>
-          <w:b/>
-          <w:sz w:val="24"/>
-          <w:szCs w:val="24"/>
-        </w:rPr>
-        <w:t>.</w:t>
-      </w:r>
-      <w:r>
-        <w:rPr>
-          <w:sz w:val="24"/>
-          <w:szCs w:val="24"/>
-        </w:rPr>
-        <w:t xml:space="preserve">  </w:t>
-      </w:r>
+      <w:bookmarkStart w:id="0" w:name="_GoBack"/>
+      <w:bookmarkEnd w:id="0"/>
     </w:p>
     <w:p>
       <w:pPr>
@@ -3567,17 +3443,8 @@
           <w:sz w:val="24"/>
           <w:szCs w:val="24"/>
         </w:rPr>
-        <w:t>Under “Enter the masses in this format</w:t>
-      </w:r>
-      <w:proofErr w:type="gramStart"/>
-      <w:r>
-        <w:rPr>
-          <w:sz w:val="24"/>
-          <w:szCs w:val="24"/>
-        </w:rPr>
-        <w:t>..”</w:t>
-      </w:r>
-      <w:proofErr w:type="gramEnd"/>
+        <w:t>Under “Enter the masses in this format..”</w:t>
+      </w:r>
       <w:r>
         <w:rPr>
           <w:sz w:val="24"/>
@@ -4054,23 +3921,7 @@
           <w:sz w:val="24"/>
           <w:szCs w:val="24"/>
         </w:rPr>
-        <w:t xml:space="preserve">or the </w:t>
-      </w:r>
-      <w:proofErr w:type="spellStart"/>
-      <w:r>
-        <w:rPr>
-          <w:sz w:val="24"/>
-          <w:szCs w:val="24"/>
-        </w:rPr>
-        <w:t>orbitrap</w:t>
-      </w:r>
-      <w:proofErr w:type="spellEnd"/>
-      <w:r>
-        <w:rPr>
-          <w:sz w:val="24"/>
-          <w:szCs w:val="24"/>
-        </w:rPr>
-        <w:t xml:space="preserve"> template document “~\</w:t>
+        <w:t>or the orbitrap template document “~\</w:t>
       </w:r>
       <w:proofErr w:type="spellStart"/>
       <w:r>
@@ -4146,23 +3997,7 @@
           <w:sz w:val="24"/>
           <w:szCs w:val="24"/>
         </w:rPr>
-        <w:t>Copy the skyline report file from “</w:t>
-      </w:r>
-      <w:proofErr w:type="gramStart"/>
-      <w:r>
-        <w:rPr>
-          <w:sz w:val="24"/>
-          <w:szCs w:val="24"/>
-        </w:rPr>
-        <w:t>..</w:t>
-      </w:r>
-      <w:proofErr w:type="gramEnd"/>
-      <w:r>
-        <w:rPr>
-          <w:sz w:val="24"/>
-          <w:szCs w:val="24"/>
-        </w:rPr>
-        <w:t>\DIA-Pipe\skyline\2016_0826_mapDIA.skyr” to your output directory</w:t>
+        <w:t>Copy the skyline report file from “..\DIA-Pipe\skyline\2016_0826_mapDIA.skyr” to your output directory</w:t>
       </w:r>
       <w:r>
         <w:rPr>
@@ -4281,7 +4116,6 @@
         </w:rPr>
       </w:pPr>
       <w:proofErr w:type="spellStart"/>
-      <w:proofErr w:type="gramStart"/>
       <w:r>
         <w:rPr>
           <w:b/>
@@ -4292,7 +4126,6 @@
         <w:t>mapDIA</w:t>
       </w:r>
       <w:proofErr w:type="spellEnd"/>
-      <w:proofErr w:type="gramEnd"/>
     </w:p>
     <w:p>
       <w:pPr>
@@ -4479,7 +4312,7 @@
                     <pic:cNvPicPr/>
                   </pic:nvPicPr>
                   <pic:blipFill>
-                    <a:blip r:embed="rId24">
+                    <a:blip r:embed="rId23">
                       <a:extLst>
                         <a:ext uri="{28A0092B-C50C-407E-A947-70E740481C1C}">
                           <a14:useLocalDpi xmlns:a14="http://schemas.microsoft.com/office/drawing/2010/main" val="0"/>
@@ -5106,7 +4939,7 @@
                     <pic:cNvPicPr/>
                   </pic:nvPicPr>
                   <pic:blipFill>
-                    <a:blip r:embed="rId25">
+                    <a:blip r:embed="rId24">
                       <a:extLst>
                         <a:ext uri="{28A0092B-C50C-407E-A947-70E740481C1C}">
                           <a14:useLocalDpi xmlns:a14="http://schemas.microsoft.com/office/drawing/2010/main" val="0"/>
@@ -5204,8 +5037,8 @@
 </file>
 
 <file path=word/numbering.xml><?xml version="1.0" encoding="utf-8"?>
-<w:numbering xmlns:wpc="http://schemas.microsoft.com/office/word/2010/wordprocessingCanvas" xmlns:mc="http://schemas.openxmlformats.org/markup-compatibility/2006" xmlns:o="urn:schemas-microsoft-com:office:office" xmlns:r="http://schemas.openxmlformats.org/officeDocument/2006/relationships" xmlns:m="http://schemas.openxmlformats.org/officeDocument/2006/math" xmlns:v="urn:schemas-microsoft-com:vml" xmlns:wp14="http://schemas.microsoft.com/office/word/2010/wordprocessingDrawing" xmlns:wp="http://schemas.openxmlformats.org/drawingml/2006/wordprocessingDrawing" xmlns:w10="urn:schemas-microsoft-com:office:word" xmlns:w="http://schemas.openxmlformats.org/wordprocessingml/2006/main" xmlns:w14="http://schemas.microsoft.com/office/word/2010/wordml" xmlns:wpg="http://schemas.microsoft.com/office/word/2010/wordprocessingGroup" xmlns:wpi="http://schemas.microsoft.com/office/word/2010/wordprocessingInk" xmlns:wne="http://schemas.microsoft.com/office/word/2006/wordml" xmlns:wps="http://schemas.microsoft.com/office/word/2010/wordprocessingShape" mc:Ignorable="w14 wp14">
-  <w:abstractNum w:abstractNumId="0">
+<w:numbering xmlns:wpc="http://schemas.microsoft.com/office/word/2010/wordprocessingCanvas" xmlns:cx="http://schemas.microsoft.com/office/drawing/2014/chartex" xmlns:cx1="http://schemas.microsoft.com/office/drawing/2015/9/8/chartex" xmlns:cx2="http://schemas.microsoft.com/office/drawing/2015/10/21/chartex" xmlns:cx3="http://schemas.microsoft.com/office/drawing/2016/5/9/chartex" xmlns:cx4="http://schemas.microsoft.com/office/drawing/2016/5/10/chartex" xmlns:cx5="http://schemas.microsoft.com/office/drawing/2016/5/11/chartex" xmlns:cx6="http://schemas.microsoft.com/office/drawing/2016/5/12/chartex" xmlns:cx7="http://schemas.microsoft.com/office/drawing/2016/5/13/chartex" xmlns:cx8="http://schemas.microsoft.com/office/drawing/2016/5/14/chartex" xmlns:mc="http://schemas.openxmlformats.org/markup-compatibility/2006" xmlns:o="urn:schemas-microsoft-com:office:office" xmlns:r="http://schemas.openxmlformats.org/officeDocument/2006/relationships" xmlns:m="http://schemas.openxmlformats.org/officeDocument/2006/math" xmlns:v="urn:schemas-microsoft-com:vml" xmlns:wp14="http://schemas.microsoft.com/office/word/2010/wordprocessingDrawing" xmlns:wp="http://schemas.openxmlformats.org/drawingml/2006/wordprocessingDrawing" xmlns:w10="urn:schemas-microsoft-com:office:word" xmlns:w="http://schemas.openxmlformats.org/wordprocessingml/2006/main" xmlns:w14="http://schemas.microsoft.com/office/word/2010/wordml" xmlns:w15="http://schemas.microsoft.com/office/word/2012/wordml" xmlns:w16se="http://schemas.microsoft.com/office/word/2015/wordml/symex" xmlns:wpg="http://schemas.microsoft.com/office/word/2010/wordprocessingGroup" xmlns:wpi="http://schemas.microsoft.com/office/word/2010/wordprocessingInk" xmlns:wne="http://schemas.microsoft.com/office/word/2006/wordml" xmlns:wps="http://schemas.microsoft.com/office/word/2010/wordprocessingShape" mc:Ignorable="w14 w15 w16se wp14">
+  <w:abstractNum w:abstractNumId="0" w15:restartNumberingAfterBreak="0">
     <w:nsid w:val="02B51183"/>
     <w:multiLevelType w:val="hybridMultilevel"/>
     <w:tmpl w:val="DF58E5DE"/>
@@ -5317,7 +5150,7 @@
       </w:rPr>
     </w:lvl>
   </w:abstractNum>
-  <w:abstractNum w:abstractNumId="1">
+  <w:abstractNum w:abstractNumId="1" w15:restartNumberingAfterBreak="0">
     <w:nsid w:val="05942ADB"/>
     <w:multiLevelType w:val="hybridMultilevel"/>
     <w:tmpl w:val="C33083C4"/>
@@ -5403,7 +5236,7 @@
       </w:pPr>
     </w:lvl>
   </w:abstractNum>
-  <w:abstractNum w:abstractNumId="2">
+  <w:abstractNum w:abstractNumId="2" w15:restartNumberingAfterBreak="0">
     <w:nsid w:val="05F83CD8"/>
     <w:multiLevelType w:val="hybridMultilevel"/>
     <w:tmpl w:val="DD50D854"/>
@@ -5489,7 +5322,7 @@
       </w:pPr>
     </w:lvl>
   </w:abstractNum>
-  <w:abstractNum w:abstractNumId="3">
+  <w:abstractNum w:abstractNumId="3" w15:restartNumberingAfterBreak="0">
     <w:nsid w:val="076616BB"/>
     <w:multiLevelType w:val="hybridMultilevel"/>
     <w:tmpl w:val="B50AF61E"/>
@@ -5601,7 +5434,7 @@
       </w:rPr>
     </w:lvl>
   </w:abstractNum>
-  <w:abstractNum w:abstractNumId="4">
+  <w:abstractNum w:abstractNumId="4" w15:restartNumberingAfterBreak="0">
     <w:nsid w:val="0F1E26DD"/>
     <w:multiLevelType w:val="hybridMultilevel"/>
     <w:tmpl w:val="288A818E"/>
@@ -5714,7 +5547,7 @@
       </w:rPr>
     </w:lvl>
   </w:abstractNum>
-  <w:abstractNum w:abstractNumId="5">
+  <w:abstractNum w:abstractNumId="5" w15:restartNumberingAfterBreak="0">
     <w:nsid w:val="0F987D8A"/>
     <w:multiLevelType w:val="hybridMultilevel"/>
     <w:tmpl w:val="9DC62770"/>
@@ -5826,7 +5659,7 @@
       </w:rPr>
     </w:lvl>
   </w:abstractNum>
-  <w:abstractNum w:abstractNumId="6">
+  <w:abstractNum w:abstractNumId="6" w15:restartNumberingAfterBreak="0">
     <w:nsid w:val="0FAC6E84"/>
     <w:multiLevelType w:val="hybridMultilevel"/>
     <w:tmpl w:val="C50ACAAA"/>
@@ -5938,7 +5771,7 @@
       </w:rPr>
     </w:lvl>
   </w:abstractNum>
-  <w:abstractNum w:abstractNumId="7">
+  <w:abstractNum w:abstractNumId="7" w15:restartNumberingAfterBreak="0">
     <w:nsid w:val="115F163A"/>
     <w:multiLevelType w:val="hybridMultilevel"/>
     <w:tmpl w:val="F6F0D554"/>
@@ -6050,7 +5883,7 @@
       </w:rPr>
     </w:lvl>
   </w:abstractNum>
-  <w:abstractNum w:abstractNumId="8">
+  <w:abstractNum w:abstractNumId="8" w15:restartNumberingAfterBreak="0">
     <w:nsid w:val="1183119C"/>
     <w:multiLevelType w:val="hybridMultilevel"/>
     <w:tmpl w:val="21AAC58E"/>
@@ -6162,7 +5995,7 @@
       </w:rPr>
     </w:lvl>
   </w:abstractNum>
-  <w:abstractNum w:abstractNumId="9">
+  <w:abstractNum w:abstractNumId="9" w15:restartNumberingAfterBreak="0">
     <w:nsid w:val="13EC0897"/>
     <w:multiLevelType w:val="hybridMultilevel"/>
     <w:tmpl w:val="DB248722"/>
@@ -6274,7 +6107,7 @@
       </w:rPr>
     </w:lvl>
   </w:abstractNum>
-  <w:abstractNum w:abstractNumId="10">
+  <w:abstractNum w:abstractNumId="10" w15:restartNumberingAfterBreak="0">
     <w:nsid w:val="176949CD"/>
     <w:multiLevelType w:val="hybridMultilevel"/>
     <w:tmpl w:val="AEF6B096"/>
@@ -6386,7 +6219,7 @@
       </w:rPr>
     </w:lvl>
   </w:abstractNum>
-  <w:abstractNum w:abstractNumId="11">
+  <w:abstractNum w:abstractNumId="11" w15:restartNumberingAfterBreak="0">
     <w:nsid w:val="18B51639"/>
     <w:multiLevelType w:val="hybridMultilevel"/>
     <w:tmpl w:val="8EFE0D96"/>
@@ -6472,7 +6305,7 @@
       </w:pPr>
     </w:lvl>
   </w:abstractNum>
-  <w:abstractNum w:abstractNumId="12">
+  <w:abstractNum w:abstractNumId="12" w15:restartNumberingAfterBreak="0">
     <w:nsid w:val="1C49459E"/>
     <w:multiLevelType w:val="hybridMultilevel"/>
     <w:tmpl w:val="E996D844"/>
@@ -6584,7 +6417,7 @@
       </w:rPr>
     </w:lvl>
   </w:abstractNum>
-  <w:abstractNum w:abstractNumId="13">
+  <w:abstractNum w:abstractNumId="13" w15:restartNumberingAfterBreak="0">
     <w:nsid w:val="1E6361EA"/>
     <w:multiLevelType w:val="hybridMultilevel"/>
     <w:tmpl w:val="4F26FB14"/>
@@ -6696,7 +6529,7 @@
       </w:rPr>
     </w:lvl>
   </w:abstractNum>
-  <w:abstractNum w:abstractNumId="14">
+  <w:abstractNum w:abstractNumId="14" w15:restartNumberingAfterBreak="0">
     <w:nsid w:val="21F579C2"/>
     <w:multiLevelType w:val="hybridMultilevel"/>
     <w:tmpl w:val="C7A6B558"/>
@@ -6809,7 +6642,7 @@
       </w:rPr>
     </w:lvl>
   </w:abstractNum>
-  <w:abstractNum w:abstractNumId="15">
+  <w:abstractNum w:abstractNumId="15" w15:restartNumberingAfterBreak="0">
     <w:nsid w:val="22752689"/>
     <w:multiLevelType w:val="hybridMultilevel"/>
     <w:tmpl w:val="CCA099AA"/>
@@ -6921,7 +6754,7 @@
       </w:rPr>
     </w:lvl>
   </w:abstractNum>
-  <w:abstractNum w:abstractNumId="16">
+  <w:abstractNum w:abstractNumId="16" w15:restartNumberingAfterBreak="0">
     <w:nsid w:val="253D52BC"/>
     <w:multiLevelType w:val="hybridMultilevel"/>
     <w:tmpl w:val="671641B0"/>
@@ -7034,7 +6867,7 @@
       </w:rPr>
     </w:lvl>
   </w:abstractNum>
-  <w:abstractNum w:abstractNumId="17">
+  <w:abstractNum w:abstractNumId="17" w15:restartNumberingAfterBreak="0">
     <w:nsid w:val="25735489"/>
     <w:multiLevelType w:val="hybridMultilevel"/>
     <w:tmpl w:val="89DC20B4"/>
@@ -7120,7 +6953,7 @@
       </w:pPr>
     </w:lvl>
   </w:abstractNum>
-  <w:abstractNum w:abstractNumId="18">
+  <w:abstractNum w:abstractNumId="18" w15:restartNumberingAfterBreak="0">
     <w:nsid w:val="2AE95F37"/>
     <w:multiLevelType w:val="hybridMultilevel"/>
     <w:tmpl w:val="464657A0"/>
@@ -7232,7 +7065,7 @@
       </w:rPr>
     </w:lvl>
   </w:abstractNum>
-  <w:abstractNum w:abstractNumId="19">
+  <w:abstractNum w:abstractNumId="19" w15:restartNumberingAfterBreak="0">
     <w:nsid w:val="2FD06CC4"/>
     <w:multiLevelType w:val="hybridMultilevel"/>
     <w:tmpl w:val="CFEC05DA"/>
@@ -7344,7 +7177,7 @@
       </w:rPr>
     </w:lvl>
   </w:abstractNum>
-  <w:abstractNum w:abstractNumId="20">
+  <w:abstractNum w:abstractNumId="20" w15:restartNumberingAfterBreak="0">
     <w:nsid w:val="320C2812"/>
     <w:multiLevelType w:val="hybridMultilevel"/>
     <w:tmpl w:val="DD2EDFA4"/>
@@ -7430,7 +7263,7 @@
       </w:pPr>
     </w:lvl>
   </w:abstractNum>
-  <w:abstractNum w:abstractNumId="21">
+  <w:abstractNum w:abstractNumId="21" w15:restartNumberingAfterBreak="0">
     <w:nsid w:val="34E033F9"/>
     <w:multiLevelType w:val="hybridMultilevel"/>
     <w:tmpl w:val="231E8B54"/>
@@ -7542,7 +7375,7 @@
       </w:rPr>
     </w:lvl>
   </w:abstractNum>
-  <w:abstractNum w:abstractNumId="22">
+  <w:abstractNum w:abstractNumId="22" w15:restartNumberingAfterBreak="0">
     <w:nsid w:val="366C7CD0"/>
     <w:multiLevelType w:val="hybridMultilevel"/>
     <w:tmpl w:val="8960BE8C"/>
@@ -7654,7 +7487,7 @@
       </w:rPr>
     </w:lvl>
   </w:abstractNum>
-  <w:abstractNum w:abstractNumId="23">
+  <w:abstractNum w:abstractNumId="23" w15:restartNumberingAfterBreak="0">
     <w:nsid w:val="3751678D"/>
     <w:multiLevelType w:val="hybridMultilevel"/>
     <w:tmpl w:val="81365436"/>
@@ -7766,7 +7599,7 @@
       </w:rPr>
     </w:lvl>
   </w:abstractNum>
-  <w:abstractNum w:abstractNumId="24">
+  <w:abstractNum w:abstractNumId="24" w15:restartNumberingAfterBreak="0">
     <w:nsid w:val="3D1350D3"/>
     <w:multiLevelType w:val="hybridMultilevel"/>
     <w:tmpl w:val="F1DE542A"/>
@@ -7852,7 +7685,7 @@
       </w:pPr>
     </w:lvl>
   </w:abstractNum>
-  <w:abstractNum w:abstractNumId="25">
+  <w:abstractNum w:abstractNumId="25" w15:restartNumberingAfterBreak="0">
     <w:nsid w:val="3FA85E79"/>
     <w:multiLevelType w:val="hybridMultilevel"/>
     <w:tmpl w:val="43A687AA"/>
@@ -7965,7 +7798,7 @@
       </w:rPr>
     </w:lvl>
   </w:abstractNum>
-  <w:abstractNum w:abstractNumId="26">
+  <w:abstractNum w:abstractNumId="26" w15:restartNumberingAfterBreak="0">
     <w:nsid w:val="403204D7"/>
     <w:multiLevelType w:val="hybridMultilevel"/>
     <w:tmpl w:val="C666EF1E"/>
@@ -8077,7 +7910,7 @@
       </w:rPr>
     </w:lvl>
   </w:abstractNum>
-  <w:abstractNum w:abstractNumId="27">
+  <w:abstractNum w:abstractNumId="27" w15:restartNumberingAfterBreak="0">
     <w:nsid w:val="473E61F6"/>
     <w:multiLevelType w:val="hybridMultilevel"/>
     <w:tmpl w:val="F5102756"/>
@@ -8189,7 +8022,7 @@
       </w:rPr>
     </w:lvl>
   </w:abstractNum>
-  <w:abstractNum w:abstractNumId="28">
+  <w:abstractNum w:abstractNumId="28" w15:restartNumberingAfterBreak="0">
     <w:nsid w:val="4A25208E"/>
     <w:multiLevelType w:val="hybridMultilevel"/>
     <w:tmpl w:val="7B98F214"/>
@@ -8301,7 +8134,7 @@
       </w:rPr>
     </w:lvl>
   </w:abstractNum>
-  <w:abstractNum w:abstractNumId="29">
+  <w:abstractNum w:abstractNumId="29" w15:restartNumberingAfterBreak="0">
     <w:nsid w:val="4CE072E9"/>
     <w:multiLevelType w:val="hybridMultilevel"/>
     <w:tmpl w:val="66A08C84"/>
@@ -8414,7 +8247,7 @@
       </w:rPr>
     </w:lvl>
   </w:abstractNum>
-  <w:abstractNum w:abstractNumId="30">
+  <w:abstractNum w:abstractNumId="30" w15:restartNumberingAfterBreak="0">
     <w:nsid w:val="597240DB"/>
     <w:multiLevelType w:val="hybridMultilevel"/>
     <w:tmpl w:val="32B80FC8"/>
@@ -8526,7 +8359,7 @@
       </w:rPr>
     </w:lvl>
   </w:abstractNum>
-  <w:abstractNum w:abstractNumId="31">
+  <w:abstractNum w:abstractNumId="31" w15:restartNumberingAfterBreak="0">
     <w:nsid w:val="5FA914CF"/>
     <w:multiLevelType w:val="hybridMultilevel"/>
     <w:tmpl w:val="FECED430"/>
@@ -8638,7 +8471,7 @@
       </w:rPr>
     </w:lvl>
   </w:abstractNum>
-  <w:abstractNum w:abstractNumId="32">
+  <w:abstractNum w:abstractNumId="32" w15:restartNumberingAfterBreak="0">
     <w:nsid w:val="60FD15C5"/>
     <w:multiLevelType w:val="hybridMultilevel"/>
     <w:tmpl w:val="CC8238F6"/>
@@ -8750,7 +8583,7 @@
       </w:rPr>
     </w:lvl>
   </w:abstractNum>
-  <w:abstractNum w:abstractNumId="33">
+  <w:abstractNum w:abstractNumId="33" w15:restartNumberingAfterBreak="0">
     <w:nsid w:val="651B1437"/>
     <w:multiLevelType w:val="hybridMultilevel"/>
     <w:tmpl w:val="62001222"/>
@@ -8863,7 +8696,7 @@
       </w:rPr>
     </w:lvl>
   </w:abstractNum>
-  <w:abstractNum w:abstractNumId="34">
+  <w:abstractNum w:abstractNumId="34" w15:restartNumberingAfterBreak="0">
     <w:nsid w:val="65664AB7"/>
     <w:multiLevelType w:val="hybridMultilevel"/>
     <w:tmpl w:val="A6B857A0"/>
@@ -8975,7 +8808,7 @@
       </w:rPr>
     </w:lvl>
   </w:abstractNum>
-  <w:abstractNum w:abstractNumId="35">
+  <w:abstractNum w:abstractNumId="35" w15:restartNumberingAfterBreak="0">
     <w:nsid w:val="65BF2F6D"/>
     <w:multiLevelType w:val="hybridMultilevel"/>
     <w:tmpl w:val="0D6412CC"/>
@@ -9087,7 +8920,7 @@
       </w:rPr>
     </w:lvl>
   </w:abstractNum>
-  <w:abstractNum w:abstractNumId="36">
+  <w:abstractNum w:abstractNumId="36" w15:restartNumberingAfterBreak="0">
     <w:nsid w:val="66686745"/>
     <w:multiLevelType w:val="hybridMultilevel"/>
     <w:tmpl w:val="1FDA2F18"/>
@@ -9199,7 +9032,7 @@
       </w:rPr>
     </w:lvl>
   </w:abstractNum>
-  <w:abstractNum w:abstractNumId="37">
+  <w:abstractNum w:abstractNumId="37" w15:restartNumberingAfterBreak="0">
     <w:nsid w:val="6A341B2C"/>
     <w:multiLevelType w:val="hybridMultilevel"/>
     <w:tmpl w:val="4484072C"/>
@@ -9285,7 +9118,7 @@
       </w:pPr>
     </w:lvl>
   </w:abstractNum>
-  <w:abstractNum w:abstractNumId="38">
+  <w:abstractNum w:abstractNumId="38" w15:restartNumberingAfterBreak="0">
     <w:nsid w:val="6B527145"/>
     <w:multiLevelType w:val="hybridMultilevel"/>
     <w:tmpl w:val="15E69170"/>
@@ -9397,7 +9230,7 @@
       </w:rPr>
     </w:lvl>
   </w:abstractNum>
-  <w:abstractNum w:abstractNumId="39">
+  <w:abstractNum w:abstractNumId="39" w15:restartNumberingAfterBreak="0">
     <w:nsid w:val="6D786BE0"/>
     <w:multiLevelType w:val="hybridMultilevel"/>
     <w:tmpl w:val="7B0883F4"/>
@@ -9509,7 +9342,7 @@
       </w:rPr>
     </w:lvl>
   </w:abstractNum>
-  <w:abstractNum w:abstractNumId="40">
+  <w:abstractNum w:abstractNumId="40" w15:restartNumberingAfterBreak="0">
     <w:nsid w:val="76946645"/>
     <w:multiLevelType w:val="hybridMultilevel"/>
     <w:tmpl w:val="4CB0881E"/>
@@ -9595,7 +9428,7 @@
       </w:pPr>
     </w:lvl>
   </w:abstractNum>
-  <w:abstractNum w:abstractNumId="41">
+  <w:abstractNum w:abstractNumId="41" w15:restartNumberingAfterBreak="0">
     <w:nsid w:val="7A1F5C5B"/>
     <w:multiLevelType w:val="hybridMultilevel"/>
     <w:tmpl w:val="B6206FD4"/>
@@ -9708,7 +9541,7 @@
       </w:rPr>
     </w:lvl>
   </w:abstractNum>
-  <w:abstractNum w:abstractNumId="42">
+  <w:abstractNum w:abstractNumId="42" w15:restartNumberingAfterBreak="0">
     <w:nsid w:val="7DB97BF2"/>
     <w:multiLevelType w:val="hybridMultilevel"/>
     <w:tmpl w:val="C4B4ACD0"/>
@@ -9820,7 +9653,7 @@
       </w:rPr>
     </w:lvl>
   </w:abstractNum>
-  <w:abstractNum w:abstractNumId="43">
+  <w:abstractNum w:abstractNumId="43" w15:restartNumberingAfterBreak="0">
     <w:nsid w:val="7ED93074"/>
     <w:multiLevelType w:val="hybridMultilevel"/>
     <w:tmpl w:val="A3DA5070"/>
@@ -10068,7 +9901,7 @@
 </file>
 
 <file path=word/styles.xml><?xml version="1.0" encoding="utf-8"?>
-<w:styles xmlns:mc="http://schemas.openxmlformats.org/markup-compatibility/2006" xmlns:r="http://schemas.openxmlformats.org/officeDocument/2006/relationships" xmlns:w="http://schemas.openxmlformats.org/wordprocessingml/2006/main" xmlns:w14="http://schemas.microsoft.com/office/word/2010/wordml" mc:Ignorable="w14">
+<w:styles xmlns:mc="http://schemas.openxmlformats.org/markup-compatibility/2006" xmlns:r="http://schemas.openxmlformats.org/officeDocument/2006/relationships" xmlns:w="http://schemas.openxmlformats.org/wordprocessingml/2006/main" xmlns:w14="http://schemas.microsoft.com/office/word/2010/wordml" xmlns:w15="http://schemas.microsoft.com/office/word/2012/wordml" xmlns:w16se="http://schemas.microsoft.com/office/word/2015/wordml/symex" mc:Ignorable="w14 w15 w16se">
   <w:docDefaults>
     <w:rPrDefault>
       <w:rPr>
@@ -10084,474 +9917,381 @@
       </w:pPr>
     </w:pPrDefault>
   </w:docDefaults>
-  <w:latentStyles w:defLockedState="0" w:defUIPriority="99" w:defSemiHidden="1" w:defUnhideWhenUsed="1" w:defQFormat="0" w:count="267">
-    <w:lsdException w:name="Normal" w:semiHidden="0" w:uiPriority="0" w:unhideWhenUsed="0" w:qFormat="1"/>
-    <w:lsdException w:name="heading 1" w:semiHidden="0" w:uiPriority="9" w:unhideWhenUsed="0" w:qFormat="1"/>
-    <w:lsdException w:name="heading 2" w:uiPriority="9" w:qFormat="1"/>
-    <w:lsdException w:name="heading 3" w:uiPriority="9" w:qFormat="1"/>
-    <w:lsdException w:name="heading 4" w:uiPriority="9" w:qFormat="1"/>
-    <w:lsdException w:name="heading 5" w:uiPriority="9" w:qFormat="1"/>
-    <w:lsdException w:name="heading 6" w:uiPriority="9" w:qFormat="1"/>
-    <w:lsdException w:name="heading 7" w:uiPriority="9" w:qFormat="1"/>
-    <w:lsdException w:name="heading 8" w:uiPriority="9" w:qFormat="1"/>
-    <w:lsdException w:name="heading 9" w:uiPriority="9" w:qFormat="1"/>
-    <w:lsdException w:name="toc 1" w:uiPriority="39"/>
-    <w:lsdException w:name="toc 2" w:uiPriority="39"/>
-    <w:lsdException w:name="toc 3" w:uiPriority="39"/>
-    <w:lsdException w:name="toc 4" w:uiPriority="39"/>
-    <w:lsdException w:name="toc 5" w:uiPriority="39"/>
-    <w:lsdException w:name="toc 6" w:uiPriority="39"/>
-    <w:lsdException w:name="toc 7" w:uiPriority="39"/>
-    <w:lsdException w:name="toc 8" w:uiPriority="39"/>
-    <w:lsdException w:name="toc 9" w:uiPriority="39"/>
-    <w:lsdException w:name="caption" w:uiPriority="35" w:qFormat="1"/>
-    <w:lsdException w:name="Title" w:semiHidden="0" w:uiPriority="10" w:unhideWhenUsed="0" w:qFormat="1"/>
-    <w:lsdException w:name="Default Paragraph Font" w:uiPriority="1"/>
-    <w:lsdException w:name="Subtitle" w:semiHidden="0" w:uiPriority="11" w:unhideWhenUsed="0" w:qFormat="1"/>
-    <w:lsdException w:name="Strong" w:semiHidden="0" w:uiPriority="22" w:unhideWhenUsed="0" w:qFormat="1"/>
-    <w:lsdException w:name="Emphasis" w:semiHidden="0" w:uiPriority="20" w:unhideWhenUsed="0" w:qFormat="1"/>
-    <w:lsdException w:name="Table Grid" w:semiHidden="0" w:uiPriority="59" w:unhideWhenUsed="0"/>
-    <w:lsdException w:name="Placeholder Text" w:unhideWhenUsed="0"/>
-    <w:lsdException w:name="No Spacing" w:semiHidden="0" w:uiPriority="1" w:unhideWhenUsed="0" w:qFormat="1"/>
-    <w:lsdException w:name="Light Shading" w:semiHidden="0" w:uiPriority="60" w:unhideWhenUsed="0"/>
-    <w:lsdException w:name="Light List" w:semiHidden="0" w:uiPriority="61" w:unhideWhenUsed="0"/>
-    <w:lsdException w:name="Light Grid" w:semiHidden="0" w:uiPriority="62" w:unhideWhenUsed="0"/>
-    <w:lsdException w:name="Medium Shading 1" w:semiHidden="0" w:uiPriority="63" w:unhideWhenUsed="0"/>
-    <w:lsdException w:name="Medium Shading 2" w:semiHidden="0" w:uiPriority="64" w:unhideWhenUsed="0"/>
-    <w:lsdException w:name="Medium List 1" w:semiHidden="0" w:uiPriority="65" w:unhideWhenUsed="0"/>
-    <w:lsdException w:name="Medium List 2" w:semiHidden="0" w:uiPriority="66" w:unhideWhenUsed="0"/>
-    <w:lsdException w:name="Medium Grid 1" w:semiHidden="0" w:uiPriority="67" w:unhideWhenUsed="0"/>
-    <w:lsdException w:name="Medium Grid 2" w:semiHidden="0" w:uiPriority="68" w:unhideWhenUsed="0"/>
-    <w:lsdException w:name="Medium Grid 3" w:semiHidden="0" w:uiPriority="69" w:unhideWhenUsed="0"/>
-    <w:lsdException w:name="Dark List" w:semiHidden="0" w:uiPriority="70" w:unhideWhenUsed="0"/>
-    <w:lsdException w:name="Colorful Shading" w:semiHidden="0" w:uiPriority="71" w:unhideWhenUsed="0"/>
-    <w:lsdException w:name="Colorful List" w:semiHidden="0" w:uiPriority="72" w:unhideWhenUsed="0"/>
-    <w:lsdException w:name="Colorful Grid" w:semiHidden="0" w:uiPriority="73" w:unhideWhenUsed="0"/>
-    <w:lsdException w:name="Light Shading Accent 1" w:semiHidden="0" w:uiPriority="60" w:unhideWhenUsed="0"/>
-    <w:lsdException w:name="Light List Accent 1" w:semiHidden="0" w:uiPriority="61" w:unhideWhenUsed="0"/>
-    <w:lsdException w:name="Light Grid Accent 1" w:semiHidden="0" w:uiPriority="62" w:unhideWhenUsed="0"/>
-    <w:lsdException w:name="Medium Shading 1 Accent 1" w:semiHidden="0" w:uiPriority="63" w:unhideWhenUsed="0"/>
-    <w:lsdException w:name="Medium Shading 2 Accent 1" w:semiHidden="0" w:uiPriority="64" w:unhideWhenUsed="0"/>
-    <w:lsdException w:name="Medium List 1 Accent 1" w:semiHidden="0" w:uiPriority="65" w:unhideWhenUsed="0"/>
-    <w:lsdException w:name="Revision" w:unhideWhenUsed="0"/>
-    <w:lsdException w:name="List Paragraph" w:semiHidden="0" w:uiPriority="34" w:unhideWhenUsed="0" w:qFormat="1"/>
-    <w:lsdException w:name="Quote" w:semiHidden="0" w:uiPriority="29" w:unhideWhenUsed="0" w:qFormat="1"/>
-    <w:lsdException w:name="Intense Quote" w:semiHidden="0" w:uiPriority="30" w:unhideWhenUsed="0" w:qFormat="1"/>
-    <w:lsdException w:name="Medium List 2 Accent 1" w:semiHidden="0" w:uiPriority="66" w:unhideWhenUsed="0"/>
-    <w:lsdException w:name="Medium Grid 1 Accent 1" w:semiHidden="0" w:uiPriority="67" w:unhideWhenUsed="0"/>
-    <w:lsdException w:name="Medium Grid 2 Accent 1" w:semiHidden="0" w:uiPriority="68" w:unhideWhenUsed="0"/>
-    <w:lsdException w:name="Medium Grid 3 Accent 1" w:semiHidden="0" w:uiPriority="69" w:unhideWhenUsed="0"/>
-    <w:lsdException w:name="Dark List Accent 1" w:semiHidden="0" w:uiPriority="70" w:unhideWhenUsed="0"/>
-    <w:lsdException w:name="Colorful Shading Accent 1" w:semiHidden="0" w:uiPriority="71" w:unhideWhenUsed="0"/>
-    <w:lsdException w:name="Colorful List Accent 1" w:semiHidden="0" w:uiPriority="72" w:unhideWhenUsed="0"/>
-    <w:lsdException w:name="Colorful Grid Accent 1" w:semiHidden="0" w:uiPriority="73" w:unhideWhenUsed="0"/>
-    <w:lsdException w:name="Light Shading Accent 2" w:semiHidden="0" w:uiPriority="60" w:unhideWhenUsed="0"/>
-    <w:lsdException w:name="Light List Accent 2" w:semiHidden="0" w:uiPriority="61" w:unhideWhenUsed="0"/>
-    <w:lsdException w:name="Light Grid Accent 2" w:semiHidden="0" w:uiPriority="62" w:unhideWhenUsed="0"/>
-    <w:lsdException w:name="Medium Shading 1 Accent 2" w:semiHidden="0" w:uiPriority="63" w:unhideWhenUsed="0"/>
-    <w:lsdException w:name="Medium Shading 2 Accent 2" w:semiHidden="0" w:uiPriority="64" w:unhideWhenUsed="0"/>
-    <w:lsdException w:name="Medium List 1 Accent 2" w:semiHidden="0" w:uiPriority="65" w:unhideWhenUsed="0"/>
-    <w:lsdException w:name="Medium List 2 Accent 2" w:semiHidden="0" w:uiPriority="66" w:unhideWhenUsed="0"/>
-    <w:lsdException w:name="Medium Grid 1 Accent 2" w:semiHidden="0" w:uiPriority="67" w:unhideWhenUsed="0"/>
-    <w:lsdException w:name="Medium Grid 2 Accent 2" w:semiHidden="0" w:uiPriority="68" w:unhideWhenUsed="0"/>
-    <w:lsdException w:name="Medium Grid 3 Accent 2" w:semiHidden="0" w:uiPriority="69" w:unhideWhenUsed="0"/>
-    <w:lsdException w:name="Dark List Accent 2" w:semiHidden="0" w:uiPriority="70" w:unhideWhenUsed="0"/>
-    <w:lsdException w:name="Colorful Shading Accent 2" w:semiHidden="0" w:uiPriority="71" w:unhideWhenUsed="0"/>
-    <w:lsdException w:name="Colorful List Accent 2" w:semiHidden="0" w:uiPriority="72" w:unhideWhenUsed="0"/>
-    <w:lsdException w:name="Colorful Grid Accent 2" w:semiHidden="0" w:uiPriority="73" w:unhideWhenUsed="0"/>
-    <w:lsdException w:name="Light Shading Accent 3" w:semiHidden="0" w:uiPriority="60" w:unhideWhenUsed="0"/>
-    <w:lsdException w:name="Light List Accent 3" w:semiHidden="0" w:uiPriority="61" w:unhideWhenUsed="0"/>
-    <w:lsdException w:name="Light Grid Accent 3" w:semiHidden="0" w:uiPriority="62" w:unhideWhenUsed="0"/>
-    <w:lsdException w:name="Medium Shading 1 Accent 3" w:semiHidden="0" w:uiPriority="63" w:unhideWhenUsed="0"/>
-    <w:lsdException w:name="Medium Shading 2 Accent 3" w:semiHidden="0" w:uiPriority="64" w:unhideWhenUsed="0"/>
-    <w:lsdException w:name="Medium List 1 Accent 3" w:semiHidden="0" w:uiPriority="65" w:unhideWhenUsed="0"/>
-    <w:lsdException w:name="Medium List 2 Accent 3" w:semiHidden="0" w:uiPriority="66" w:unhideWhenUsed="0"/>
-    <w:lsdException w:name="Medium Grid 1 Accent 3" w:semiHidden="0" w:uiPriority="67" w:unhideWhenUsed="0"/>
-    <w:lsdException w:name="Medium Grid 2 Accent 3" w:semiHidden="0" w:uiPriority="68" w:unhideWhenUsed="0"/>
-    <w:lsdException w:name="Medium Grid 3 Accent 3" w:semiHidden="0" w:uiPriority="69" w:unhideWhenUsed="0"/>
-    <w:lsdException w:name="Dark List Accent 3" w:semiHidden="0" w:uiPriority="70" w:unhideWhenUsed="0"/>
-    <w:lsdException w:name="Colorful Shading Accent 3" w:semiHidden="0" w:uiPriority="71" w:unhideWhenUsed="0"/>
-    <w:lsdException w:name="Colorful List Accent 3" w:semiHidden="0" w:uiPriority="72" w:unhideWhenUsed="0"/>
-    <w:lsdException w:name="Colorful Grid Accent 3" w:semiHidden="0" w:uiPriority="73" w:unhideWhenUsed="0"/>
-    <w:lsdException w:name="Light Shading Accent 4" w:semiHidden="0" w:uiPriority="60" w:unhideWhenUsed="0"/>
-    <w:lsdException w:name="Light List Accent 4" w:semiHidden="0" w:uiPriority="61" w:unhideWhenUsed="0"/>
-    <w:lsdException w:name="Light Grid Accent 4" w:semiHidden="0" w:uiPriority="62" w:unhideWhenUsed="0"/>
-    <w:lsdException w:name="Medium Shading 1 Accent 4" w:semiHidden="0" w:uiPriority="63" w:unhideWhenUsed="0"/>
-    <w:lsdException w:name="Medium Shading 2 Accent 4" w:semiHidden="0" w:uiPriority="64" w:unhideWhenUsed="0"/>
-    <w:lsdException w:name="Medium List 1 Accent 4" w:semiHidden="0" w:uiPriority="65" w:unhideWhenUsed="0"/>
-    <w:lsdException w:name="Medium List 2 Accent 4" w:semiHidden="0" w:uiPriority="66" w:unhideWhenUsed="0"/>
-    <w:lsdException w:name="Medium Grid 1 Accent 4" w:semiHidden="0" w:uiPriority="67" w:unhideWhenUsed="0"/>
-    <w:lsdException w:name="Medium Grid 2 Accent 4" w:semiHidden="0" w:uiPriority="68" w:unhideWhenUsed="0"/>
-    <w:lsdException w:name="Medium Grid 3 Accent 4" w:semiHidden="0" w:uiPriority="69" w:unhideWhenUsed="0"/>
-    <w:lsdException w:name="Dark List Accent 4" w:semiHidden="0" w:uiPriority="70" w:unhideWhenUsed="0"/>
-    <w:lsdException w:name="Colorful Shading Accent 4" w:semiHidden="0" w:uiPriority="71" w:unhideWhenUsed="0"/>
-    <w:lsdException w:name="Colorful List Accent 4" w:semiHidden="0" w:uiPriority="72" w:unhideWhenUsed="0"/>
-    <w:lsdException w:name="Colorful Grid Accent 4" w:semiHidden="0" w:uiPriority="73" w:unhideWhenUsed="0"/>
-    <w:lsdException w:name="Light Shading Accent 5" w:semiHidden="0" w:uiPriority="60" w:unhideWhenUsed="0"/>
-    <w:lsdException w:name="Light List Accent 5" w:semiHidden="0" w:uiPriority="61" w:unhideWhenUsed="0"/>
-    <w:lsdException w:name="Light Grid Accent 5" w:semiHidden="0" w:uiPriority="62" w:unhideWhenUsed="0"/>
-    <w:lsdException w:name="Medium Shading 1 Accent 5" w:semiHidden="0" w:uiPriority="63" w:unhideWhenUsed="0"/>
-    <w:lsdException w:name="Medium Shading 2 Accent 5" w:semiHidden="0" w:uiPriority="64" w:unhideWhenUsed="0"/>
-    <w:lsdException w:name="Medium List 1 Accent 5" w:semiHidden="0" w:uiPriority="65" w:unhideWhenUsed="0"/>
-    <w:lsdException w:name="Medium List 2 Accent 5" w:semiHidden="0" w:uiPriority="66" w:unhideWhenUsed="0"/>
-    <w:lsdException w:name="Medium Grid 1 Accent 5" w:semiHidden="0" w:uiPriority="67" w:unhideWhenUsed="0"/>
-    <w:lsdException w:name="Medium Grid 2 Accent 5" w:semiHidden="0" w:uiPriority="68" w:unhideWhenUsed="0"/>
-    <w:lsdException w:name="Medium Grid 3 Accent 5" w:semiHidden="0" w:uiPriority="69" w:unhideWhenUsed="0"/>
-    <w:lsdException w:name="Dark List Accent 5" w:semiHidden="0" w:uiPriority="70" w:unhideWhenUsed="0"/>
-    <w:lsdException w:name="Colorful Shading Accent 5" w:semiHidden="0" w:uiPriority="71" w:unhideWhenUsed="0"/>
-    <w:lsdException w:name="Colorful List Accent 5" w:semiHidden="0" w:uiPriority="72" w:unhideWhenUsed="0"/>
-    <w:lsdException w:name="Colorful Grid Accent 5" w:semiHidden="0" w:uiPriority="73" w:unhideWhenUsed="0"/>
-    <w:lsdException w:name="Light Shading Accent 6" w:semiHidden="0" w:uiPriority="60" w:unhideWhenUsed="0"/>
-    <w:lsdException w:name="Light List Accent 6" w:semiHidden="0" w:uiPriority="61" w:unhideWhenUsed="0"/>
-    <w:lsdException w:name="Light Grid Accent 6" w:semiHidden="0" w:uiPriority="62" w:unhideWhenUsed="0"/>
-    <w:lsdException w:name="Medium Shading 1 Accent 6" w:semiHidden="0" w:uiPriority="63" w:unhideWhenUsed="0"/>
-    <w:lsdException w:name="Medium Shading 2 Accent 6" w:semiHidden="0" w:uiPriority="64" w:unhideWhenUsed="0"/>
-    <w:lsdException w:name="Medium List 1 Accent 6" w:semiHidden="0" w:uiPriority="65" w:unhideWhenUsed="0"/>
-    <w:lsdException w:name="Medium List 2 Accent 6" w:semiHidden="0" w:uiPriority="66" w:unhideWhenUsed="0"/>
-    <w:lsdException w:name="Medium Grid 1 Accent 6" w:semiHidden="0" w:uiPriority="67" w:unhideWhenUsed="0"/>
-    <w:lsdException w:name="Medium Grid 2 Accent 6" w:semiHidden="0" w:uiPriority="68" w:unhideWhenUsed="0"/>
-    <w:lsdException w:name="Medium Grid 3 Accent 6" w:semiHidden="0" w:uiPriority="69" w:unhideWhenUsed="0"/>
-    <w:lsdException w:name="Dark List Accent 6" w:semiHidden="0" w:uiPriority="70" w:unhideWhenUsed="0"/>
-    <w:lsdException w:name="Colorful Shading Accent 6" w:semiHidden="0" w:uiPriority="71" w:unhideWhenUsed="0"/>
-    <w:lsdException w:name="Colorful List Accent 6" w:semiHidden="0" w:uiPriority="72" w:unhideWhenUsed="0"/>
-    <w:lsdException w:name="Colorful Grid Accent 6" w:semiHidden="0" w:uiPriority="73" w:unhideWhenUsed="0"/>
-    <w:lsdException w:name="Subtle Emphasis" w:semiHidden="0" w:uiPriority="19" w:unhideWhenUsed="0" w:qFormat="1"/>
-    <w:lsdException w:name="Intense Emphasis" w:semiHidden="0" w:uiPriority="21" w:unhideWhenUsed="0" w:qFormat="1"/>
-    <w:lsdException w:name="Subtle Reference" w:semiHidden="0" w:uiPriority="31" w:unhideWhenUsed="0" w:qFormat="1"/>
-    <w:lsdException w:name="Intense Reference" w:semiHidden="0" w:uiPriority="32" w:unhideWhenUsed="0" w:qFormat="1"/>
-    <w:lsdException w:name="Book Title" w:semiHidden="0" w:uiPriority="33" w:unhideWhenUsed="0" w:qFormat="1"/>
-    <w:lsdException w:name="Bibliography" w:uiPriority="37"/>
-    <w:lsdException w:name="TOC Heading" w:uiPriority="39" w:qFormat="1"/>
-  </w:latentStyles>
-  <w:style w:type="paragraph" w:default="1" w:styleId="Normal">
-    <w:name w:val="Normal"/>
-    <w:qFormat/>
-    <w:rsid w:val="00AD6DDF"/>
-  </w:style>
-  <w:style w:type="character" w:default="1" w:styleId="DefaultParagraphFont">
-    <w:name w:val="Default Paragraph Font"/>
-    <w:uiPriority w:val="1"/>
-    <w:semiHidden/>
-    <w:unhideWhenUsed/>
-  </w:style>
-  <w:style w:type="table" w:default="1" w:styleId="TableNormal">
-    <w:name w:val="Normal Table"/>
-    <w:uiPriority w:val="99"/>
-    <w:semiHidden/>
-    <w:unhideWhenUsed/>
-    <w:tblPr>
-      <w:tblInd w:w="0" w:type="dxa"/>
-      <w:tblCellMar>
-        <w:top w:w="0" w:type="dxa"/>
-        <w:left w:w="108" w:type="dxa"/>
-        <w:bottom w:w="0" w:type="dxa"/>
-        <w:right w:w="108" w:type="dxa"/>
-      </w:tblCellMar>
-    </w:tblPr>
-  </w:style>
-  <w:style w:type="numbering" w:default="1" w:styleId="NoList">
-    <w:name w:val="No List"/>
-    <w:uiPriority w:val="99"/>
-    <w:semiHidden/>
-    <w:unhideWhenUsed/>
-  </w:style>
-  <w:style w:type="paragraph" w:styleId="ListParagraph">
-    <w:name w:val="List Paragraph"/>
-    <w:basedOn w:val="Normal"/>
-    <w:uiPriority w:val="34"/>
-    <w:qFormat/>
-    <w:rsid w:val="008164A1"/>
-    <w:pPr>
-      <w:ind w:left="720"/>
-      <w:contextualSpacing/>
-    </w:pPr>
-  </w:style>
-  <w:style w:type="character" w:styleId="Hyperlink">
-    <w:name w:val="Hyperlink"/>
-    <w:basedOn w:val="DefaultParagraphFont"/>
-    <w:uiPriority w:val="99"/>
-    <w:unhideWhenUsed/>
-    <w:rsid w:val="00CA6880"/>
-    <w:rPr>
-      <w:color w:val="0000FF" w:themeColor="hyperlink"/>
-      <w:u w:val="single"/>
-    </w:rPr>
-  </w:style>
-  <w:style w:type="character" w:styleId="FollowedHyperlink">
-    <w:name w:val="FollowedHyperlink"/>
-    <w:basedOn w:val="DefaultParagraphFont"/>
-    <w:uiPriority w:val="99"/>
-    <w:semiHidden/>
-    <w:unhideWhenUsed/>
-    <w:rsid w:val="00CA6880"/>
-    <w:rPr>
-      <w:color w:val="800080" w:themeColor="followedHyperlink"/>
-      <w:u w:val="single"/>
-    </w:rPr>
-  </w:style>
-  <w:style w:type="paragraph" w:styleId="BalloonText">
-    <w:name w:val="Balloon Text"/>
-    <w:basedOn w:val="Normal"/>
-    <w:link w:val="BalloonTextChar"/>
-    <w:uiPriority w:val="99"/>
-    <w:semiHidden/>
-    <w:unhideWhenUsed/>
-    <w:rsid w:val="00932BE2"/>
-    <w:pPr>
-      <w:spacing w:after="0" w:line="240" w:lineRule="auto"/>
-    </w:pPr>
-    <w:rPr>
-      <w:rFonts w:ascii="Tahoma" w:hAnsi="Tahoma" w:cs="Tahoma"/>
-      <w:sz w:val="16"/>
-      <w:szCs w:val="16"/>
-    </w:rPr>
-  </w:style>
-  <w:style w:type="character" w:customStyle="1" w:styleId="BalloonTextChar">
-    <w:name w:val="Balloon Text Char"/>
-    <w:basedOn w:val="DefaultParagraphFont"/>
-    <w:link w:val="BalloonText"/>
-    <w:uiPriority w:val="99"/>
-    <w:semiHidden/>
-    <w:rsid w:val="00932BE2"/>
-    <w:rPr>
-      <w:rFonts w:ascii="Tahoma" w:hAnsi="Tahoma" w:cs="Tahoma"/>
-      <w:sz w:val="16"/>
-      <w:szCs w:val="16"/>
-    </w:rPr>
-  </w:style>
-  <w:style w:type="paragraph" w:styleId="NoSpacing">
-    <w:name w:val="No Spacing"/>
-    <w:uiPriority w:val="1"/>
-    <w:qFormat/>
-    <w:rsid w:val="00732226"/>
-    <w:pPr>
-      <w:spacing w:after="0" w:line="240" w:lineRule="auto"/>
-    </w:pPr>
-  </w:style>
-  <w:style w:type="character" w:styleId="CommentReference">
-    <w:name w:val="annotation reference"/>
-    <w:basedOn w:val="DefaultParagraphFont"/>
-    <w:uiPriority w:val="99"/>
-    <w:semiHidden/>
-    <w:unhideWhenUsed/>
-    <w:rsid w:val="00B71DA8"/>
-    <w:rPr>
-      <w:sz w:val="16"/>
-      <w:szCs w:val="16"/>
-    </w:rPr>
-  </w:style>
-  <w:style w:type="paragraph" w:styleId="CommentText">
-    <w:name w:val="annotation text"/>
-    <w:basedOn w:val="Normal"/>
-    <w:link w:val="CommentTextChar"/>
-    <w:uiPriority w:val="99"/>
-    <w:unhideWhenUsed/>
-    <w:rsid w:val="00B71DA8"/>
-    <w:pPr>
-      <w:spacing w:line="240" w:lineRule="auto"/>
-    </w:pPr>
-    <w:rPr>
-      <w:sz w:val="20"/>
-      <w:szCs w:val="20"/>
-    </w:rPr>
-  </w:style>
-  <w:style w:type="character" w:customStyle="1" w:styleId="CommentTextChar">
-    <w:name w:val="Comment Text Char"/>
-    <w:basedOn w:val="DefaultParagraphFont"/>
-    <w:link w:val="CommentText"/>
-    <w:uiPriority w:val="99"/>
-    <w:rsid w:val="00B71DA8"/>
-    <w:rPr>
-      <w:sz w:val="20"/>
-      <w:szCs w:val="20"/>
-    </w:rPr>
-  </w:style>
-  <w:style w:type="paragraph" w:styleId="CommentSubject">
-    <w:name w:val="annotation subject"/>
-    <w:basedOn w:val="CommentText"/>
-    <w:next w:val="CommentText"/>
-    <w:link w:val="CommentSubjectChar"/>
-    <w:uiPriority w:val="99"/>
-    <w:semiHidden/>
-    <w:unhideWhenUsed/>
-    <w:rsid w:val="00B71DA8"/>
-    <w:rPr>
-      <w:b/>
-      <w:bCs/>
-    </w:rPr>
-  </w:style>
-  <w:style w:type="character" w:customStyle="1" w:styleId="CommentSubjectChar">
-    <w:name w:val="Comment Subject Char"/>
-    <w:basedOn w:val="CommentTextChar"/>
-    <w:link w:val="CommentSubject"/>
-    <w:uiPriority w:val="99"/>
-    <w:semiHidden/>
-    <w:rsid w:val="00B71DA8"/>
-    <w:rPr>
-      <w:b/>
-      <w:bCs/>
-      <w:sz w:val="20"/>
-      <w:szCs w:val="20"/>
-    </w:rPr>
-  </w:style>
-</w:styles>
-</file>
-
-<file path=word/stylesWithEffects.xml><?xml version="1.0" encoding="utf-8"?>
-<w:styles xmlns:wpc="http://schemas.microsoft.com/office/word/2010/wordprocessingCanvas" xmlns:mc="http://schemas.openxmlformats.org/markup-compatibility/2006" xmlns:o="urn:schemas-microsoft-com:office:office" xmlns:r="http://schemas.openxmlformats.org/officeDocument/2006/relationships" xmlns:m="http://schemas.openxmlformats.org/officeDocument/2006/math" xmlns:v="urn:schemas-microsoft-com:vml" xmlns:wp14="http://schemas.microsoft.com/office/word/2010/wordprocessingDrawing" xmlns:wp="http://schemas.openxmlformats.org/drawingml/2006/wordprocessingDrawing" xmlns:w10="urn:schemas-microsoft-com:office:word" xmlns:w="http://schemas.openxmlformats.org/wordprocessingml/2006/main" xmlns:w14="http://schemas.microsoft.com/office/word/2010/wordml" xmlns:wpg="http://schemas.microsoft.com/office/word/2010/wordprocessingGroup" xmlns:wpi="http://schemas.microsoft.com/office/word/2010/wordprocessingInk" xmlns:wne="http://schemas.microsoft.com/office/word/2006/wordml" xmlns:wps="http://schemas.microsoft.com/office/word/2010/wordprocessingShape" mc:Ignorable="w14 wp14">
-  <w:docDefaults>
-    <w:rPrDefault>
-      <w:rPr>
-        <w:rFonts w:asciiTheme="minorHAnsi" w:eastAsiaTheme="minorHAnsi" w:hAnsiTheme="minorHAnsi" w:cstheme="minorBidi"/>
-        <w:sz w:val="22"/>
-        <w:szCs w:val="22"/>
-        <w:lang w:val="en-US" w:eastAsia="en-US" w:bidi="ar-SA"/>
-      </w:rPr>
-    </w:rPrDefault>
-    <w:pPrDefault>
-      <w:pPr>
-        <w:spacing w:after="200" w:line="276" w:lineRule="auto"/>
-      </w:pPr>
-    </w:pPrDefault>
-  </w:docDefaults>
-  <w:latentStyles w:defLockedState="0" w:defUIPriority="99" w:defSemiHidden="1" w:defUnhideWhenUsed="1" w:defQFormat="0" w:count="267">
-    <w:lsdException w:name="Normal" w:semiHidden="0" w:uiPriority="0" w:unhideWhenUsed="0" w:qFormat="1"/>
-    <w:lsdException w:name="heading 1" w:semiHidden="0" w:uiPriority="9" w:unhideWhenUsed="0" w:qFormat="1"/>
-    <w:lsdException w:name="heading 2" w:uiPriority="9" w:qFormat="1"/>
-    <w:lsdException w:name="heading 3" w:uiPriority="9" w:qFormat="1"/>
-    <w:lsdException w:name="heading 4" w:uiPriority="9" w:qFormat="1"/>
-    <w:lsdException w:name="heading 5" w:uiPriority="9" w:qFormat="1"/>
-    <w:lsdException w:name="heading 6" w:uiPriority="9" w:qFormat="1"/>
-    <w:lsdException w:name="heading 7" w:uiPriority="9" w:qFormat="1"/>
-    <w:lsdException w:name="heading 8" w:uiPriority="9" w:qFormat="1"/>
-    <w:lsdException w:name="heading 9" w:uiPriority="9" w:qFormat="1"/>
-    <w:lsdException w:name="toc 1" w:uiPriority="39"/>
-    <w:lsdException w:name="toc 2" w:uiPriority="39"/>
-    <w:lsdException w:name="toc 3" w:uiPriority="39"/>
-    <w:lsdException w:name="toc 4" w:uiPriority="39"/>
-    <w:lsdException w:name="toc 5" w:uiPriority="39"/>
-    <w:lsdException w:name="toc 6" w:uiPriority="39"/>
-    <w:lsdException w:name="toc 7" w:uiPriority="39"/>
-    <w:lsdException w:name="toc 8" w:uiPriority="39"/>
-    <w:lsdException w:name="toc 9" w:uiPriority="39"/>
-    <w:lsdException w:name="caption" w:uiPriority="35" w:qFormat="1"/>
-    <w:lsdException w:name="Title" w:semiHidden="0" w:uiPriority="10" w:unhideWhenUsed="0" w:qFormat="1"/>
-    <w:lsdException w:name="Default Paragraph Font" w:uiPriority="1"/>
-    <w:lsdException w:name="Subtitle" w:semiHidden="0" w:uiPriority="11" w:unhideWhenUsed="0" w:qFormat="1"/>
-    <w:lsdException w:name="Strong" w:semiHidden="0" w:uiPriority="22" w:unhideWhenUsed="0" w:qFormat="1"/>
-    <w:lsdException w:name="Emphasis" w:semiHidden="0" w:uiPriority="20" w:unhideWhenUsed="0" w:qFormat="1"/>
-    <w:lsdException w:name="Table Grid" w:semiHidden="0" w:uiPriority="59" w:unhideWhenUsed="0"/>
-    <w:lsdException w:name="Placeholder Text" w:unhideWhenUsed="0"/>
-    <w:lsdException w:name="No Spacing" w:semiHidden="0" w:uiPriority="1" w:unhideWhenUsed="0" w:qFormat="1"/>
-    <w:lsdException w:name="Light Shading" w:semiHidden="0" w:uiPriority="60" w:unhideWhenUsed="0"/>
-    <w:lsdException w:name="Light List" w:semiHidden="0" w:uiPriority="61" w:unhideWhenUsed="0"/>
-    <w:lsdException w:name="Light Grid" w:semiHidden="0" w:uiPriority="62" w:unhideWhenUsed="0"/>
-    <w:lsdException w:name="Medium Shading 1" w:semiHidden="0" w:uiPriority="63" w:unhideWhenUsed="0"/>
-    <w:lsdException w:name="Medium Shading 2" w:semiHidden="0" w:uiPriority="64" w:unhideWhenUsed="0"/>
-    <w:lsdException w:name="Medium List 1" w:semiHidden="0" w:uiPriority="65" w:unhideWhenUsed="0"/>
-    <w:lsdException w:name="Medium List 2" w:semiHidden="0" w:uiPriority="66" w:unhideWhenUsed="0"/>
-    <w:lsdException w:name="Medium Grid 1" w:semiHidden="0" w:uiPriority="67" w:unhideWhenUsed="0"/>
-    <w:lsdException w:name="Medium Grid 2" w:semiHidden="0" w:uiPriority="68" w:unhideWhenUsed="0"/>
-    <w:lsdException w:name="Medium Grid 3" w:semiHidden="0" w:uiPriority="69" w:unhideWhenUsed="0"/>
-    <w:lsdException w:name="Dark List" w:semiHidden="0" w:uiPriority="70" w:unhideWhenUsed="0"/>
-    <w:lsdException w:name="Colorful Shading" w:semiHidden="0" w:uiPriority="71" w:unhideWhenUsed="0"/>
-    <w:lsdException w:name="Colorful List" w:semiHidden="0" w:uiPriority="72" w:unhideWhenUsed="0"/>
-    <w:lsdException w:name="Colorful Grid" w:semiHidden="0" w:uiPriority="73" w:unhideWhenUsed="0"/>
-    <w:lsdException w:name="Light Shading Accent 1" w:semiHidden="0" w:uiPriority="60" w:unhideWhenUsed="0"/>
-    <w:lsdException w:name="Light List Accent 1" w:semiHidden="0" w:uiPriority="61" w:unhideWhenUsed="0"/>
-    <w:lsdException w:name="Light Grid Accent 1" w:semiHidden="0" w:uiPriority="62" w:unhideWhenUsed="0"/>
-    <w:lsdException w:name="Medium Shading 1 Accent 1" w:semiHidden="0" w:uiPriority="63" w:unhideWhenUsed="0"/>
-    <w:lsdException w:name="Medium Shading 2 Accent 1" w:semiHidden="0" w:uiPriority="64" w:unhideWhenUsed="0"/>
-    <w:lsdException w:name="Medium List 1 Accent 1" w:semiHidden="0" w:uiPriority="65" w:unhideWhenUsed="0"/>
-    <w:lsdException w:name="Revision" w:unhideWhenUsed="0"/>
-    <w:lsdException w:name="List Paragraph" w:semiHidden="0" w:uiPriority="34" w:unhideWhenUsed="0" w:qFormat="1"/>
-    <w:lsdException w:name="Quote" w:semiHidden="0" w:uiPriority="29" w:unhideWhenUsed="0" w:qFormat="1"/>
-    <w:lsdException w:name="Intense Quote" w:semiHidden="0" w:uiPriority="30" w:unhideWhenUsed="0" w:qFormat="1"/>
-    <w:lsdException w:name="Medium List 2 Accent 1" w:semiHidden="0" w:uiPriority="66" w:unhideWhenUsed="0"/>
-    <w:lsdException w:name="Medium Grid 1 Accent 1" w:semiHidden="0" w:uiPriority="67" w:unhideWhenUsed="0"/>
-    <w:lsdException w:name="Medium Grid 2 Accent 1" w:semiHidden="0" w:uiPriority="68" w:unhideWhenUsed="0"/>
-    <w:lsdException w:name="Medium Grid 3 Accent 1" w:semiHidden="0" w:uiPriority="69" w:unhideWhenUsed="0"/>
-    <w:lsdException w:name="Dark List Accent 1" w:semiHidden="0" w:uiPriority="70" w:unhideWhenUsed="0"/>
-    <w:lsdException w:name="Colorful Shading Accent 1" w:semiHidden="0" w:uiPriority="71" w:unhideWhenUsed="0"/>
-    <w:lsdException w:name="Colorful List Accent 1" w:semiHidden="0" w:uiPriority="72" w:unhideWhenUsed="0"/>
-    <w:lsdException w:name="Colorful Grid Accent 1" w:semiHidden="0" w:uiPriority="73" w:unhideWhenUsed="0"/>
-    <w:lsdException w:name="Light Shading Accent 2" w:semiHidden="0" w:uiPriority="60" w:unhideWhenUsed="0"/>
-    <w:lsdException w:name="Light List Accent 2" w:semiHidden="0" w:uiPriority="61" w:unhideWhenUsed="0"/>
-    <w:lsdException w:name="Light Grid Accent 2" w:semiHidden="0" w:uiPriority="62" w:unhideWhenUsed="0"/>
-    <w:lsdException w:name="Medium Shading 1 Accent 2" w:semiHidden="0" w:uiPriority="63" w:unhideWhenUsed="0"/>
-    <w:lsdException w:name="Medium Shading 2 Accent 2" w:semiHidden="0" w:uiPriority="64" w:unhideWhenUsed="0"/>
-    <w:lsdException w:name="Medium List 1 Accent 2" w:semiHidden="0" w:uiPriority="65" w:unhideWhenUsed="0"/>
-    <w:lsdException w:name="Medium List 2 Accent 2" w:semiHidden="0" w:uiPriority="66" w:unhideWhenUsed="0"/>
-    <w:lsdException w:name="Medium Grid 1 Accent 2" w:semiHidden="0" w:uiPriority="67" w:unhideWhenUsed="0"/>
-    <w:lsdException w:name="Medium Grid 2 Accent 2" w:semiHidden="0" w:uiPriority="68" w:unhideWhenUsed="0"/>
-    <w:lsdException w:name="Medium Grid 3 Accent 2" w:semiHidden="0" w:uiPriority="69" w:unhideWhenUsed="0"/>
-    <w:lsdException w:name="Dark List Accent 2" w:semiHidden="0" w:uiPriority="70" w:unhideWhenUsed="0"/>
-    <w:lsdException w:name="Colorful Shading Accent 2" w:semiHidden="0" w:uiPriority="71" w:unhideWhenUsed="0"/>
-    <w:lsdException w:name="Colorful List Accent 2" w:semiHidden="0" w:uiPriority="72" w:unhideWhenUsed="0"/>
-    <w:lsdException w:name="Colorful Grid Accent 2" w:semiHidden="0" w:uiPriority="73" w:unhideWhenUsed="0"/>
-    <w:lsdException w:name="Light Shading Accent 3" w:semiHidden="0" w:uiPriority="60" w:unhideWhenUsed="0"/>
-    <w:lsdException w:name="Light List Accent 3" w:semiHidden="0" w:uiPriority="61" w:unhideWhenUsed="0"/>
-    <w:lsdException w:name="Light Grid Accent 3" w:semiHidden="0" w:uiPriority="62" w:unhideWhenUsed="0"/>
-    <w:lsdException w:name="Medium Shading 1 Accent 3" w:semiHidden="0" w:uiPriority="63" w:unhideWhenUsed="0"/>
-    <w:lsdException w:name="Medium Shading 2 Accent 3" w:semiHidden="0" w:uiPriority="64" w:unhideWhenUsed="0"/>
-    <w:lsdException w:name="Medium List 1 Accent 3" w:semiHidden="0" w:uiPriority="65" w:unhideWhenUsed="0"/>
-    <w:lsdException w:name="Medium List 2 Accent 3" w:semiHidden="0" w:uiPriority="66" w:unhideWhenUsed="0"/>
-    <w:lsdException w:name="Medium Grid 1 Accent 3" w:semiHidden="0" w:uiPriority="67" w:unhideWhenUsed="0"/>
-    <w:lsdException w:name="Medium Grid 2 Accent 3" w:semiHidden="0" w:uiPriority="68" w:unhideWhenUsed="0"/>
-    <w:lsdException w:name="Medium Grid 3 Accent 3" w:semiHidden="0" w:uiPriority="69" w:unhideWhenUsed="0"/>
-    <w:lsdException w:name="Dark List Accent 3" w:semiHidden="0" w:uiPriority="70" w:unhideWhenUsed="0"/>
-    <w:lsdException w:name="Colorful Shading Accent 3" w:semiHidden="0" w:uiPriority="71" w:unhideWhenUsed="0"/>
-    <w:lsdException w:name="Colorful List Accent 3" w:semiHidden="0" w:uiPriority="72" w:unhideWhenUsed="0"/>
-    <w:lsdException w:name="Colorful Grid Accent 3" w:semiHidden="0" w:uiPriority="73" w:unhideWhenUsed="0"/>
-    <w:lsdException w:name="Light Shading Accent 4" w:semiHidden="0" w:uiPriority="60" w:unhideWhenUsed="0"/>
-    <w:lsdException w:name="Light List Accent 4" w:semiHidden="0" w:uiPriority="61" w:unhideWhenUsed="0"/>
-    <w:lsdException w:name="Light Grid Accent 4" w:semiHidden="0" w:uiPriority="62" w:unhideWhenUsed="0"/>
-    <w:lsdException w:name="Medium Shading 1 Accent 4" w:semiHidden="0" w:uiPriority="63" w:unhideWhenUsed="0"/>
-    <w:lsdException w:name="Medium Shading 2 Accent 4" w:semiHidden="0" w:uiPriority="64" w:unhideWhenUsed="0"/>
-    <w:lsdException w:name="Medium List 1 Accent 4" w:semiHidden="0" w:uiPriority="65" w:unhideWhenUsed="0"/>
-    <w:lsdException w:name="Medium List 2 Accent 4" w:semiHidden="0" w:uiPriority="66" w:unhideWhenUsed="0"/>
-    <w:lsdException w:name="Medium Grid 1 Accent 4" w:semiHidden="0" w:uiPriority="67" w:unhideWhenUsed="0"/>
-    <w:lsdException w:name="Medium Grid 2 Accent 4" w:semiHidden="0" w:uiPriority="68" w:unhideWhenUsed="0"/>
-    <w:lsdException w:name="Medium Grid 3 Accent 4" w:semiHidden="0" w:uiPriority="69" w:unhideWhenUsed="0"/>
-    <w:lsdException w:name="Dark List Accent 4" w:semiHidden="0" w:uiPriority="70" w:unhideWhenUsed="0"/>
-    <w:lsdException w:name="Colorful Shading Accent 4" w:semiHidden="0" w:uiPriority="71" w:unhideWhenUsed="0"/>
-    <w:lsdException w:name="Colorful List Accent 4" w:semiHidden="0" w:uiPriority="72" w:unhideWhenUsed="0"/>
-    <w:lsdException w:name="Colorful Grid Accent 4" w:semiHidden="0" w:uiPriority="73" w:unhideWhenUsed="0"/>
-    <w:lsdException w:name="Light Shading Accent 5" w:semiHidden="0" w:uiPriority="60" w:unhideWhenUsed="0"/>
-    <w:lsdException w:name="Light List Accent 5" w:semiHidden="0" w:uiPriority="61" w:unhideWhenUsed="0"/>
-    <w:lsdException w:name="Light Grid Accent 5" w:semiHidden="0" w:uiPriority="62" w:unhideWhenUsed="0"/>
-    <w:lsdException w:name="Medium Shading 1 Accent 5" w:semiHidden="0" w:uiPriority="63" w:unhideWhenUsed="0"/>
-    <w:lsdException w:name="Medium Shading 2 Accent 5" w:semiHidden="0" w:uiPriority="64" w:unhideWhenUsed="0"/>
-    <w:lsdException w:name="Medium List 1 Accent 5" w:semiHidden="0" w:uiPriority="65" w:unhideWhenUsed="0"/>
-    <w:lsdException w:name="Medium List 2 Accent 5" w:semiHidden="0" w:uiPriority="66" w:unhideWhenUsed="0"/>
-    <w:lsdException w:name="Medium Grid 1 Accent 5" w:semiHidden="0" w:uiPriority="67" w:unhideWhenUsed="0"/>
-    <w:lsdException w:name="Medium Grid 2 Accent 5" w:semiHidden="0" w:uiPriority="68" w:unhideWhenUsed="0"/>
-    <w:lsdException w:name="Medium Grid 3 Accent 5" w:semiHidden="0" w:uiPriority="69" w:unhideWhenUsed="0"/>
-    <w:lsdException w:name="Dark List Accent 5" w:semiHidden="0" w:uiPriority="70" w:unhideWhenUsed="0"/>
-    <w:lsdException w:name="Colorful Shading Accent 5" w:semiHidden="0" w:uiPriority="71" w:unhideWhenUsed="0"/>
-    <w:lsdException w:name="Colorful List Accent 5" w:semiHidden="0" w:uiPriority="72" w:unhideWhenUsed="0"/>
-    <w:lsdException w:name="Colorful Grid Accent 5" w:semiHidden="0" w:uiPriority="73" w:unhideWhenUsed="0"/>
-    <w:lsdException w:name="Light Shading Accent 6" w:semiHidden="0" w:uiPriority="60" w:unhideWhenUsed="0"/>
-    <w:lsdException w:name="Light List Accent 6" w:semiHidden="0" w:uiPriority="61" w:unhideWhenUsed="0"/>
-    <w:lsdException w:name="Light Grid Accent 6" w:semiHidden="0" w:uiPriority="62" w:unhideWhenUsed="0"/>
-    <w:lsdException w:name="Medium Shading 1 Accent 6" w:semiHidden="0" w:uiPriority="63" w:unhideWhenUsed="0"/>
-    <w:lsdException w:name="Medium Shading 2 Accent 6" w:semiHidden="0" w:uiPriority="64" w:unhideWhenUsed="0"/>
-    <w:lsdException w:name="Medium List 1 Accent 6" w:semiHidden="0" w:uiPriority="65" w:unhideWhenUsed="0"/>
-    <w:lsdException w:name="Medium List 2 Accent 6" w:semiHidden="0" w:uiPriority="66" w:unhideWhenUsed="0"/>
-    <w:lsdException w:name="Medium Grid 1 Accent 6" w:semiHidden="0" w:uiPriority="67" w:unhideWhenUsed="0"/>
-    <w:lsdException w:name="Medium Grid 2 Accent 6" w:semiHidden="0" w:uiPriority="68" w:unhideWhenUsed="0"/>
-    <w:lsdException w:name="Medium Grid 3 Accent 6" w:semiHidden="0" w:uiPriority="69" w:unhideWhenUsed="0"/>
-    <w:lsdException w:name="Dark List Accent 6" w:semiHidden="0" w:uiPriority="70" w:unhideWhenUsed="0"/>
-    <w:lsdException w:name="Colorful Shading Accent 6" w:semiHidden="0" w:uiPriority="71" w:unhideWhenUsed="0"/>
-    <w:lsdException w:name="Colorful List Accent 6" w:semiHidden="0" w:uiPriority="72" w:unhideWhenUsed="0"/>
-    <w:lsdException w:name="Colorful Grid Accent 6" w:semiHidden="0" w:uiPriority="73" w:unhideWhenUsed="0"/>
-    <w:lsdException w:name="Subtle Emphasis" w:semiHidden="0" w:uiPriority="19" w:unhideWhenUsed="0" w:qFormat="1"/>
-    <w:lsdException w:name="Intense Emphasis" w:semiHidden="0" w:uiPriority="21" w:unhideWhenUsed="0" w:qFormat="1"/>
-    <w:lsdException w:name="Subtle Reference" w:semiHidden="0" w:uiPriority="31" w:unhideWhenUsed="0" w:qFormat="1"/>
-    <w:lsdException w:name="Intense Reference" w:semiHidden="0" w:uiPriority="32" w:unhideWhenUsed="0" w:qFormat="1"/>
-    <w:lsdException w:name="Book Title" w:semiHidden="0" w:uiPriority="33" w:unhideWhenUsed="0" w:qFormat="1"/>
-    <w:lsdException w:name="Bibliography" w:uiPriority="37"/>
-    <w:lsdException w:name="TOC Heading" w:uiPriority="39" w:qFormat="1"/>
+  <w:latentStyles w:defLockedState="0" w:defUIPriority="99" w:defSemiHidden="0" w:defUnhideWhenUsed="0" w:defQFormat="0" w:count="374">
+    <w:lsdException w:name="Normal" w:uiPriority="0" w:qFormat="1"/>
+    <w:lsdException w:name="heading 1" w:uiPriority="9" w:qFormat="1"/>
+    <w:lsdException w:name="heading 2" w:semiHidden="1" w:uiPriority="9" w:unhideWhenUsed="1" w:qFormat="1"/>
+    <w:lsdException w:name="heading 3" w:semiHidden="1" w:uiPriority="9" w:unhideWhenUsed="1" w:qFormat="1"/>
+    <w:lsdException w:name="heading 4" w:semiHidden="1" w:uiPriority="9" w:unhideWhenUsed="1" w:qFormat="1"/>
+    <w:lsdException w:name="heading 5" w:semiHidden="1" w:uiPriority="9" w:unhideWhenUsed="1" w:qFormat="1"/>
+    <w:lsdException w:name="heading 6" w:semiHidden="1" w:uiPriority="9" w:unhideWhenUsed="1" w:qFormat="1"/>
+    <w:lsdException w:name="heading 7" w:semiHidden="1" w:uiPriority="9" w:unhideWhenUsed="1" w:qFormat="1"/>
+    <w:lsdException w:name="heading 8" w:semiHidden="1" w:uiPriority="9" w:unhideWhenUsed="1" w:qFormat="1"/>
+    <w:lsdException w:name="heading 9" w:semiHidden="1" w:uiPriority="9" w:unhideWhenUsed="1" w:qFormat="1"/>
+    <w:lsdException w:name="index 1" w:semiHidden="1" w:unhideWhenUsed="1"/>
+    <w:lsdException w:name="index 2" w:semiHidden="1" w:unhideWhenUsed="1"/>
+    <w:lsdException w:name="index 3" w:semiHidden="1" w:unhideWhenUsed="1"/>
+    <w:lsdException w:name="index 4" w:semiHidden="1" w:unhideWhenUsed="1"/>
+    <w:lsdException w:name="index 5" w:semiHidden="1" w:unhideWhenUsed="1"/>
+    <w:lsdException w:name="index 6" w:semiHidden="1" w:unhideWhenUsed="1"/>
+    <w:lsdException w:name="index 7" w:semiHidden="1" w:unhideWhenUsed="1"/>
+    <w:lsdException w:name="index 8" w:semiHidden="1" w:unhideWhenUsed="1"/>
+    <w:lsdException w:name="index 9" w:semiHidden="1" w:unhideWhenUsed="1"/>
+    <w:lsdException w:name="toc 1" w:semiHidden="1" w:uiPriority="39" w:unhideWhenUsed="1"/>
+    <w:lsdException w:name="toc 2" w:semiHidden="1" w:uiPriority="39" w:unhideWhenUsed="1"/>
+    <w:lsdException w:name="toc 3" w:semiHidden="1" w:uiPriority="39" w:unhideWhenUsed="1"/>
+    <w:lsdException w:name="toc 4" w:semiHidden="1" w:uiPriority="39" w:unhideWhenUsed="1"/>
+    <w:lsdException w:name="toc 5" w:semiHidden="1" w:uiPriority="39" w:unhideWhenUsed="1"/>
+    <w:lsdException w:name="toc 6" w:semiHidden="1" w:uiPriority="39" w:unhideWhenUsed="1"/>
+    <w:lsdException w:name="toc 7" w:semiHidden="1" w:uiPriority="39" w:unhideWhenUsed="1"/>
+    <w:lsdException w:name="toc 8" w:semiHidden="1" w:uiPriority="39" w:unhideWhenUsed="1"/>
+    <w:lsdException w:name="toc 9" w:semiHidden="1" w:uiPriority="39" w:unhideWhenUsed="1"/>
+    <w:lsdException w:name="Normal Indent" w:semiHidden="1" w:unhideWhenUsed="1"/>
+    <w:lsdException w:name="footnote text" w:semiHidden="1" w:unhideWhenUsed="1"/>
+    <w:lsdException w:name="annotation text" w:semiHidden="1" w:unhideWhenUsed="1"/>
+    <w:lsdException w:name="header" w:semiHidden="1" w:unhideWhenUsed="1"/>
+    <w:lsdException w:name="footer" w:semiHidden="1" w:unhideWhenUsed="1"/>
+    <w:lsdException w:name="index heading" w:semiHidden="1" w:unhideWhenUsed="1"/>
+    <w:lsdException w:name="caption" w:semiHidden="1" w:uiPriority="35" w:unhideWhenUsed="1" w:qFormat="1"/>
+    <w:lsdException w:name="table of figures" w:semiHidden="1" w:unhideWhenUsed="1"/>
+    <w:lsdException w:name="envelope address" w:semiHidden="1" w:unhideWhenUsed="1"/>
+    <w:lsdException w:name="envelope return" w:semiHidden="1" w:unhideWhenUsed="1"/>
+    <w:lsdException w:name="footnote reference" w:semiHidden="1" w:unhideWhenUsed="1"/>
+    <w:lsdException w:name="annotation reference" w:semiHidden="1" w:unhideWhenUsed="1"/>
+    <w:lsdException w:name="line number" w:semiHidden="1" w:unhideWhenUsed="1"/>
+    <w:lsdException w:name="page number" w:semiHidden="1" w:unhideWhenUsed="1"/>
+    <w:lsdException w:name="endnote reference" w:semiHidden="1" w:unhideWhenUsed="1"/>
+    <w:lsdException w:name="endnote text" w:semiHidden="1" w:unhideWhenUsed="1"/>
+    <w:lsdException w:name="table of authorities" w:semiHidden="1" w:unhideWhenUsed="1"/>
+    <w:lsdException w:name="macro" w:semiHidden="1" w:unhideWhenUsed="1"/>
+    <w:lsdException w:name="toa heading" w:semiHidden="1" w:unhideWhenUsed="1"/>
+    <w:lsdException w:name="List" w:semiHidden="1" w:unhideWhenUsed="1"/>
+    <w:lsdException w:name="List Bullet" w:semiHidden="1" w:unhideWhenUsed="1"/>
+    <w:lsdException w:name="List Number" w:semiHidden="1" w:unhideWhenUsed="1"/>
+    <w:lsdException w:name="List 2" w:semiHidden="1" w:unhideWhenUsed="1"/>
+    <w:lsdException w:name="List 3" w:semiHidden="1" w:unhideWhenUsed="1"/>
+    <w:lsdException w:name="List 4" w:semiHidden="1" w:unhideWhenUsed="1"/>
+    <w:lsdException w:name="List 5" w:semiHidden="1" w:unhideWhenUsed="1"/>
+    <w:lsdException w:name="List Bullet 2" w:semiHidden="1" w:unhideWhenUsed="1"/>
+    <w:lsdException w:name="List Bullet 3" w:semiHidden="1" w:unhideWhenUsed="1"/>
+    <w:lsdException w:name="List Bullet 4" w:semiHidden="1" w:unhideWhenUsed="1"/>
+    <w:lsdException w:name="List Bullet 5" w:semiHidden="1" w:unhideWhenUsed="1"/>
+    <w:lsdException w:name="List Number 2" w:semiHidden="1" w:unhideWhenUsed="1"/>
+    <w:lsdException w:name="List Number 3" w:semiHidden="1" w:unhideWhenUsed="1"/>
+    <w:lsdException w:name="List Number 4" w:semiHidden="1" w:unhideWhenUsed="1"/>
+    <w:lsdException w:name="List Number 5" w:semiHidden="1" w:unhideWhenUsed="1"/>
+    <w:lsdException w:name="Title" w:uiPriority="10" w:qFormat="1"/>
+    <w:lsdException w:name="Closing" w:semiHidden="1" w:unhideWhenUsed="1"/>
+    <w:lsdException w:name="Signature" w:semiHidden="1" w:unhideWhenUsed="1"/>
+    <w:lsdException w:name="Default Paragraph Font" w:semiHidden="1" w:uiPriority="1" w:unhideWhenUsed="1"/>
+    <w:lsdException w:name="Body Text" w:semiHidden="1" w:unhideWhenUsed="1"/>
+    <w:lsdException w:name="Body Text Indent" w:semiHidden="1" w:unhideWhenUsed="1"/>
+    <w:lsdException w:name="List Continue" w:semiHidden="1" w:unhideWhenUsed="1"/>
+    <w:lsdException w:name="List Continue 2" w:semiHidden="1" w:unhideWhenUsed="1"/>
+    <w:lsdException w:name="List Continue 3" w:semiHidden="1" w:unhideWhenUsed="1"/>
+    <w:lsdException w:name="List Continue 4" w:semiHidden="1" w:unhideWhenUsed="1"/>
+    <w:lsdException w:name="List Continue 5" w:semiHidden="1" w:unhideWhenUsed="1"/>
+    <w:lsdException w:name="Message Header" w:semiHidden="1" w:unhideWhenUsed="1"/>
+    <w:lsdException w:name="Subtitle" w:uiPriority="11" w:qFormat="1"/>
+    <w:lsdException w:name="Salutation" w:semiHidden="1" w:unhideWhenUsed="1"/>
+    <w:lsdException w:name="Date" w:semiHidden="1" w:unhideWhenUsed="1"/>
+    <w:lsdException w:name="Body Text First Indent" w:semiHidden="1" w:unhideWhenUsed="1"/>
+    <w:lsdException w:name="Body Text First Indent 2" w:semiHidden="1" w:unhideWhenUsed="1"/>
+    <w:lsdException w:name="Note Heading" w:semiHidden="1" w:unhideWhenUsed="1"/>
+    <w:lsdException w:name="Body Text 2" w:semiHidden="1" w:unhideWhenUsed="1"/>
+    <w:lsdException w:name="Body Text 3" w:semiHidden="1" w:unhideWhenUsed="1"/>
+    <w:lsdException w:name="Body Text Indent 2" w:semiHidden="1" w:unhideWhenUsed="1"/>
+    <w:lsdException w:name="Body Text Indent 3" w:semiHidden="1" w:unhideWhenUsed="1"/>
+    <w:lsdException w:name="Block Text" w:semiHidden="1" w:unhideWhenUsed="1"/>
+    <w:lsdException w:name="Hyperlink" w:semiHidden="1" w:unhideWhenUsed="1"/>
+    <w:lsdException w:name="FollowedHyperlink" w:semiHidden="1" w:unhideWhenUsed="1"/>
+    <w:lsdException w:name="Strong" w:uiPriority="22" w:qFormat="1"/>
+    <w:lsdException w:name="Emphasis" w:uiPriority="20" w:qFormat="1"/>
+    <w:lsdException w:name="Document Map" w:semiHidden="1" w:unhideWhenUsed="1"/>
+    <w:lsdException w:name="Plain Text" w:semiHidden="1" w:unhideWhenUsed="1"/>
+    <w:lsdException w:name="E-mail Signature" w:semiHidden="1" w:unhideWhenUsed="1"/>
+    <w:lsdException w:name="HTML Top of Form" w:semiHidden="1" w:unhideWhenUsed="1"/>
+    <w:lsdException w:name="HTML Bottom of Form" w:semiHidden="1" w:unhideWhenUsed="1"/>
+    <w:lsdException w:name="Normal (Web)" w:semiHidden="1" w:unhideWhenUsed="1"/>
+    <w:lsdException w:name="HTML Acronym" w:semiHidden="1" w:unhideWhenUsed="1"/>
+    <w:lsdException w:name="HTML Address" w:semiHidden="1" w:unhideWhenUsed="1"/>
+    <w:lsdException w:name="HTML Cite" w:semiHidden="1" w:unhideWhenUsed="1"/>
+    <w:lsdException w:name="HTML Code" w:semiHidden="1" w:unhideWhenUsed="1"/>
+    <w:lsdException w:name="HTML Definition" w:semiHidden="1" w:unhideWhenUsed="1"/>
+    <w:lsdException w:name="HTML Keyboard" w:semiHidden="1" w:unhideWhenUsed="1"/>
+    <w:lsdException w:name="HTML Preformatted" w:semiHidden="1" w:unhideWhenUsed="1"/>
+    <w:lsdException w:name="HTML Sample" w:semiHidden="1" w:unhideWhenUsed="1"/>
+    <w:lsdException w:name="HTML Typewriter" w:semiHidden="1" w:unhideWhenUsed="1"/>
+    <w:lsdException w:name="HTML Variable" w:semiHidden="1" w:unhideWhenUsed="1"/>
+    <w:lsdException w:name="Normal Table" w:semiHidden="1" w:unhideWhenUsed="1"/>
+    <w:lsdException w:name="annotation subject" w:semiHidden="1" w:unhideWhenUsed="1"/>
+    <w:lsdException w:name="No List" w:semiHidden="1" w:unhideWhenUsed="1"/>
+    <w:lsdException w:name="Outline List 1" w:semiHidden="1" w:unhideWhenUsed="1"/>
+    <w:lsdException w:name="Outline List 2" w:semiHidden="1" w:unhideWhenUsed="1"/>
+    <w:lsdException w:name="Outline List 3" w:semiHidden="1" w:unhideWhenUsed="1"/>
+    <w:lsdException w:name="Table Simple 1" w:semiHidden="1" w:unhideWhenUsed="1"/>
+    <w:lsdException w:name="Table Simple 2" w:semiHidden="1" w:unhideWhenUsed="1"/>
+    <w:lsdException w:name="Table Simple 3" w:semiHidden="1" w:unhideWhenUsed="1"/>
+    <w:lsdException w:name="Table Classic 1" w:semiHidden="1" w:unhideWhenUsed="1"/>
+    <w:lsdException w:name="Table Classic 2" w:semiHidden="1" w:unhideWhenUsed="1"/>
+    <w:lsdException w:name="Table Classic 3" w:semiHidden="1" w:unhideWhenUsed="1"/>
+    <w:lsdException w:name="Table Classic 4" w:semiHidden="1" w:unhideWhenUsed="1"/>
+    <w:lsdException w:name="Table Colorful 1" w:semiHidden="1" w:unhideWhenUsed="1"/>
+    <w:lsdException w:name="Table Colorful 2" w:semiHidden="1" w:unhideWhenUsed="1"/>
+    <w:lsdException w:name="Table Colorful 3" w:semiHidden="1" w:unhideWhenUsed="1"/>
+    <w:lsdException w:name="Table Columns 1" w:semiHidden="1" w:unhideWhenUsed="1"/>
+    <w:lsdException w:name="Table Columns 2" w:semiHidden="1" w:unhideWhenUsed="1"/>
+    <w:lsdException w:name="Table Columns 3" w:semiHidden="1" w:unhideWhenUsed="1"/>
+    <w:lsdException w:name="Table Columns 4" w:semiHidden="1" w:unhideWhenUsed="1"/>
+    <w:lsdException w:name="Table Columns 5" w:semiHidden="1" w:unhideWhenUsed="1"/>
+    <w:lsdException w:name="Table Grid 1" w:semiHidden="1" w:unhideWhenUsed="1"/>
+    <w:lsdException w:name="Table Grid 2" w:semiHidden="1" w:unhideWhenUsed="1"/>
+    <w:lsdException w:name="Table Grid 3" w:semiHidden="1" w:unhideWhenUsed="1"/>
+    <w:lsdException w:name="Table Grid 4" w:semiHidden="1" w:unhideWhenUsed="1"/>
+    <w:lsdException w:name="Table Grid 5" w:semiHidden="1" w:unhideWhenUsed="1"/>
+    <w:lsdException w:name="Table Grid 6" w:semiHidden="1" w:unhideWhenUsed="1"/>
+    <w:lsdException w:name="Table Grid 7" w:semiHidden="1" w:unhideWhenUsed="1"/>
+    <w:lsdException w:name="Table Grid 8" w:semiHidden="1" w:unhideWhenUsed="1"/>
+    <w:lsdException w:name="Table List 1" w:semiHidden="1" w:unhideWhenUsed="1"/>
+    <w:lsdException w:name="Table List 2" w:semiHidden="1" w:unhideWhenUsed="1"/>
+    <w:lsdException w:name="Table List 3" w:semiHidden="1" w:unhideWhenUsed="1"/>
+    <w:lsdException w:name="Table List 4" w:semiHidden="1" w:unhideWhenUsed="1"/>
+    <w:lsdException w:name="Table List 5" w:semiHidden="1" w:unhideWhenUsed="1"/>
+    <w:lsdException w:name="Table List 6" w:semiHidden="1" w:unhideWhenUsed="1"/>
+    <w:lsdException w:name="Table List 7" w:semiHidden="1" w:unhideWhenUsed="1"/>
+    <w:lsdException w:name="Table List 8" w:semiHidden="1" w:unhideWhenUsed="1"/>
+    <w:lsdException w:name="Table 3D effects 1" w:semiHidden="1" w:unhideWhenUsed="1"/>
+    <w:lsdException w:name="Table 3D effects 2" w:semiHidden="1" w:unhideWhenUsed="1"/>
+    <w:lsdException w:name="Table 3D effects 3" w:semiHidden="1" w:unhideWhenUsed="1"/>
+    <w:lsdException w:name="Table Contemporary" w:semiHidden="1" w:unhideWhenUsed="1"/>
+    <w:lsdException w:name="Table Elegant" w:semiHidden="1" w:unhideWhenUsed="1"/>
+    <w:lsdException w:name="Table Professional" w:semiHidden="1" w:unhideWhenUsed="1"/>
+    <w:lsdException w:name="Table Subtle 1" w:semiHidden="1" w:unhideWhenUsed="1"/>
+    <w:lsdException w:name="Table Subtle 2" w:semiHidden="1" w:unhideWhenUsed="1"/>
+    <w:lsdException w:name="Table Web 1" w:semiHidden="1" w:unhideWhenUsed="1"/>
+    <w:lsdException w:name="Table Web 2" w:semiHidden="1" w:unhideWhenUsed="1"/>
+    <w:lsdException w:name="Table Web 3" w:semiHidden="1" w:unhideWhenUsed="1"/>
+    <w:lsdException w:name="Balloon Text" w:semiHidden="1" w:unhideWhenUsed="1"/>
+    <w:lsdException w:name="Table Grid" w:semiHidden="1" w:uiPriority="59" w:unhideWhenUsed="1"/>
+    <w:lsdException w:name="Table Theme" w:semiHidden="1" w:unhideWhenUsed="1"/>
+    <w:lsdException w:name="Placeholder Text" w:semiHidden="1"/>
+    <w:lsdException w:name="No Spacing" w:uiPriority="1" w:qFormat="1"/>
+    <w:lsdException w:name="Light Shading" w:uiPriority="60"/>
+    <w:lsdException w:name="Light List" w:uiPriority="61"/>
+    <w:lsdException w:name="Light Grid" w:uiPriority="62"/>
+    <w:lsdException w:name="Medium Shading 1" w:uiPriority="63"/>
+    <w:lsdException w:name="Medium Shading 2" w:uiPriority="64"/>
+    <w:lsdException w:name="Medium List 1" w:uiPriority="65"/>
+    <w:lsdException w:name="Medium List 2" w:uiPriority="66"/>
+    <w:lsdException w:name="Medium Grid 1" w:uiPriority="67"/>
+    <w:lsdException w:name="Medium Grid 2" w:uiPriority="68"/>
+    <w:lsdException w:name="Medium Grid 3" w:uiPriority="69"/>
+    <w:lsdException w:name="Dark List" w:uiPriority="70"/>
+    <w:lsdException w:name="Colorful Shading" w:uiPriority="71"/>
+    <w:lsdException w:name="Colorful List" w:uiPriority="72"/>
+    <w:lsdException w:name="Colorful Grid" w:uiPriority="73"/>
+    <w:lsdException w:name="Light Shading Accent 1" w:uiPriority="60"/>
+    <w:lsdException w:name="Light List Accent 1" w:uiPriority="61"/>
+    <w:lsdException w:name="Light Grid Accent 1" w:uiPriority="62"/>
+    <w:lsdException w:name="Medium Shading 1 Accent 1" w:uiPriority="63"/>
+    <w:lsdException w:name="Medium Shading 2 Accent 1" w:uiPriority="64"/>
+    <w:lsdException w:name="Medium List 1 Accent 1" w:uiPriority="65"/>
+    <w:lsdException w:name="Revision" w:semiHidden="1"/>
+    <w:lsdException w:name="List Paragraph" w:uiPriority="34" w:qFormat="1"/>
+    <w:lsdException w:name="Quote" w:uiPriority="29" w:qFormat="1"/>
+    <w:lsdException w:name="Intense Quote" w:uiPriority="30" w:qFormat="1"/>
+    <w:lsdException w:name="Medium List 2 Accent 1" w:uiPriority="66"/>
+    <w:lsdException w:name="Medium Grid 1 Accent 1" w:uiPriority="67"/>
+    <w:lsdException w:name="Medium Grid 2 Accent 1" w:uiPriority="68"/>
+    <w:lsdException w:name="Medium Grid 3 Accent 1" w:uiPriority="69"/>
+    <w:lsdException w:name="Dark List Accent 1" w:uiPriority="70"/>
+    <w:lsdException w:name="Colorful Shading Accent 1" w:uiPriority="71"/>
+    <w:lsdException w:name="Colorful List Accent 1" w:uiPriority="72"/>
+    <w:lsdException w:name="Colorful Grid Accent 1" w:uiPriority="73"/>
+    <w:lsdException w:name="Light Shading Accent 2" w:uiPriority="60"/>
+    <w:lsdException w:name="Light List Accent 2" w:uiPriority="61"/>
+    <w:lsdException w:name="Light Grid Accent 2" w:uiPriority="62"/>
+    <w:lsdException w:name="Medium Shading 1 Accent 2" w:uiPriority="63"/>
+    <w:lsdException w:name="Medium Shading 2 Accent 2" w:uiPriority="64"/>
+    <w:lsdException w:name="Medium List 1 Accent 2" w:uiPriority="65"/>
+    <w:lsdException w:name="Medium List 2 Accent 2" w:uiPriority="66"/>
+    <w:lsdException w:name="Medium Grid 1 Accent 2" w:uiPriority="67"/>
+    <w:lsdException w:name="Medium Grid 2 Accent 2" w:uiPriority="68"/>
+    <w:lsdException w:name="Medium Grid 3 Accent 2" w:uiPriority="69"/>
+    <w:lsdException w:name="Dark List Accent 2" w:uiPriority="70"/>
+    <w:lsdException w:name="Colorful Shading Accent 2" w:uiPriority="71"/>
+    <w:lsdException w:name="Colorful List Accent 2" w:uiPriority="72"/>
+    <w:lsdException w:name="Colorful Grid Accent 2" w:uiPriority="73"/>
+    <w:lsdException w:name="Light Shading Accent 3" w:uiPriority="60"/>
+    <w:lsdException w:name="Light List Accent 3" w:uiPriority="61"/>
+    <w:lsdException w:name="Light Grid Accent 3" w:uiPriority="62"/>
+    <w:lsdException w:name="Medium Shading 1 Accent 3" w:uiPriority="63"/>
+    <w:lsdException w:name="Medium Shading 2 Accent 3" w:uiPriority="64"/>
+    <w:lsdException w:name="Medium List 1 Accent 3" w:uiPriority="65"/>
+    <w:lsdException w:name="Medium List 2 Accent 3" w:uiPriority="66"/>
+    <w:lsdException w:name="Medium Grid 1 Accent 3" w:uiPriority="67"/>
+    <w:lsdException w:name="Medium Grid 2 Accent 3" w:uiPriority="68"/>
+    <w:lsdException w:name="Medium Grid 3 Accent 3" w:uiPriority="69"/>
+    <w:lsdException w:name="Dark List Accent 3" w:uiPriority="70"/>
+    <w:lsdException w:name="Colorful Shading Accent 3" w:uiPriority="71"/>
+    <w:lsdException w:name="Colorful List Accent 3" w:uiPriority="72"/>
+    <w:lsdException w:name="Colorful Grid Accent 3" w:uiPriority="73"/>
+    <w:lsdException w:name="Light Shading Accent 4" w:uiPriority="60"/>
+    <w:lsdException w:name="Light List Accent 4" w:uiPriority="61"/>
+    <w:lsdException w:name="Light Grid Accent 4" w:uiPriority="62"/>
+    <w:lsdException w:name="Medium Shading 1 Accent 4" w:uiPriority="63"/>
+    <w:lsdException w:name="Medium Shading 2 Accent 4" w:uiPriority="64"/>
+    <w:lsdException w:name="Medium List 1 Accent 4" w:uiPriority="65"/>
+    <w:lsdException w:name="Medium List 2 Accent 4" w:uiPriority="66"/>
+    <w:lsdException w:name="Medium Grid 1 Accent 4" w:uiPriority="67"/>
+    <w:lsdException w:name="Medium Grid 2 Accent 4" w:uiPriority="68"/>
+    <w:lsdException w:name="Medium Grid 3 Accent 4" w:uiPriority="69"/>
+    <w:lsdException w:name="Dark List Accent 4" w:uiPriority="70"/>
+    <w:lsdException w:name="Colorful Shading Accent 4" w:uiPriority="71"/>
+    <w:lsdException w:name="Colorful List Accent 4" w:uiPriority="72"/>
+    <w:lsdException w:name="Colorful Grid Accent 4" w:uiPriority="73"/>
+    <w:lsdException w:name="Light Shading Accent 5" w:uiPriority="60"/>
+    <w:lsdException w:name="Light List Accent 5" w:uiPriority="61"/>
+    <w:lsdException w:name="Light Grid Accent 5" w:uiPriority="62"/>
+    <w:lsdException w:name="Medium Shading 1 Accent 5" w:uiPriority="63"/>
+    <w:lsdException w:name="Medium Shading 2 Accent 5" w:uiPriority="64"/>
+    <w:lsdException w:name="Medium List 1 Accent 5" w:uiPriority="65"/>
+    <w:lsdException w:name="Medium List 2 Accent 5" w:uiPriority="66"/>
+    <w:lsdException w:name="Medium Grid 1 Accent 5" w:uiPriority="67"/>
+    <w:lsdException w:name="Medium Grid 2 Accent 5" w:uiPriority="68"/>
+    <w:lsdException w:name="Medium Grid 3 Accent 5" w:uiPriority="69"/>
+    <w:lsdException w:name="Dark List Accent 5" w:uiPriority="70"/>
+    <w:lsdException w:name="Colorful Shading Accent 5" w:uiPriority="71"/>
+    <w:lsdException w:name="Colorful List Accent 5" w:uiPriority="72"/>
+    <w:lsdException w:name="Colorful Grid Accent 5" w:uiPriority="73"/>
+    <w:lsdException w:name="Light Shading Accent 6" w:uiPriority="60"/>
+    <w:lsdException w:name="Light List Accent 6" w:uiPriority="61"/>
+    <w:lsdException w:name="Light Grid Accent 6" w:uiPriority="62"/>
+    <w:lsdException w:name="Medium Shading 1 Accent 6" w:uiPriority="63"/>
+    <w:lsdException w:name="Medium Shading 2 Accent 6" w:uiPriority="64"/>
+    <w:lsdException w:name="Medium List 1 Accent 6" w:uiPriority="65"/>
+    <w:lsdException w:name="Medium List 2 Accent 6" w:uiPriority="66"/>
+    <w:lsdException w:name="Medium Grid 1 Accent 6" w:uiPriority="67"/>
+    <w:lsdException w:name="Medium Grid 2 Accent 6" w:uiPriority="68"/>
+    <w:lsdException w:name="Medium Grid 3 Accent 6" w:uiPriority="69"/>
+    <w:lsdException w:name="Dark List Accent 6" w:uiPriority="70"/>
+    <w:lsdException w:name="Colorful Shading Accent 6" w:uiPriority="71"/>
+    <w:lsdException w:name="Colorful List Accent 6" w:uiPriority="72"/>
+    <w:lsdException w:name="Colorful Grid Accent 6" w:uiPriority="73"/>
+    <w:lsdException w:name="Subtle Emphasis" w:uiPriority="19" w:qFormat="1"/>
+    <w:lsdException w:name="Intense Emphasis" w:uiPriority="21" w:qFormat="1"/>
+    <w:lsdException w:name="Subtle Reference" w:uiPriority="31" w:qFormat="1"/>
+    <w:lsdException w:name="Intense Reference" w:uiPriority="32" w:qFormat="1"/>
+    <w:lsdException w:name="Book Title" w:uiPriority="33" w:qFormat="1"/>
+    <w:lsdException w:name="Bibliography" w:semiHidden="1" w:uiPriority="37" w:unhideWhenUsed="1"/>
+    <w:lsdException w:name="TOC Heading" w:semiHidden="1" w:uiPriority="39" w:unhideWhenUsed="1" w:qFormat="1"/>
+    <w:lsdException w:name="Plain Table 1" w:uiPriority="41"/>
+    <w:lsdException w:name="Plain Table 2" w:uiPriority="42"/>
+    <w:lsdException w:name="Plain Table 3" w:uiPriority="43"/>
+    <w:lsdException w:name="Plain Table 4" w:uiPriority="44"/>
+    <w:lsdException w:name="Plain Table 5" w:uiPriority="45"/>
+    <w:lsdException w:name="Grid Table Light" w:uiPriority="40"/>
+    <w:lsdException w:name="Grid Table 1 Light" w:uiPriority="46"/>
+    <w:lsdException w:name="Grid Table 2" w:uiPriority="47"/>
+    <w:lsdException w:name="Grid Table 3" w:uiPriority="48"/>
+    <w:lsdException w:name="Grid Table 4" w:uiPriority="49"/>
+    <w:lsdException w:name="Grid Table 5 Dark" w:uiPriority="50"/>
+    <w:lsdException w:name="Grid Table 6 Colorful" w:uiPriority="51"/>
+    <w:lsdException w:name="Grid Table 7 Colorful" w:uiPriority="52"/>
+    <w:lsdException w:name="Grid Table 1 Light Accent 1" w:uiPriority="46"/>
+    <w:lsdException w:name="Grid Table 2 Accent 1" w:uiPriority="47"/>
+    <w:lsdException w:name="Grid Table 3 Accent 1" w:uiPriority="48"/>
+    <w:lsdException w:name="Grid Table 4 Accent 1" w:uiPriority="49"/>
+    <w:lsdException w:name="Grid Table 5 Dark Accent 1" w:uiPriority="50"/>
+    <w:lsdException w:name="Grid Table 6 Colorful Accent 1" w:uiPriority="51"/>
+    <w:lsdException w:name="Grid Table 7 Colorful Accent 1" w:uiPriority="52"/>
+    <w:lsdException w:name="Grid Table 1 Light Accent 2" w:uiPriority="46"/>
+    <w:lsdException w:name="Grid Table 2 Accent 2" w:uiPriority="47"/>
+    <w:lsdException w:name="Grid Table 3 Accent 2" w:uiPriority="48"/>
+    <w:lsdException w:name="Grid Table 4 Accent 2" w:uiPriority="49"/>
+    <w:lsdException w:name="Grid Table 5 Dark Accent 2" w:uiPriority="50"/>
+    <w:lsdException w:name="Grid Table 6 Colorful Accent 2" w:uiPriority="51"/>
+    <w:lsdException w:name="Grid Table 7 Colorful Accent 2" w:uiPriority="52"/>
+    <w:lsdException w:name="Grid Table 1 Light Accent 3" w:uiPriority="46"/>
+    <w:lsdException w:name="Grid Table 2 Accent 3" w:uiPriority="47"/>
+    <w:lsdException w:name="Grid Table 3 Accent 3" w:uiPriority="48"/>
+    <w:lsdException w:name="Grid Table 4 Accent 3" w:uiPriority="49"/>
+    <w:lsdException w:name="Grid Table 5 Dark Accent 3" w:uiPriority="50"/>
+    <w:lsdException w:name="Grid Table 6 Colorful Accent 3" w:uiPriority="51"/>
+    <w:lsdException w:name="Grid Table 7 Colorful Accent 3" w:uiPriority="52"/>
+    <w:lsdException w:name="Grid Table 1 Light Accent 4" w:uiPriority="46"/>
+    <w:lsdException w:name="Grid Table 2 Accent 4" w:uiPriority="47"/>
+    <w:lsdException w:name="Grid Table 3 Accent 4" w:uiPriority="48"/>
+    <w:lsdException w:name="Grid Table 4 Accent 4" w:uiPriority="49"/>
+    <w:lsdException w:name="Grid Table 5 Dark Accent 4" w:uiPriority="50"/>
+    <w:lsdException w:name="Grid Table 6 Colorful Accent 4" w:uiPriority="51"/>
+    <w:lsdException w:name="Grid Table 7 Colorful Accent 4" w:uiPriority="52"/>
+    <w:lsdException w:name="Grid Table 1 Light Accent 5" w:uiPriority="46"/>
+    <w:lsdException w:name="Grid Table 2 Accent 5" w:uiPriority="47"/>
+    <w:lsdException w:name="Grid Table 3 Accent 5" w:uiPriority="48"/>
+    <w:lsdException w:name="Grid Table 4 Accent 5" w:uiPriority="49"/>
+    <w:lsdException w:name="Grid Table 5 Dark Accent 5" w:uiPriority="50"/>
+    <w:lsdException w:name="Grid Table 6 Colorful Accent 5" w:uiPriority="51"/>
+    <w:lsdException w:name="Grid Table 7 Colorful Accent 5" w:uiPriority="52"/>
+    <w:lsdException w:name="Grid Table 1 Light Accent 6" w:uiPriority="46"/>
+    <w:lsdException w:name="Grid Table 2 Accent 6" w:uiPriority="47"/>
+    <w:lsdException w:name="Grid Table 3 Accent 6" w:uiPriority="48"/>
+    <w:lsdException w:name="Grid Table 4 Accent 6" w:uiPriority="49"/>
+    <w:lsdException w:name="Grid Table 5 Dark Accent 6" w:uiPriority="50"/>
+    <w:lsdException w:name="Grid Table 6 Colorful Accent 6" w:uiPriority="51"/>
+    <w:lsdException w:name="Grid Table 7 Colorful Accent 6" w:uiPriority="52"/>
+    <w:lsdException w:name="List Table 1 Light" w:uiPriority="46"/>
+    <w:lsdException w:name="List Table 2" w:uiPriority="47"/>
+    <w:lsdException w:name="List Table 3" w:uiPriority="48"/>
+    <w:lsdException w:name="List Table 4" w:uiPriority="49"/>
+    <w:lsdException w:name="List Table 5 Dark" w:uiPriority="50"/>
+    <w:lsdException w:name="List Table 6 Colorful" w:uiPriority="51"/>
+    <w:lsdException w:name="List Table 7 Colorful" w:uiPriority="52"/>
+    <w:lsdException w:name="List Table 1 Light Accent 1" w:uiPriority="46"/>
+    <w:lsdException w:name="List Table 2 Accent 1" w:uiPriority="47"/>
+    <w:lsdException w:name="List Table 3 Accent 1" w:uiPriority="48"/>
+    <w:lsdException w:name="List Table 4 Accent 1" w:uiPriority="49"/>
+    <w:lsdException w:name="List Table 5 Dark Accent 1" w:uiPriority="50"/>
+    <w:lsdException w:name="List Table 6 Colorful Accent 1" w:uiPriority="51"/>
+    <w:lsdException w:name="List Table 7 Colorful Accent 1" w:uiPriority="52"/>
+    <w:lsdException w:name="List Table 1 Light Accent 2" w:uiPriority="46"/>
+    <w:lsdException w:name="List Table 2 Accent 2" w:uiPriority="47"/>
+    <w:lsdException w:name="List Table 3 Accent 2" w:uiPriority="48"/>
+    <w:lsdException w:name="List Table 4 Accent 2" w:uiPriority="49"/>
+    <w:lsdException w:name="List Table 5 Dark Accent 2" w:uiPriority="50"/>
+    <w:lsdException w:name="List Table 6 Colorful Accent 2" w:uiPriority="51"/>
+    <w:lsdException w:name="List Table 7 Colorful Accent 2" w:uiPriority="52"/>
+    <w:lsdException w:name="List Table 1 Light Accent 3" w:uiPriority="46"/>
+    <w:lsdException w:name="List Table 2 Accent 3" w:uiPriority="47"/>
+    <w:lsdException w:name="List Table 3 Accent 3" w:uiPriority="48"/>
+    <w:lsdException w:name="List Table 4 Accent 3" w:uiPriority="49"/>
+    <w:lsdException w:name="List Table 5 Dark Accent 3" w:uiPriority="50"/>
+    <w:lsdException w:name="List Table 6 Colorful Accent 3" w:uiPriority="51"/>
+    <w:lsdException w:name="List Table 7 Colorful Accent 3" w:uiPriority="52"/>
+    <w:lsdException w:name="List Table 1 Light Accent 4" w:uiPriority="46"/>
+    <w:lsdException w:name="List Table 2 Accent 4" w:uiPriority="47"/>
+    <w:lsdException w:name="List Table 3 Accent 4" w:uiPriority="48"/>
+    <w:lsdException w:name="List Table 4 Accent 4" w:uiPriority="49"/>
+    <w:lsdException w:name="List Table 5 Dark Accent 4" w:uiPriority="50"/>
+    <w:lsdException w:name="List Table 6 Colorful Accent 4" w:uiPriority="51"/>
+    <w:lsdException w:name="List Table 7 Colorful Accent 4" w:uiPriority="52"/>
+    <w:lsdException w:name="List Table 1 Light Accent 5" w:uiPriority="46"/>
+    <w:lsdException w:name="List Table 2 Accent 5" w:uiPriority="47"/>
+    <w:lsdException w:name="List Table 3 Accent 5" w:uiPriority="48"/>
+    <w:lsdException w:name="List Table 4 Accent 5" w:uiPriority="49"/>
+    <w:lsdException w:name="List Table 5 Dark Accent 5" w:uiPriority="50"/>
+    <w:lsdException w:name="List Table 6 Colorful Accent 5" w:uiPriority="51"/>
+    <w:lsdException w:name="List Table 7 Colorful Accent 5" w:uiPriority="52"/>
+    <w:lsdException w:name="List Table 1 Light Accent 6" w:uiPriority="46"/>
+    <w:lsdException w:name="List Table 2 Accent 6" w:uiPriority="47"/>
+    <w:lsdException w:name="List Table 3 Accent 6" w:uiPriority="48"/>
+    <w:lsdException w:name="List Table 4 Accent 6" w:uiPriority="49"/>
+    <w:lsdException w:name="List Table 5 Dark Accent 6" w:uiPriority="50"/>
+    <w:lsdException w:name="List Table 6 Colorful Accent 6" w:uiPriority="51"/>
+    <w:lsdException w:name="List Table 7 Colorful Accent 6" w:uiPriority="52"/>
+    <w:lsdException w:name="Mention" w:semiHidden="1" w:unhideWhenUsed="1"/>
+    <w:lsdException w:name="Smart Hyperlink" w:semiHidden="1" w:unhideWhenUsed="1"/>
+    <w:lsdException w:name="Hashtag" w:semiHidden="1" w:unhideWhenUsed="1"/>
   </w:latentStyles>
   <w:style w:type="paragraph" w:default="1" w:styleId="Normal">
     <w:name w:val="Normal"/>
@@ -11017,7 +10757,7 @@
 </file>
 
 <file path=customXml/itemProps1.xml><?xml version="1.0" encoding="utf-8"?>
-<ds:datastoreItem xmlns:ds="http://schemas.openxmlformats.org/officeDocument/2006/customXml" ds:itemID="{E23DD40F-C72A-454C-BF44-6D3F11175790}">
+<ds:datastoreItem xmlns:ds="http://schemas.openxmlformats.org/officeDocument/2006/customXml" ds:itemID="{2F3E5D63-9720-4755-9985-55ACC34CAD36}">
   <ds:schemaRefs>
     <ds:schemaRef ds:uri="http://schemas.openxmlformats.org/officeDocument/2006/bibliography"/>
   </ds:schemaRefs>

</xml_diff>

<commit_message>
deleted excess fasta files etc
</commit_message>
<xml_diff>
--- a/Instructions.docx
+++ b/Instructions.docx
@@ -3150,8 +3150,6 @@
         </w:rPr>
         <w:t xml:space="preserve">  </w:t>
       </w:r>
-      <w:bookmarkStart w:id="0" w:name="_GoBack"/>
-      <w:bookmarkEnd w:id="0"/>
     </w:p>
     <w:p>
       <w:pPr>
@@ -3650,7 +3648,30 @@
           <w:sz w:val="24"/>
           <w:szCs w:val="24"/>
         </w:rPr>
-        <w:t>Enter the report name “2016_0826_mapDIA”</w:t>
+        <w:t>Enter the report name “</w:t>
+      </w:r>
+      <w:proofErr w:type="spellStart"/>
+      <w:r>
+        <w:rPr>
+          <w:sz w:val="24"/>
+          <w:szCs w:val="24"/>
+        </w:rPr>
+        <w:t>PIQED</w:t>
+      </w:r>
+      <w:r>
+        <w:rPr>
+          <w:sz w:val="24"/>
+          <w:szCs w:val="24"/>
+        </w:rPr>
+        <w:t>_mapDIA</w:t>
+      </w:r>
+      <w:proofErr w:type="spellEnd"/>
+      <w:r>
+        <w:rPr>
+          <w:sz w:val="24"/>
+          <w:szCs w:val="24"/>
+        </w:rPr>
+        <w:t>”</w:t>
       </w:r>
     </w:p>
     <w:p>
@@ -3797,21 +3818,19 @@
         </w:rPr>
         <w:t>\skyline\</w:t>
       </w:r>
-      <w:proofErr w:type="spellStart"/>
-      <w:r>
-        <w:rPr>
-          <w:sz w:val="24"/>
-          <w:szCs w:val="24"/>
-        </w:rPr>
-        <w:t>default_empty.sky</w:t>
-      </w:r>
-      <w:proofErr w:type="spellEnd"/>
-      <w:r>
-        <w:rPr>
-          <w:sz w:val="24"/>
-          <w:szCs w:val="24"/>
-        </w:rPr>
-        <w:t xml:space="preserve">” </w:t>
+      <w:r>
+        <w:rPr>
+          <w:sz w:val="24"/>
+          <w:szCs w:val="24"/>
+        </w:rPr>
+        <w:t>5600_tutorial_template</w:t>
+      </w:r>
+      <w:r>
+        <w:rPr>
+          <w:sz w:val="24"/>
+          <w:szCs w:val="24"/>
+        </w:rPr>
+        <w:t xml:space="preserve">.sky” </w:t>
       </w:r>
       <w:r>
         <w:rPr>
@@ -3960,7 +3979,30 @@
           <w:sz w:val="24"/>
           <w:szCs w:val="24"/>
         </w:rPr>
-        <w:t>.  Add the report “2016_0826_mapDIA.skyr” to your document report list.  Save the empty document to the output directory containing your .</w:t>
+        <w:t>.  Add the report “</w:t>
+      </w:r>
+      <w:proofErr w:type="spellStart"/>
+      <w:r>
+        <w:rPr>
+          <w:sz w:val="24"/>
+          <w:szCs w:val="24"/>
+        </w:rPr>
+        <w:t>PIQED</w:t>
+      </w:r>
+      <w:r>
+        <w:rPr>
+          <w:sz w:val="24"/>
+          <w:szCs w:val="24"/>
+        </w:rPr>
+        <w:t>_mapDIA.skyr</w:t>
+      </w:r>
+      <w:proofErr w:type="spellEnd"/>
+      <w:r>
+        <w:rPr>
+          <w:sz w:val="24"/>
+          <w:szCs w:val="24"/>
+        </w:rPr>
+        <w:t>” to your document report list.  Save the empty document to the output directory containing your .</w:t>
       </w:r>
       <w:proofErr w:type="spellStart"/>
       <w:r>
@@ -3997,7 +4039,30 @@
           <w:sz w:val="24"/>
           <w:szCs w:val="24"/>
         </w:rPr>
-        <w:t>Copy the skyline report file from “..\DIA-Pipe\skyline\2016_0826_mapDIA.skyr” to your output directory</w:t>
+        <w:t>Copy the skyline report file from “..\DIA-Pipe\skyline\</w:t>
+      </w:r>
+      <w:proofErr w:type="spellStart"/>
+      <w:r>
+        <w:rPr>
+          <w:sz w:val="24"/>
+          <w:szCs w:val="24"/>
+        </w:rPr>
+        <w:t>PIQED</w:t>
+      </w:r>
+      <w:r>
+        <w:rPr>
+          <w:sz w:val="24"/>
+          <w:szCs w:val="24"/>
+        </w:rPr>
+        <w:t>_mapDIA.skyr</w:t>
+      </w:r>
+      <w:proofErr w:type="spellEnd"/>
+      <w:r>
+        <w:rPr>
+          <w:sz w:val="24"/>
+          <w:szCs w:val="24"/>
+        </w:rPr>
+        <w:t>” to your output directory</w:t>
       </w:r>
       <w:r>
         <w:rPr>
@@ -4489,6 +4554,8 @@
         </w:rPr>
         <w:t xml:space="preserve"> box blank.</w:t>
       </w:r>
+      <w:bookmarkStart w:id="0" w:name="_GoBack"/>
+      <w:bookmarkEnd w:id="0"/>
     </w:p>
     <w:p>
       <w:pPr>
@@ -10757,7 +10824,7 @@
 </file>
 
 <file path=customXml/itemProps1.xml><?xml version="1.0" encoding="utf-8"?>
-<ds:datastoreItem xmlns:ds="http://schemas.openxmlformats.org/officeDocument/2006/customXml" ds:itemID="{2F3E5D63-9720-4755-9985-55ACC34CAD36}">
+<ds:datastoreItem xmlns:ds="http://schemas.openxmlformats.org/officeDocument/2006/customXml" ds:itemID="{BB5DBC74-9078-4881-850E-375D4603985D}">
   <ds:schemaRefs>
     <ds:schemaRef ds:uri="http://schemas.openxmlformats.org/officeDocument/2006/bibliography"/>
   </ds:schemaRefs>

</xml_diff>

<commit_message>
push more instruction updates
....
</commit_message>
<xml_diff>
--- a/Instructions.docx
+++ b/Instructions.docx
@@ -1000,6 +1000,43 @@
           <w:sz w:val="24"/>
           <w:szCs w:val="24"/>
         </w:rPr>
+        <w:t>Each pipeline step associated</w:t>
+      </w:r>
+      <w:r>
+        <w:rPr>
+          <w:sz w:val="24"/>
+          <w:szCs w:val="24"/>
+        </w:rPr>
+        <w:t xml:space="preserve"> </w:t>
+      </w:r>
+      <w:r>
+        <w:rPr>
+          <w:b/>
+          <w:sz w:val="24"/>
+          <w:szCs w:val="24"/>
+        </w:rPr>
+        <w:t>with a “click to run” checkbox can be run independently</w:t>
+      </w:r>
+    </w:p>
+    <w:p>
+      <w:pPr>
+        <w:pStyle w:val="ListParagraph"/>
+        <w:numPr>
+          <w:ilvl w:val="0"/>
+          <w:numId w:val="41"/>
+        </w:numPr>
+        <w:ind w:left="360"/>
+        <w:rPr>
+          <w:sz w:val="24"/>
+          <w:szCs w:val="24"/>
+        </w:rPr>
+      </w:pPr>
+      <w:r>
+        <w:rPr>
+          <w:b/>
+          <w:sz w:val="24"/>
+          <w:szCs w:val="24"/>
+        </w:rPr>
         <w:t xml:space="preserve">Prepare your parameter files </w:t>
       </w:r>
       <w:r>
@@ -1566,21 +1603,102 @@
           <w:sz w:val="24"/>
           <w:szCs w:val="24"/>
         </w:rPr>
-        <w:t xml:space="preserve">Right </w:t>
-      </w:r>
-      <w:r>
-        <w:rPr>
-          <w:sz w:val="24"/>
-          <w:szCs w:val="24"/>
-        </w:rPr>
-        <w:t>click on “runME.bat</w:t>
-      </w:r>
-      <w:r>
-        <w:rPr>
-          <w:sz w:val="24"/>
-          <w:szCs w:val="24"/>
-        </w:rPr>
-        <w:t xml:space="preserve">” and choose “Run as Administrator.” </w:t>
+        <w:t xml:space="preserve">Within the unzipped </w:t>
+      </w:r>
+      <w:r>
+        <w:rPr>
+          <w:sz w:val="24"/>
+          <w:szCs w:val="24"/>
+        </w:rPr>
+        <w:t>“</w:t>
+      </w:r>
+      <w:proofErr w:type="spellStart"/>
+      <w:r>
+        <w:rPr>
+          <w:sz w:val="24"/>
+          <w:szCs w:val="24"/>
+        </w:rPr>
+        <w:t>PIQEDia</w:t>
+      </w:r>
+      <w:proofErr w:type="spellEnd"/>
+      <w:r>
+        <w:rPr>
+          <w:sz w:val="24"/>
+          <w:szCs w:val="24"/>
+        </w:rPr>
+        <w:t>-master</w:t>
+      </w:r>
+      <w:r>
+        <w:rPr>
+          <w:sz w:val="24"/>
+          <w:szCs w:val="24"/>
+        </w:rPr>
+        <w:t>”</w:t>
+      </w:r>
+      <w:r>
+        <w:rPr>
+          <w:sz w:val="24"/>
+          <w:szCs w:val="24"/>
+        </w:rPr>
+        <w:t xml:space="preserve"> folder</w:t>
+      </w:r>
+      <w:r>
+        <w:rPr>
+          <w:sz w:val="24"/>
+          <w:szCs w:val="24"/>
+        </w:rPr>
+        <w:t xml:space="preserve"> you downloaded from </w:t>
+      </w:r>
+      <w:proofErr w:type="spellStart"/>
+      <w:r>
+        <w:rPr>
+          <w:sz w:val="24"/>
+          <w:szCs w:val="24"/>
+        </w:rPr>
+        <w:t>github</w:t>
+      </w:r>
+      <w:proofErr w:type="spellEnd"/>
+      <w:r>
+        <w:rPr>
+          <w:sz w:val="24"/>
+          <w:szCs w:val="24"/>
+        </w:rPr>
+        <w:t xml:space="preserve">, </w:t>
+      </w:r>
+      <w:r>
+        <w:rPr>
+          <w:sz w:val="24"/>
+          <w:szCs w:val="24"/>
+        </w:rPr>
+        <w:t xml:space="preserve">open the folder “bin” and locate the file </w:t>
+      </w:r>
+      <w:r>
+        <w:rPr>
+          <w:sz w:val="24"/>
+          <w:szCs w:val="24"/>
+        </w:rPr>
+        <w:t>“runME.bat</w:t>
+      </w:r>
+      <w:r>
+        <w:rPr>
+          <w:sz w:val="24"/>
+          <w:szCs w:val="24"/>
+        </w:rPr>
+        <w:t xml:space="preserve">” </w:t>
+      </w:r>
+      <w:r>
+        <w:rPr>
+          <w:sz w:val="24"/>
+          <w:szCs w:val="24"/>
+        </w:rPr>
+        <w:t>right-click on the file and chose</w:t>
+      </w:r>
+      <w:r>
+        <w:rPr>
+          <w:sz w:val="24"/>
+          <w:szCs w:val="24"/>
+        </w:rPr>
+        <w:t xml:space="preserve"> “Run as Administrator.” </w:t>
       </w:r>
     </w:p>
     <w:p>
@@ -1943,6 +2061,7 @@
           <w:sz w:val="24"/>
           <w:szCs w:val="24"/>
         </w:rPr>
+        <w:lastRenderedPageBreak/>
         <w:t xml:space="preserve">Enter the number of threads </w:t>
       </w:r>
       <w:r>
@@ -1999,15 +2118,7 @@
           <w:sz w:val="24"/>
           <w:szCs w:val="24"/>
         </w:rPr>
-        <w:t xml:space="preserve"> To determine </w:t>
-      </w:r>
-      <w:r>
-        <w:rPr>
-          <w:sz w:val="24"/>
-          <w:szCs w:val="24"/>
-        </w:rPr>
-        <w:lastRenderedPageBreak/>
-        <w:t xml:space="preserve">the number of cores and the amount of RAM, press </w:t>
+        <w:t xml:space="preserve"> To determine the number of cores and the amount of RAM, press </w:t>
       </w:r>
       <w:proofErr w:type="spellStart"/>
       <w:r>
@@ -2238,7 +2349,7 @@
           <w:sz w:val="24"/>
           <w:szCs w:val="24"/>
         </w:rPr>
-        <w:t xml:space="preserve">In the bottom-left section, you need to specify the locations for all the file conversion executables.  </w:t>
+        <w:t xml:space="preserve">In the bottom-left section, specify the locations for all the file conversion executables.  </w:t>
       </w:r>
       <w:r>
         <w:rPr>
@@ -2277,17 +2388,26 @@
         <w:tabs>
           <w:tab w:val="left" w:pos="1800"/>
         </w:tabs>
-        <w:rPr>
-          <w:sz w:val="24"/>
-          <w:szCs w:val="24"/>
-        </w:rPr>
-      </w:pPr>
-      <w:r>
-        <w:rPr>
-          <w:sz w:val="24"/>
-          <w:szCs w:val="24"/>
-        </w:rPr>
-        <w:t xml:space="preserve">In the bottom box, enter the path to </w:t>
+        <w:ind w:left="360"/>
+        <w:rPr>
+          <w:i/>
+          <w:sz w:val="24"/>
+          <w:szCs w:val="24"/>
+        </w:rPr>
+      </w:pPr>
+      <w:r>
+        <w:rPr>
+          <w:sz w:val="24"/>
+          <w:szCs w:val="24"/>
+        </w:rPr>
+        <w:t xml:space="preserve">In the bottom-left </w:t>
+      </w:r>
+      <w:r>
+        <w:rPr>
+          <w:sz w:val="24"/>
+          <w:szCs w:val="24"/>
+        </w:rPr>
+        <w:t xml:space="preserve">box, enter the path to </w:t>
       </w:r>
       <w:r>
         <w:rPr>
@@ -2303,18 +2423,19 @@
           <w:sz w:val="24"/>
           <w:szCs w:val="24"/>
         </w:rPr>
-        <w:t xml:space="preserve"> DIA-Umpire signal extraction parameter file containing your desired settings and possibly your variable window definitions.</w:t>
-      </w:r>
-      <w:r>
-        <w:rPr>
-          <w:sz w:val="24"/>
-          <w:szCs w:val="24"/>
-        </w:rPr>
-        <w:t xml:space="preserve">  </w:t>
-      </w:r>
-    </w:p>
-    <w:p>
-      <w:pPr>
+        <w:t xml:space="preserve"> DIA-Umpire s</w:t>
+      </w:r>
+      <w:r>
+        <w:rPr>
+          <w:sz w:val="24"/>
+          <w:szCs w:val="24"/>
+        </w:rPr>
+        <w:t>ignal extraction parameter file</w:t>
+      </w:r>
+    </w:p>
+    <w:p>
+      <w:pPr>
+        <w:pStyle w:val="ListParagraph"/>
         <w:tabs>
           <w:tab w:val="left" w:pos="1800"/>
         </w:tabs>
@@ -2325,6 +2446,20 @@
           <w:szCs w:val="24"/>
         </w:rPr>
       </w:pPr>
+    </w:p>
+    <w:p>
+      <w:pPr>
+        <w:pStyle w:val="ListParagraph"/>
+        <w:tabs>
+          <w:tab w:val="left" w:pos="1800"/>
+        </w:tabs>
+        <w:ind w:left="360"/>
+        <w:rPr>
+          <w:i/>
+          <w:sz w:val="24"/>
+          <w:szCs w:val="24"/>
+        </w:rPr>
+      </w:pPr>
       <w:r>
         <w:rPr>
           <w:b/>
@@ -2516,6 +2651,29 @@
         </w:rPr>
         <w:t>” files from massive.</w:t>
       </w:r>
+      <w:r>
+        <w:rPr>
+          <w:sz w:val="24"/>
+          <w:szCs w:val="24"/>
+        </w:rPr>
+        <w:t xml:space="preserve">  Open the </w:t>
+      </w:r>
+      <w:proofErr w:type="spellStart"/>
+      <w:r>
+        <w:rPr>
+          <w:sz w:val="24"/>
+          <w:szCs w:val="24"/>
+        </w:rPr>
+        <w:t>params</w:t>
+      </w:r>
+      <w:proofErr w:type="spellEnd"/>
+      <w:r>
+        <w:rPr>
+          <w:sz w:val="24"/>
+          <w:szCs w:val="24"/>
+        </w:rPr>
+        <w:t xml:space="preserve"> file with a text editor and edit the first variable “Threads=” to reflect the # of threads available on your machine. </w:t>
+      </w:r>
     </w:p>
     <w:p>
       <w:pPr>
@@ -2583,6 +2741,7 @@
           <w:sz w:val="24"/>
           <w:szCs w:val="24"/>
         </w:rPr>
+        <w:lastRenderedPageBreak/>
         <w:t xml:space="preserve">For more details on these parameters, please see the DIA-Umpire documentation: </w:t>
       </w:r>
       <w:hyperlink r:id="rId22" w:history="1">
@@ -2616,7 +2775,6 @@
           <w:szCs w:val="32"/>
           <w:u w:val="single"/>
         </w:rPr>
-        <w:lastRenderedPageBreak/>
         <w:t xml:space="preserve">Module 2, </w:t>
       </w:r>
       <w:r>
@@ -3441,6 +3599,7 @@
           <w:sz w:val="24"/>
           <w:szCs w:val="24"/>
         </w:rPr>
+        <w:lastRenderedPageBreak/>
         <w:t>Under “Enter the masses in this format..”</w:t>
       </w:r>
       <w:r>
@@ -3478,14 +3637,48 @@
           <w:sz w:val="24"/>
           <w:szCs w:val="24"/>
         </w:rPr>
-        <w:t>].  For the tutorial use:</w:t>
-      </w:r>
-      <w:r>
-        <w:rPr>
-          <w:sz w:val="24"/>
-          <w:szCs w:val="24"/>
-        </w:rPr>
-        <w:t xml:space="preserve"> K:42.0105</w:t>
+        <w:t xml:space="preserve">].  For the tutorial </w:t>
+      </w:r>
+      <w:r>
+        <w:rPr>
+          <w:sz w:val="24"/>
+          <w:szCs w:val="24"/>
+        </w:rPr>
+        <w:t>enter</w:t>
+      </w:r>
+      <w:r>
+        <w:rPr>
+          <w:sz w:val="24"/>
+          <w:szCs w:val="24"/>
+        </w:rPr>
+        <w:t>:</w:t>
+      </w:r>
+      <w:r>
+        <w:rPr>
+          <w:sz w:val="24"/>
+          <w:szCs w:val="24"/>
+        </w:rPr>
+        <w:t xml:space="preserve"> </w:t>
+      </w:r>
+    </w:p>
+    <w:p>
+      <w:pPr>
+        <w:pStyle w:val="ListParagraph"/>
+        <w:tabs>
+          <w:tab w:val="left" w:pos="1800"/>
+        </w:tabs>
+        <w:ind w:left="1080"/>
+        <w:rPr>
+          <w:sz w:val="24"/>
+          <w:szCs w:val="24"/>
+        </w:rPr>
+      </w:pPr>
+      <w:r>
+        <w:rPr>
+          <w:sz w:val="24"/>
+          <w:szCs w:val="24"/>
+        </w:rPr>
+        <w:t xml:space="preserve">K:42.0105,M:15.9949,nQ:-17.026549 </w:t>
       </w:r>
     </w:p>
     <w:p>
@@ -3545,7 +3738,6 @@
           <w:sz w:val="24"/>
           <w:szCs w:val="24"/>
         </w:rPr>
-        <w:lastRenderedPageBreak/>
         <w:t xml:space="preserve">Enter </w:t>
       </w:r>
       <w:r>
@@ -4554,8 +4746,6 @@
         </w:rPr>
         <w:t xml:space="preserve"> box blank.</w:t>
       </w:r>
-      <w:bookmarkStart w:id="0" w:name="_GoBack"/>
-      <w:bookmarkEnd w:id="0"/>
     </w:p>
     <w:p>
       <w:pPr>
@@ -5093,6 +5283,367 @@
         </w:tabs>
       </w:pPr>
     </w:p>
+    <w:p>
+      <w:pPr>
+        <w:tabs>
+          <w:tab w:val="left" w:pos="1800"/>
+        </w:tabs>
+        <w:rPr>
+          <w:b/>
+          <w:sz w:val="32"/>
+          <w:szCs w:val="32"/>
+          <w:u w:val="single"/>
+        </w:rPr>
+      </w:pPr>
+      <w:r>
+        <w:rPr>
+          <w:b/>
+          <w:sz w:val="32"/>
+          <w:szCs w:val="32"/>
+          <w:u w:val="single"/>
+        </w:rPr>
+        <w:t>Expected results</w:t>
+      </w:r>
+      <w:r>
+        <w:rPr>
+          <w:b/>
+          <w:sz w:val="32"/>
+          <w:szCs w:val="32"/>
+          <w:u w:val="single"/>
+        </w:rPr>
+        <w:t>:</w:t>
+      </w:r>
+    </w:p>
+    <w:p>
+      <w:pPr>
+        <w:tabs>
+          <w:tab w:val="left" w:pos="1800"/>
+        </w:tabs>
+      </w:pPr>
+      <w:r>
+        <w:t>The pipeline will produce:</w:t>
+      </w:r>
+    </w:p>
+    <w:p>
+      <w:pPr>
+        <w:pStyle w:val="ListParagraph"/>
+        <w:numPr>
+          <w:ilvl w:val="0"/>
+          <w:numId w:val="45"/>
+        </w:numPr>
+        <w:tabs>
+          <w:tab w:val="left" w:pos="1800"/>
+        </w:tabs>
+      </w:pPr>
+      <w:r>
+        <w:t>.</w:t>
+      </w:r>
+      <w:proofErr w:type="spellStart"/>
+      <w:r>
+        <w:t>mzXML</w:t>
+      </w:r>
+      <w:proofErr w:type="spellEnd"/>
+      <w:r>
+        <w:t xml:space="preserve"> files for each of the input .</w:t>
+      </w:r>
+      <w:proofErr w:type="spellStart"/>
+      <w:r>
+        <w:t>wiff</w:t>
+      </w:r>
+      <w:proofErr w:type="spellEnd"/>
+      <w:r>
+        <w:t>/.raw files</w:t>
+      </w:r>
+    </w:p>
+    <w:p>
+      <w:pPr>
+        <w:pStyle w:val="ListParagraph"/>
+        <w:numPr>
+          <w:ilvl w:val="0"/>
+          <w:numId w:val="45"/>
+        </w:numPr>
+        <w:tabs>
+          <w:tab w:val="left" w:pos="1800"/>
+        </w:tabs>
+      </w:pPr>
+      <w:r>
+        <w:t>Q1-3.mzXML files from the DIA-Umpire signal extraction containing searchable pseudo-MSMS spectra from your DIA runs</w:t>
+      </w:r>
+    </w:p>
+    <w:p>
+      <w:pPr>
+        <w:pStyle w:val="ListParagraph"/>
+        <w:numPr>
+          <w:ilvl w:val="0"/>
+          <w:numId w:val="45"/>
+        </w:numPr>
+        <w:tabs>
+          <w:tab w:val="left" w:pos="1800"/>
+        </w:tabs>
+      </w:pPr>
+      <w:r>
+        <w:t>MS-GF+ outputs in .</w:t>
+      </w:r>
+      <w:proofErr w:type="spellStart"/>
+      <w:r>
+        <w:t>mzid</w:t>
+      </w:r>
+      <w:proofErr w:type="spellEnd"/>
+      <w:r>
+        <w:t xml:space="preserve"> and .pep.xml format</w:t>
+      </w:r>
+    </w:p>
+    <w:p>
+      <w:pPr>
+        <w:pStyle w:val="ListParagraph"/>
+        <w:numPr>
+          <w:ilvl w:val="0"/>
+          <w:numId w:val="45"/>
+        </w:numPr>
+        <w:tabs>
+          <w:tab w:val="left" w:pos="1800"/>
+        </w:tabs>
+      </w:pPr>
+      <w:proofErr w:type="spellStart"/>
+      <w:r>
+        <w:t>X!Tandem</w:t>
+      </w:r>
+      <w:proofErr w:type="spellEnd"/>
+      <w:r>
+        <w:t xml:space="preserve"> outputs in the format of .tandem and .pep.xml</w:t>
+      </w:r>
+    </w:p>
+    <w:p>
+      <w:pPr>
+        <w:pStyle w:val="ListParagraph"/>
+        <w:numPr>
+          <w:ilvl w:val="0"/>
+          <w:numId w:val="45"/>
+        </w:numPr>
+        <w:tabs>
+          <w:tab w:val="left" w:pos="1800"/>
+        </w:tabs>
+      </w:pPr>
+      <w:r>
+        <w:t>Comet output in pep.xml format</w:t>
+      </w:r>
+    </w:p>
+    <w:p>
+      <w:pPr>
+        <w:pStyle w:val="ListParagraph"/>
+        <w:numPr>
+          <w:ilvl w:val="0"/>
+          <w:numId w:val="45"/>
+        </w:numPr>
+        <w:tabs>
+          <w:tab w:val="left" w:pos="1800"/>
+        </w:tabs>
+      </w:pPr>
+      <w:proofErr w:type="spellStart"/>
+      <w:r>
+        <w:lastRenderedPageBreak/>
+        <w:t>PeptideProphet</w:t>
+      </w:r>
+      <w:proofErr w:type="spellEnd"/>
+      <w:r>
+        <w:t xml:space="preserve"> pep.xml outputs for each individual database search – a total of 9 for each initial .</w:t>
+      </w:r>
+      <w:proofErr w:type="spellStart"/>
+      <w:r>
+        <w:t>wiff</w:t>
+      </w:r>
+      <w:proofErr w:type="spellEnd"/>
+      <w:r>
+        <w:t>/.raw file (1 file -&gt; Q1, Q2,Q3 X 3 searches = 9 results)</w:t>
+      </w:r>
+    </w:p>
+    <w:p>
+      <w:pPr>
+        <w:pStyle w:val="ListParagraph"/>
+        <w:numPr>
+          <w:ilvl w:val="0"/>
+          <w:numId w:val="45"/>
+        </w:numPr>
+        <w:tabs>
+          <w:tab w:val="left" w:pos="1800"/>
+        </w:tabs>
+      </w:pPr>
+      <w:r>
+        <w:t xml:space="preserve">One combined </w:t>
+      </w:r>
+      <w:proofErr w:type="spellStart"/>
+      <w:r>
+        <w:t>iProphet</w:t>
+      </w:r>
+      <w:proofErr w:type="spellEnd"/>
+      <w:r>
+        <w:t xml:space="preserve"> search result from the combination of all database searches</w:t>
+      </w:r>
+    </w:p>
+    <w:p>
+      <w:pPr>
+        <w:pStyle w:val="ListParagraph"/>
+        <w:numPr>
+          <w:ilvl w:val="0"/>
+          <w:numId w:val="45"/>
+        </w:numPr>
+        <w:tabs>
+          <w:tab w:val="left" w:pos="1800"/>
+        </w:tabs>
+      </w:pPr>
+      <w:r>
+        <w:t xml:space="preserve">One PTM-localized pep.xml output from </w:t>
+      </w:r>
+      <w:proofErr w:type="spellStart"/>
+      <w:r>
+        <w:t>PTMprophet</w:t>
+      </w:r>
+      <w:proofErr w:type="spellEnd"/>
+      <w:r>
+        <w:t xml:space="preserve"> containing all the database search results</w:t>
+      </w:r>
+    </w:p>
+    <w:p>
+      <w:pPr>
+        <w:pStyle w:val="ListParagraph"/>
+        <w:numPr>
+          <w:ilvl w:val="0"/>
+          <w:numId w:val="45"/>
+        </w:numPr>
+        <w:tabs>
+          <w:tab w:val="left" w:pos="1800"/>
+        </w:tabs>
+      </w:pPr>
+      <w:r>
+        <w:t>Skyline .sky and .</w:t>
+      </w:r>
+      <w:proofErr w:type="spellStart"/>
+      <w:r>
+        <w:t>skyd</w:t>
+      </w:r>
+      <w:proofErr w:type="spellEnd"/>
+      <w:r>
+        <w:t xml:space="preserve"> file containing all your identified peptides (including unmodified peptides):</w:t>
+      </w:r>
+    </w:p>
+    <w:p>
+      <w:pPr>
+        <w:pStyle w:val="ListParagraph"/>
+        <w:tabs>
+          <w:tab w:val="left" w:pos="1800"/>
+        </w:tabs>
+      </w:pPr>
+      <w:r>
+        <w:rPr>
+          <w:noProof/>
+        </w:rPr>
+        <w:drawing>
+          <wp:inline distT="0" distB="0" distL="0" distR="0">
+            <wp:extent cx="5479458" cy="2698750"/>
+            <wp:effectExtent l="0" t="0" r="6985" b="6350"/>
+            <wp:docPr id="2" name="Picture 2"/>
+            <wp:cNvGraphicFramePr>
+              <a:graphicFrameLocks xmlns:a="http://schemas.openxmlformats.org/drawingml/2006/main" noChangeAspect="1"/>
+            </wp:cNvGraphicFramePr>
+            <a:graphic xmlns:a="http://schemas.openxmlformats.org/drawingml/2006/main">
+              <a:graphicData uri="http://schemas.openxmlformats.org/drawingml/2006/picture">
+                <pic:pic xmlns:pic="http://schemas.openxmlformats.org/drawingml/2006/picture">
+                  <pic:nvPicPr>
+                    <pic:cNvPr id="2" name="PIQEDtutorial_skyline.png"/>
+                    <pic:cNvPicPr/>
+                  </pic:nvPicPr>
+                  <pic:blipFill>
+                    <a:blip r:embed="rId25" cstate="print">
+                      <a:extLst>
+                        <a:ext uri="{28A0092B-C50C-407E-A947-70E740481C1C}">
+                          <a14:useLocalDpi xmlns:a14="http://schemas.microsoft.com/office/drawing/2010/main" val="0"/>
+                        </a:ext>
+                      </a:extLst>
+                    </a:blip>
+                    <a:stretch>
+                      <a:fillRect/>
+                    </a:stretch>
+                  </pic:blipFill>
+                  <pic:spPr>
+                    <a:xfrm>
+                      <a:off x="0" y="0"/>
+                      <a:ext cx="5483024" cy="2700506"/>
+                    </a:xfrm>
+                    <a:prstGeom prst="rect">
+                      <a:avLst/>
+                    </a:prstGeom>
+                  </pic:spPr>
+                </pic:pic>
+              </a:graphicData>
+            </a:graphic>
+          </wp:inline>
+        </w:drawing>
+      </w:r>
+    </w:p>
+    <w:p>
+      <w:pPr>
+        <w:pStyle w:val="ListParagraph"/>
+        <w:numPr>
+          <w:ilvl w:val="0"/>
+          <w:numId w:val="45"/>
+        </w:numPr>
+        <w:tabs>
+          <w:tab w:val="left" w:pos="1800"/>
+        </w:tabs>
+      </w:pPr>
+      <w:r>
+        <w:t xml:space="preserve">Skyline .csv report containing all identified peptides. </w:t>
+      </w:r>
+    </w:p>
+    <w:p>
+      <w:pPr>
+        <w:pStyle w:val="ListParagraph"/>
+        <w:numPr>
+          <w:ilvl w:val="0"/>
+          <w:numId w:val="45"/>
+        </w:numPr>
+        <w:tabs>
+          <w:tab w:val="left" w:pos="1800"/>
+        </w:tabs>
+      </w:pPr>
+      <w:r>
+        <w:t xml:space="preserve">Filtered and reformatted report for input to </w:t>
+      </w:r>
+      <w:proofErr w:type="spellStart"/>
+      <w:r>
+        <w:t>mapDIA</w:t>
+      </w:r>
+      <w:proofErr w:type="spellEnd"/>
+    </w:p>
+    <w:p>
+      <w:pPr>
+        <w:pStyle w:val="ListParagraph"/>
+        <w:numPr>
+          <w:ilvl w:val="0"/>
+          <w:numId w:val="45"/>
+        </w:numPr>
+        <w:tabs>
+          <w:tab w:val="left" w:pos="1800"/>
+        </w:tabs>
+      </w:pPr>
+      <w:proofErr w:type="spellStart"/>
+      <w:r>
+        <w:t>mapDIA</w:t>
+      </w:r>
+      <w:proofErr w:type="spellEnd"/>
+      <w:r>
+        <w:t xml:space="preserve"> output files including “analysis_output.txt” which contains the statistical results from all comparisons</w:t>
+      </w:r>
+      <w:bookmarkStart w:id="0" w:name="_GoBack"/>
+      <w:bookmarkEnd w:id="0"/>
+    </w:p>
+    <w:p>
+      <w:pPr>
+        <w:tabs>
+          <w:tab w:val="left" w:pos="1800"/>
+        </w:tabs>
+      </w:pPr>
+    </w:p>
     <w:sectPr>
       <w:pgSz w:w="12240" w:h="15840"/>
       <w:pgMar w:top="1440" w:right="1440" w:bottom="1440" w:left="1440" w:header="720" w:footer="720" w:gutter="0"/>
@@ -8315,6 +8866,92 @@
     </w:lvl>
   </w:abstractNum>
   <w:abstractNum w:abstractNumId="30" w15:restartNumberingAfterBreak="0">
+    <w:nsid w:val="502F6A51"/>
+    <w:multiLevelType w:val="hybridMultilevel"/>
+    <w:tmpl w:val="0BAC45EA"/>
+    <w:lvl w:ilvl="0" w:tplc="0409000F">
+      <w:start w:val="1"/>
+      <w:numFmt w:val="decimal"/>
+      <w:lvlText w:val="%1."/>
+      <w:lvlJc w:val="left"/>
+      <w:pPr>
+        <w:ind w:left="720" w:hanging="360"/>
+      </w:pPr>
+    </w:lvl>
+    <w:lvl w:ilvl="1" w:tplc="04090019" w:tentative="1">
+      <w:start w:val="1"/>
+      <w:numFmt w:val="lowerLetter"/>
+      <w:lvlText w:val="%2."/>
+      <w:lvlJc w:val="left"/>
+      <w:pPr>
+        <w:ind w:left="1440" w:hanging="360"/>
+      </w:pPr>
+    </w:lvl>
+    <w:lvl w:ilvl="2" w:tplc="0409001B" w:tentative="1">
+      <w:start w:val="1"/>
+      <w:numFmt w:val="lowerRoman"/>
+      <w:lvlText w:val="%3."/>
+      <w:lvlJc w:val="right"/>
+      <w:pPr>
+        <w:ind w:left="2160" w:hanging="180"/>
+      </w:pPr>
+    </w:lvl>
+    <w:lvl w:ilvl="3" w:tplc="0409000F" w:tentative="1">
+      <w:start w:val="1"/>
+      <w:numFmt w:val="decimal"/>
+      <w:lvlText w:val="%4."/>
+      <w:lvlJc w:val="left"/>
+      <w:pPr>
+        <w:ind w:left="2880" w:hanging="360"/>
+      </w:pPr>
+    </w:lvl>
+    <w:lvl w:ilvl="4" w:tplc="04090019" w:tentative="1">
+      <w:start w:val="1"/>
+      <w:numFmt w:val="lowerLetter"/>
+      <w:lvlText w:val="%5."/>
+      <w:lvlJc w:val="left"/>
+      <w:pPr>
+        <w:ind w:left="3600" w:hanging="360"/>
+      </w:pPr>
+    </w:lvl>
+    <w:lvl w:ilvl="5" w:tplc="0409001B" w:tentative="1">
+      <w:start w:val="1"/>
+      <w:numFmt w:val="lowerRoman"/>
+      <w:lvlText w:val="%6."/>
+      <w:lvlJc w:val="right"/>
+      <w:pPr>
+        <w:ind w:left="4320" w:hanging="180"/>
+      </w:pPr>
+    </w:lvl>
+    <w:lvl w:ilvl="6" w:tplc="0409000F" w:tentative="1">
+      <w:start w:val="1"/>
+      <w:numFmt w:val="decimal"/>
+      <w:lvlText w:val="%7."/>
+      <w:lvlJc w:val="left"/>
+      <w:pPr>
+        <w:ind w:left="5040" w:hanging="360"/>
+      </w:pPr>
+    </w:lvl>
+    <w:lvl w:ilvl="7" w:tplc="04090019" w:tentative="1">
+      <w:start w:val="1"/>
+      <w:numFmt w:val="lowerLetter"/>
+      <w:lvlText w:val="%8."/>
+      <w:lvlJc w:val="left"/>
+      <w:pPr>
+        <w:ind w:left="5760" w:hanging="360"/>
+      </w:pPr>
+    </w:lvl>
+    <w:lvl w:ilvl="8" w:tplc="0409001B" w:tentative="1">
+      <w:start w:val="1"/>
+      <w:numFmt w:val="lowerRoman"/>
+      <w:lvlText w:val="%9."/>
+      <w:lvlJc w:val="right"/>
+      <w:pPr>
+        <w:ind w:left="6480" w:hanging="180"/>
+      </w:pPr>
+    </w:lvl>
+  </w:abstractNum>
+  <w:abstractNum w:abstractNumId="31" w15:restartNumberingAfterBreak="0">
     <w:nsid w:val="597240DB"/>
     <w:multiLevelType w:val="hybridMultilevel"/>
     <w:tmpl w:val="32B80FC8"/>
@@ -8426,7 +9063,7 @@
       </w:rPr>
     </w:lvl>
   </w:abstractNum>
-  <w:abstractNum w:abstractNumId="31" w15:restartNumberingAfterBreak="0">
+  <w:abstractNum w:abstractNumId="32" w15:restartNumberingAfterBreak="0">
     <w:nsid w:val="5FA914CF"/>
     <w:multiLevelType w:val="hybridMultilevel"/>
     <w:tmpl w:val="FECED430"/>
@@ -8538,7 +9175,7 @@
       </w:rPr>
     </w:lvl>
   </w:abstractNum>
-  <w:abstractNum w:abstractNumId="32" w15:restartNumberingAfterBreak="0">
+  <w:abstractNum w:abstractNumId="33" w15:restartNumberingAfterBreak="0">
     <w:nsid w:val="60FD15C5"/>
     <w:multiLevelType w:val="hybridMultilevel"/>
     <w:tmpl w:val="CC8238F6"/>
@@ -8650,7 +9287,7 @@
       </w:rPr>
     </w:lvl>
   </w:abstractNum>
-  <w:abstractNum w:abstractNumId="33" w15:restartNumberingAfterBreak="0">
+  <w:abstractNum w:abstractNumId="34" w15:restartNumberingAfterBreak="0">
     <w:nsid w:val="651B1437"/>
     <w:multiLevelType w:val="hybridMultilevel"/>
     <w:tmpl w:val="62001222"/>
@@ -8763,7 +9400,7 @@
       </w:rPr>
     </w:lvl>
   </w:abstractNum>
-  <w:abstractNum w:abstractNumId="34" w15:restartNumberingAfterBreak="0">
+  <w:abstractNum w:abstractNumId="35" w15:restartNumberingAfterBreak="0">
     <w:nsid w:val="65664AB7"/>
     <w:multiLevelType w:val="hybridMultilevel"/>
     <w:tmpl w:val="A6B857A0"/>
@@ -8875,7 +9512,7 @@
       </w:rPr>
     </w:lvl>
   </w:abstractNum>
-  <w:abstractNum w:abstractNumId="35" w15:restartNumberingAfterBreak="0">
+  <w:abstractNum w:abstractNumId="36" w15:restartNumberingAfterBreak="0">
     <w:nsid w:val="65BF2F6D"/>
     <w:multiLevelType w:val="hybridMultilevel"/>
     <w:tmpl w:val="0D6412CC"/>
@@ -8987,7 +9624,7 @@
       </w:rPr>
     </w:lvl>
   </w:abstractNum>
-  <w:abstractNum w:abstractNumId="36" w15:restartNumberingAfterBreak="0">
+  <w:abstractNum w:abstractNumId="37" w15:restartNumberingAfterBreak="0">
     <w:nsid w:val="66686745"/>
     <w:multiLevelType w:val="hybridMultilevel"/>
     <w:tmpl w:val="1FDA2F18"/>
@@ -9099,7 +9736,7 @@
       </w:rPr>
     </w:lvl>
   </w:abstractNum>
-  <w:abstractNum w:abstractNumId="37" w15:restartNumberingAfterBreak="0">
+  <w:abstractNum w:abstractNumId="38" w15:restartNumberingAfterBreak="0">
     <w:nsid w:val="6A341B2C"/>
     <w:multiLevelType w:val="hybridMultilevel"/>
     <w:tmpl w:val="4484072C"/>
@@ -9185,7 +9822,7 @@
       </w:pPr>
     </w:lvl>
   </w:abstractNum>
-  <w:abstractNum w:abstractNumId="38" w15:restartNumberingAfterBreak="0">
+  <w:abstractNum w:abstractNumId="39" w15:restartNumberingAfterBreak="0">
     <w:nsid w:val="6B527145"/>
     <w:multiLevelType w:val="hybridMultilevel"/>
     <w:tmpl w:val="15E69170"/>
@@ -9297,7 +9934,7 @@
       </w:rPr>
     </w:lvl>
   </w:abstractNum>
-  <w:abstractNum w:abstractNumId="39" w15:restartNumberingAfterBreak="0">
+  <w:abstractNum w:abstractNumId="40" w15:restartNumberingAfterBreak="0">
     <w:nsid w:val="6D786BE0"/>
     <w:multiLevelType w:val="hybridMultilevel"/>
     <w:tmpl w:val="7B0883F4"/>
@@ -9409,7 +10046,7 @@
       </w:rPr>
     </w:lvl>
   </w:abstractNum>
-  <w:abstractNum w:abstractNumId="40" w15:restartNumberingAfterBreak="0">
+  <w:abstractNum w:abstractNumId="41" w15:restartNumberingAfterBreak="0">
     <w:nsid w:val="76946645"/>
     <w:multiLevelType w:val="hybridMultilevel"/>
     <w:tmpl w:val="4CB0881E"/>
@@ -9495,7 +10132,7 @@
       </w:pPr>
     </w:lvl>
   </w:abstractNum>
-  <w:abstractNum w:abstractNumId="41" w15:restartNumberingAfterBreak="0">
+  <w:abstractNum w:abstractNumId="42" w15:restartNumberingAfterBreak="0">
     <w:nsid w:val="7A1F5C5B"/>
     <w:multiLevelType w:val="hybridMultilevel"/>
     <w:tmpl w:val="B6206FD4"/>
@@ -9608,7 +10245,7 @@
       </w:rPr>
     </w:lvl>
   </w:abstractNum>
-  <w:abstractNum w:abstractNumId="42" w15:restartNumberingAfterBreak="0">
+  <w:abstractNum w:abstractNumId="43" w15:restartNumberingAfterBreak="0">
     <w:nsid w:val="7DB97BF2"/>
     <w:multiLevelType w:val="hybridMultilevel"/>
     <w:tmpl w:val="C4B4ACD0"/>
@@ -9720,7 +10357,7 @@
       </w:rPr>
     </w:lvl>
   </w:abstractNum>
-  <w:abstractNum w:abstractNumId="43" w15:restartNumberingAfterBreak="0">
+  <w:abstractNum w:abstractNumId="44" w15:restartNumberingAfterBreak="0">
     <w:nsid w:val="7ED93074"/>
     <w:multiLevelType w:val="hybridMultilevel"/>
     <w:tmpl w:val="A3DA5070"/>
@@ -9842,13 +10479,13 @@
     <w:abstractNumId w:val="24"/>
   </w:num>
   <w:num w:numId="4">
-    <w:abstractNumId w:val="37"/>
+    <w:abstractNumId w:val="38"/>
   </w:num>
   <w:num w:numId="5">
     <w:abstractNumId w:val="2"/>
   </w:num>
   <w:num w:numId="6">
-    <w:abstractNumId w:val="40"/>
+    <w:abstractNumId w:val="41"/>
   </w:num>
   <w:num w:numId="7">
     <w:abstractNumId w:val="16"/>
@@ -9857,7 +10494,7 @@
     <w:abstractNumId w:val="4"/>
   </w:num>
   <w:num w:numId="9">
-    <w:abstractNumId w:val="36"/>
+    <w:abstractNumId w:val="37"/>
   </w:num>
   <w:num w:numId="10">
     <w:abstractNumId w:val="28"/>
@@ -9866,7 +10503,7 @@
     <w:abstractNumId w:val="19"/>
   </w:num>
   <w:num w:numId="12">
-    <w:abstractNumId w:val="39"/>
+    <w:abstractNumId w:val="40"/>
   </w:num>
   <w:num w:numId="13">
     <w:abstractNumId w:val="18"/>
@@ -9878,16 +10515,16 @@
     <w:abstractNumId w:val="21"/>
   </w:num>
   <w:num w:numId="16">
-    <w:abstractNumId w:val="30"/>
+    <w:abstractNumId w:val="31"/>
   </w:num>
   <w:num w:numId="17">
-    <w:abstractNumId w:val="43"/>
+    <w:abstractNumId w:val="44"/>
   </w:num>
   <w:num w:numId="18">
-    <w:abstractNumId w:val="38"/>
+    <w:abstractNumId w:val="39"/>
   </w:num>
   <w:num w:numId="19">
-    <w:abstractNumId w:val="32"/>
+    <w:abstractNumId w:val="33"/>
   </w:num>
   <w:num w:numId="20">
     <w:abstractNumId w:val="27"/>
@@ -9905,16 +10542,16 @@
     <w:abstractNumId w:val="23"/>
   </w:num>
   <w:num w:numId="25">
-    <w:abstractNumId w:val="35"/>
+    <w:abstractNumId w:val="36"/>
   </w:num>
   <w:num w:numId="26">
     <w:abstractNumId w:val="3"/>
   </w:num>
   <w:num w:numId="27">
-    <w:abstractNumId w:val="31"/>
+    <w:abstractNumId w:val="32"/>
   </w:num>
   <w:num w:numId="28">
-    <w:abstractNumId w:val="34"/>
+    <w:abstractNumId w:val="35"/>
   </w:num>
   <w:num w:numId="29">
     <w:abstractNumId w:val="26"/>
@@ -9944,16 +10581,16 @@
     <w:abstractNumId w:val="6"/>
   </w:num>
   <w:num w:numId="38">
-    <w:abstractNumId w:val="42"/>
+    <w:abstractNumId w:val="43"/>
   </w:num>
   <w:num w:numId="39">
-    <w:abstractNumId w:val="41"/>
+    <w:abstractNumId w:val="42"/>
   </w:num>
   <w:num w:numId="40">
     <w:abstractNumId w:val="17"/>
   </w:num>
   <w:num w:numId="41">
-    <w:abstractNumId w:val="33"/>
+    <w:abstractNumId w:val="34"/>
   </w:num>
   <w:num w:numId="42">
     <w:abstractNumId w:val="20"/>
@@ -9963,6 +10600,9 @@
   </w:num>
   <w:num w:numId="44">
     <w:abstractNumId w:val="29"/>
+  </w:num>
+  <w:num w:numId="45">
+    <w:abstractNumId w:val="30"/>
   </w:num>
 </w:numbering>
 </file>
@@ -10824,7 +11464,7 @@
 </file>
 
 <file path=customXml/itemProps1.xml><?xml version="1.0" encoding="utf-8"?>
-<ds:datastoreItem xmlns:ds="http://schemas.openxmlformats.org/officeDocument/2006/customXml" ds:itemID="{BB5DBC74-9078-4881-850E-375D4603985D}">
+<ds:datastoreItem xmlns:ds="http://schemas.openxmlformats.org/officeDocument/2006/customXml" ds:itemID="{FDFF2675-86A4-4EB2-804A-DB547510BACE}">
   <ds:schemaRefs>
     <ds:schemaRef ds:uri="http://schemas.openxmlformats.org/officeDocument/2006/bibliography"/>
   </ds:schemaRefs>

</xml_diff>

<commit_message>
fixed R cmds and updated instructions
</commit_message>
<xml_diff>
--- a/Instructions.docx
+++ b/Instructions.docx
@@ -4880,14 +4880,39 @@
           <w:sz w:val="24"/>
           <w:szCs w:val="24"/>
         </w:rPr>
-        <w:t>Enter the integer mass of the modification you want to quantif</w:t>
-      </w:r>
-      <w:r>
-        <w:rPr>
-          <w:sz w:val="24"/>
-          <w:szCs w:val="24"/>
-        </w:rPr>
-        <w:t>y</w:t>
+        <w:t xml:space="preserve">Enter the </w:t>
+      </w:r>
+      <w:r>
+        <w:rPr>
+          <w:sz w:val="24"/>
+          <w:szCs w:val="24"/>
+        </w:rPr>
+        <w:t xml:space="preserve">amino acid and modification mass </w:t>
+      </w:r>
+      <w:r>
+        <w:rPr>
+          <w:b/>
+          <w:sz w:val="24"/>
+          <w:szCs w:val="24"/>
+        </w:rPr>
+        <w:t>rounded to the 3</w:t>
+      </w:r>
+      <w:r>
+        <w:rPr>
+          <w:b/>
+          <w:sz w:val="24"/>
+          <w:szCs w:val="24"/>
+          <w:vertAlign w:val="superscript"/>
+        </w:rPr>
+        <w:t>rd</w:t>
+      </w:r>
+      <w:r>
+        <w:rPr>
+          <w:b/>
+          <w:sz w:val="24"/>
+          <w:szCs w:val="24"/>
+        </w:rPr>
+        <w:t xml:space="preserve"> decimal</w:t>
       </w:r>
       <w:r>
         <w:rPr>
@@ -4908,6 +4933,13 @@
           <w:sz w:val="24"/>
           <w:szCs w:val="24"/>
         </w:rPr>
+        <w:t xml:space="preserve">e.g. </w:t>
+      </w:r>
+      <w:r>
+        <w:rPr>
+          <w:sz w:val="24"/>
+          <w:szCs w:val="24"/>
+        </w:rPr>
         <w:t xml:space="preserve">enter </w:t>
       </w:r>
       <w:r>
@@ -4922,6 +4954,13 @@
           <w:sz w:val="24"/>
           <w:szCs w:val="24"/>
         </w:rPr>
+        <w:t>:</w:t>
+      </w:r>
+      <w:r>
+        <w:rPr>
+          <w:sz w:val="24"/>
+          <w:szCs w:val="24"/>
+        </w:rPr>
         <w:t>42</w:t>
       </w:r>
       <w:r>
@@ -4929,7 +4968,14 @@
           <w:sz w:val="24"/>
           <w:szCs w:val="24"/>
         </w:rPr>
-        <w:t>.0105</w:t>
+        <w:t>.01</w:t>
+      </w:r>
+      <w:r>
+        <w:rPr>
+          <w:sz w:val="24"/>
+          <w:szCs w:val="24"/>
+        </w:rPr>
+        <w:t>1</w:t>
       </w:r>
       <w:r>
         <w:rPr>
@@ -5003,6 +5049,8 @@
         </w:rPr>
         <w:t xml:space="preserve"> suggested).</w:t>
       </w:r>
+      <w:bookmarkStart w:id="0" w:name="_GoBack"/>
+      <w:bookmarkEnd w:id="0"/>
     </w:p>
     <w:p>
       <w:pPr>
@@ -5634,8 +5682,6 @@
       <w:r>
         <w:t xml:space="preserve"> output files including “analysis_output.txt” which contains the statistical results from all comparisons</w:t>
       </w:r>
-      <w:bookmarkStart w:id="0" w:name="_GoBack"/>
-      <w:bookmarkEnd w:id="0"/>
     </w:p>
     <w:p>
       <w:pPr>
@@ -11464,7 +11510,7 @@
 </file>
 
 <file path=customXml/itemProps1.xml><?xml version="1.0" encoding="utf-8"?>
-<ds:datastoreItem xmlns:ds="http://schemas.openxmlformats.org/officeDocument/2006/customXml" ds:itemID="{FDFF2675-86A4-4EB2-804A-DB547510BACE}">
+<ds:datastoreItem xmlns:ds="http://schemas.openxmlformats.org/officeDocument/2006/customXml" ds:itemID="{F01511BB-BEE5-4736-B781-F962B8C025E9}">
   <ds:schemaRefs>
     <ds:schemaRef ds:uri="http://schemas.openxmlformats.org/officeDocument/2006/bibliography"/>
   </ds:schemaRefs>

</xml_diff>